<commit_message>
Updating with readme.md, app.py (nothing updated) and word doc on Machine Learning.
</commit_message>
<xml_diff>
--- a/Resources/Works Management Risk Project.docx
+++ b/Resources/Works Management Risk Project.docx
@@ -5,9 +5,14 @@
     <w:p>
       <w:pPr>
         <w:pStyle w:val="Title"/>
-      </w:pPr>
-      <w:r>
-        <w:t>Final-Project-Works-Management</w:t>
+        <w:jc w:val="center"/>
+      </w:pPr>
+      <w:r>
+        <w:rPr>
+          <w:sz w:val="36"/>
+          <w:szCs w:val="36"/>
+        </w:rPr>
+        <w:t>Risk Classification &amp; Machine learning</w:t>
       </w:r>
       <w:r>
         <w:br/>
@@ -25,7 +30,13 @@
         <w:pStyle w:val="Subtitle"/>
       </w:pPr>
       <w:r>
-        <w:t>Agust</w:t>
+        <w:t>A</w:t>
+      </w:r>
+      <w:r>
+        <w:t>u</w:t>
+      </w:r>
+      <w:r>
+        <w:t>gust</w:t>
       </w:r>
       <w:r>
         <w:t xml:space="preserve"> 2021</w:t>
@@ -63,7 +74,7 @@
     </w:p>
     <w:p>
       <w:pPr>
-        <w:ind w:left="-720" w:right="-720"/>
+        <w:ind w:left="-567" w:right="-720" w:firstLine="130"/>
         <w:jc w:val="center"/>
         <w:rPr>
           <w:sz w:val="22"/>
@@ -113,10 +124,7 @@
     <w:p>
       <w:pPr>
         <w:pStyle w:val="Heading2"/>
-        <w:tabs>
-          <w:tab w:val="clear" w:pos="360"/>
-        </w:tabs>
-        <w:ind w:left="-360" w:right="-720"/>
+        <w:ind w:left="-567" w:right="-720" w:firstLine="130"/>
         <w:rPr>
           <w:szCs w:val="24"/>
         </w:rPr>
@@ -149,7 +157,7 @@
     </w:p>
     <w:p>
       <w:pPr>
-        <w:ind w:left="-360" w:right="-720"/>
+        <w:ind w:right="-720"/>
         <w:rPr>
           <w:sz w:val="24"/>
           <w:szCs w:val="24"/>
@@ -235,21 +243,214 @@
     </w:p>
     <w:p>
       <w:pPr>
-        <w:ind w:left="-360" w:right="-720"/>
+        <w:ind w:left="-567" w:right="-720" w:firstLine="130"/>
         <w:rPr>
           <w:sz w:val="24"/>
           <w:szCs w:val="24"/>
         </w:rPr>
       </w:pPr>
-    </w:p>
-    <w:p>
-      <w:pPr>
-        <w:ind w:left="-360" w:right="-720"/>
+      <w:r>
         <w:rPr>
-          <w:sz w:val="24"/>
-          <w:szCs w:val="24"/>
+          <w:noProof/>
         </w:rPr>
-      </w:pPr>
+        <mc:AlternateContent>
+          <mc:Choice Requires="wpi">
+            <w:drawing>
+              <wp:anchor distT="0" distB="0" distL="114300" distR="114300" simplePos="0" relativeHeight="251686912" behindDoc="0" locked="0" layoutInCell="1" allowOverlap="1" wp14:anchorId="276B0FFF" wp14:editId="196BA4D8">
+                <wp:simplePos x="0" y="0"/>
+                <wp:positionH relativeFrom="column">
+                  <wp:posOffset>3266924</wp:posOffset>
+                </wp:positionH>
+                <wp:positionV relativeFrom="paragraph">
+                  <wp:posOffset>4146503</wp:posOffset>
+                </wp:positionV>
+                <wp:extent cx="738470" cy="318960"/>
+                <wp:effectExtent l="38100" t="38100" r="43180" b="43180"/>
+                <wp:wrapNone/>
+                <wp:docPr id="37" name="Ink 37"/>
+                <wp:cNvGraphicFramePr/>
+                <a:graphic xmlns:a="http://schemas.openxmlformats.org/drawingml/2006/main">
+                  <a:graphicData uri="http://schemas.microsoft.com/office/word/2010/wordprocessingInk">
+                    <w14:contentPart bwMode="auto" r:id="rId9">
+                      <w14:nvContentPartPr>
+                        <w14:cNvContentPartPr/>
+                      </w14:nvContentPartPr>
+                      <w14:xfrm>
+                        <a:off x="0" y="0"/>
+                        <a:ext cx="738470" cy="318960"/>
+                      </w14:xfrm>
+                    </w14:contentPart>
+                  </a:graphicData>
+                </a:graphic>
+                <wp14:sizeRelV relativeFrom="margin">
+                  <wp14:pctHeight>0</wp14:pctHeight>
+                </wp14:sizeRelV>
+              </wp:anchor>
+            </w:drawing>
+          </mc:Choice>
+          <mc:Fallback>
+            <w:pict>
+              <v:shapetype w14:anchorId="25C73922" id="_x0000_t75" coordsize="21600,21600" o:spt="75" o:preferrelative="t" path="m@4@5l@4@11@9@11@9@5xe" filled="f" stroked="f">
+                <v:stroke joinstyle="miter"/>
+                <v:formulas>
+                  <v:f eqn="if lineDrawn pixelLineWidth 0"/>
+                  <v:f eqn="sum @0 1 0"/>
+                  <v:f eqn="sum 0 0 @1"/>
+                  <v:f eqn="prod @2 1 2"/>
+                  <v:f eqn="prod @3 21600 pixelWidth"/>
+                  <v:f eqn="prod @3 21600 pixelHeight"/>
+                  <v:f eqn="sum @0 0 1"/>
+                  <v:f eqn="prod @6 1 2"/>
+                  <v:f eqn="prod @7 21600 pixelWidth"/>
+                  <v:f eqn="sum @8 21600 0"/>
+                  <v:f eqn="prod @7 21600 pixelHeight"/>
+                  <v:f eqn="sum @10 21600 0"/>
+                </v:formulas>
+                <v:path o:extrusionok="f" gradientshapeok="t" o:connecttype="rect"/>
+                <o:lock v:ext="edit" aspectratio="t"/>
+              </v:shapetype>
+              <v:shape id="Ink 37" o:spid="_x0000_s1026" type="#_x0000_t75" style="position:absolute;margin-left:256.55pt;margin-top:325.8pt;width:59.6pt;height:26.5pt;z-index:251686912;visibility:visible;mso-wrap-style:square;mso-height-percent:0;mso-wrap-distance-left:9pt;mso-wrap-distance-top:0;mso-wrap-distance-right:9pt;mso-wrap-distance-bottom:0;mso-position-horizontal:absolute;mso-position-horizontal-relative:text;mso-position-vertical:absolute;mso-position-vertical-relative:text;mso-height-percent:0;mso-height-relative:margin" o:gfxdata="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">
+                <v:imagedata r:id="rId10" o:title=""/>
+              </v:shape>
+            </w:pict>
+          </mc:Fallback>
+        </mc:AlternateContent>
+      </w:r>
+      <w:r>
+        <w:rPr>
+          <w:noProof/>
+        </w:rPr>
+        <mc:AlternateContent>
+          <mc:Choice Requires="wpi">
+            <w:drawing>
+              <wp:anchor distT="0" distB="0" distL="114300" distR="114300" simplePos="0" relativeHeight="251687936" behindDoc="0" locked="0" layoutInCell="1" allowOverlap="1" wp14:anchorId="0ADBC658" wp14:editId="20343B18">
+                <wp:simplePos x="0" y="0"/>
+                <wp:positionH relativeFrom="column">
+                  <wp:posOffset>1976916</wp:posOffset>
+                </wp:positionH>
+                <wp:positionV relativeFrom="paragraph">
+                  <wp:posOffset>3897289</wp:posOffset>
+                </wp:positionV>
+                <wp:extent cx="1126630" cy="672730"/>
+                <wp:effectExtent l="38100" t="38100" r="16510" b="51435"/>
+                <wp:wrapNone/>
+                <wp:docPr id="38" name="Ink 38"/>
+                <wp:cNvGraphicFramePr/>
+                <a:graphic xmlns:a="http://schemas.openxmlformats.org/drawingml/2006/main">
+                  <a:graphicData uri="http://schemas.microsoft.com/office/word/2010/wordprocessingInk">
+                    <w14:contentPart bwMode="auto" r:id="rId11">
+                      <w14:nvContentPartPr>
+                        <w14:cNvContentPartPr/>
+                      </w14:nvContentPartPr>
+                      <w14:xfrm>
+                        <a:off x="0" y="0"/>
+                        <a:ext cx="1126630" cy="672730"/>
+                      </w14:xfrm>
+                    </w14:contentPart>
+                  </a:graphicData>
+                </a:graphic>
+              </wp:anchor>
+            </w:drawing>
+          </mc:Choice>
+          <mc:Fallback>
+            <w:pict>
+              <v:shape w14:anchorId="36E1D2C6" id="Ink 38" o:spid="_x0000_s1026" type="#_x0000_t75" style="position:absolute;margin-left:154.95pt;margin-top:306.15pt;width:90.1pt;height:54.35pt;z-index:251687936;visibility:visible;mso-wrap-style:square;mso-wrap-distance-left:9pt;mso-wrap-distance-top:0;mso-wrap-distance-right:9pt;mso-wrap-distance-bottom:0;mso-position-horizontal:absolute;mso-position-horizontal-relative:text;mso-position-vertical:absolute;mso-position-vertical-relative:text" o:gfxdata="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">
+                <v:imagedata r:id="rId12" o:title=""/>
+              </v:shape>
+            </w:pict>
+          </mc:Fallback>
+        </mc:AlternateContent>
+      </w:r>
+      <w:r>
+        <w:rPr>
+          <w:noProof/>
+        </w:rPr>
+        <mc:AlternateContent>
+          <mc:Choice Requires="wpi">
+            <w:drawing>
+              <wp:anchor distT="0" distB="0" distL="114300" distR="114300" simplePos="0" relativeHeight="251672576" behindDoc="0" locked="0" layoutInCell="1" allowOverlap="1" wp14:anchorId="5CE8568F" wp14:editId="41DFC23D">
+                <wp:simplePos x="0" y="0"/>
+                <wp:positionH relativeFrom="column">
+                  <wp:posOffset>1046214</wp:posOffset>
+                </wp:positionH>
+                <wp:positionV relativeFrom="paragraph">
+                  <wp:posOffset>3778525</wp:posOffset>
+                </wp:positionV>
+                <wp:extent cx="833135" cy="702310"/>
+                <wp:effectExtent l="38100" t="38100" r="24130" b="40640"/>
+                <wp:wrapNone/>
+                <wp:docPr id="23" name="Ink 23"/>
+                <wp:cNvGraphicFramePr/>
+                <a:graphic xmlns:a="http://schemas.openxmlformats.org/drawingml/2006/main">
+                  <a:graphicData uri="http://schemas.microsoft.com/office/word/2010/wordprocessingInk">
+                    <w14:contentPart bwMode="auto" r:id="rId13">
+                      <w14:nvContentPartPr>
+                        <w14:cNvContentPartPr/>
+                      </w14:nvContentPartPr>
+                      <w14:xfrm>
+                        <a:off x="0" y="0"/>
+                        <a:ext cx="833135" cy="702310"/>
+                      </w14:xfrm>
+                    </w14:contentPart>
+                  </a:graphicData>
+                </a:graphic>
+              </wp:anchor>
+            </w:drawing>
+          </mc:Choice>
+          <mc:Fallback>
+            <w:pict>
+              <v:shape w14:anchorId="128127ED" id="Ink 23" o:spid="_x0000_s1026" type="#_x0000_t75" style="position:absolute;margin-left:81.7pt;margin-top:296.8pt;width:67pt;height:56.7pt;z-index:251672576;visibility:visible;mso-wrap-style:square;mso-wrap-distance-left:9pt;mso-wrap-distance-top:0;mso-wrap-distance-right:9pt;mso-wrap-distance-bottom:0;mso-position-horizontal:absolute;mso-position-horizontal-relative:text;mso-position-vertical:absolute;mso-position-vertical-relative:text" o:gfxdata="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">
+                <v:imagedata r:id="rId14" o:title=""/>
+              </v:shape>
+            </w:pict>
+          </mc:Fallback>
+        </mc:AlternateContent>
+      </w:r>
+      <w:r>
+        <w:rPr>
+          <w:noProof/>
+        </w:rPr>
+        <mc:AlternateContent>
+          <mc:Choice Requires="wpi">
+            <w:drawing>
+              <wp:anchor distT="0" distB="0" distL="114300" distR="114300" simplePos="0" relativeHeight="251664384" behindDoc="0" locked="0" layoutInCell="1" allowOverlap="1" wp14:anchorId="5CB39AE2" wp14:editId="60506209">
+                <wp:simplePos x="0" y="0"/>
+                <wp:positionH relativeFrom="column">
+                  <wp:posOffset>-97155</wp:posOffset>
+                </wp:positionH>
+                <wp:positionV relativeFrom="paragraph">
+                  <wp:posOffset>3763929</wp:posOffset>
+                </wp:positionV>
+                <wp:extent cx="933030" cy="561340"/>
+                <wp:effectExtent l="38100" t="38100" r="0" b="48260"/>
+                <wp:wrapNone/>
+                <wp:docPr id="15" name="Ink 15"/>
+                <wp:cNvGraphicFramePr/>
+                <a:graphic xmlns:a="http://schemas.openxmlformats.org/drawingml/2006/main">
+                  <a:graphicData uri="http://schemas.microsoft.com/office/word/2010/wordprocessingInk">
+                    <w14:contentPart bwMode="auto" r:id="rId15">
+                      <w14:nvContentPartPr>
+                        <w14:cNvContentPartPr/>
+                      </w14:nvContentPartPr>
+                      <w14:xfrm>
+                        <a:off x="0" y="0"/>
+                        <a:ext cx="933030" cy="561340"/>
+                      </w14:xfrm>
+                    </w14:contentPart>
+                  </a:graphicData>
+                </a:graphic>
+              </wp:anchor>
+            </w:drawing>
+          </mc:Choice>
+          <mc:Fallback>
+            <w:pict>
+              <v:shape w14:anchorId="70FB4457" id="Ink 15" o:spid="_x0000_s1026" type="#_x0000_t75" style="position:absolute;margin-left:-8.35pt;margin-top:295.65pt;width:74.85pt;height:45.6pt;z-index:251664384;visibility:visible;mso-wrap-style:square;mso-wrap-distance-left:9pt;mso-wrap-distance-top:0;mso-wrap-distance-right:9pt;mso-wrap-distance-bottom:0;mso-position-horizontal:absolute;mso-position-horizontal-relative:text;mso-position-vertical:absolute;mso-position-vertical-relative:text" o:gfxdata="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">
+                <v:imagedata r:id="rId16" o:title=""/>
+              </v:shape>
+            </w:pict>
+          </mc:Fallback>
+        </mc:AlternateContent>
+      </w:r>
       <w:r>
         <w:rPr>
           <w:noProof/>
@@ -272,7 +473,7 @@
                 <wp:cNvGraphicFramePr/>
                 <a:graphic xmlns:a="http://schemas.openxmlformats.org/drawingml/2006/main">
                   <a:graphicData uri="http://schemas.microsoft.com/office/word/2010/wordprocessingInk">
-                    <w14:contentPart bwMode="auto" r:id="rId9">
+                    <w14:contentPart bwMode="auto" r:id="rId17">
                       <w14:nvContentPartPr>
                         <w14:cNvContentPartPr/>
                       </w14:nvContentPartPr>
@@ -288,27 +489,8 @@
           </mc:Choice>
           <mc:Fallback>
             <w:pict>
-              <v:shapetype w14:anchorId="6814E93F" id="_x0000_t75" coordsize="21600,21600" o:spt="75" o:preferrelative="t" path="m@4@5l@4@11@9@11@9@5xe" filled="f" stroked="f">
-                <v:stroke joinstyle="miter"/>
-                <v:formulas>
-                  <v:f eqn="if lineDrawn pixelLineWidth 0"/>
-                  <v:f eqn="sum @0 1 0"/>
-                  <v:f eqn="sum 0 0 @1"/>
-                  <v:f eqn="prod @2 1 2"/>
-                  <v:f eqn="prod @3 21600 pixelWidth"/>
-                  <v:f eqn="prod @3 21600 pixelHeight"/>
-                  <v:f eqn="sum @0 0 1"/>
-                  <v:f eqn="prod @6 1 2"/>
-                  <v:f eqn="prod @7 21600 pixelWidth"/>
-                  <v:f eqn="sum @8 21600 0"/>
-                  <v:f eqn="prod @7 21600 pixelHeight"/>
-                  <v:f eqn="sum @10 21600 0"/>
-                </v:formulas>
-                <v:path o:extrusionok="f" gradientshapeok="t" o:connecttype="rect"/>
-                <o:lock v:ext="edit" aspectratio="t"/>
-              </v:shapetype>
-              <v:shape id="Ink 40" o:spid="_x0000_s1026" type="#_x0000_t75" style="position:absolute;margin-left:378.35pt;margin-top:432.15pt;width:2.8pt;height:2.55pt;z-index:251689984;visibility:visible;mso-wrap-style:square;mso-wrap-distance-left:9pt;mso-wrap-distance-top:0;mso-wrap-distance-right:9pt;mso-wrap-distance-bottom:0;mso-position-horizontal:absolute;mso-position-horizontal-relative:text;mso-position-vertical:absolute;mso-position-vertical-relative:text" o:gfxdata="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">
-                <v:imagedata r:id="rId10" o:title=""/>
+              <v:shape w14:anchorId="49DB15F6" id="Ink 40" o:spid="_x0000_s1026" type="#_x0000_t75" style="position:absolute;margin-left:378.35pt;margin-top:432.15pt;width:2.85pt;height:2.55pt;z-index:251689984;visibility:visible;mso-wrap-style:square;mso-wrap-distance-left:9pt;mso-wrap-distance-top:0;mso-wrap-distance-right:9pt;mso-wrap-distance-bottom:0;mso-position-horizontal:absolute;mso-position-horizontal-relative:text;mso-position-vertical:absolute;mso-position-vertical-relative:text" o:gfxdata="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">
+                <v:imagedata r:id="rId18" o:title=""/>
               </v:shape>
             </w:pict>
           </mc:Fallback>
@@ -321,13 +503,59 @@
         <mc:AlternateContent>
           <mc:Choice Requires="wpi">
             <w:drawing>
-              <wp:anchor distT="0" distB="0" distL="114300" distR="114300" simplePos="0" relativeHeight="251688960" behindDoc="0" locked="0" layoutInCell="1" allowOverlap="1" wp14:anchorId="155CF520" wp14:editId="74926AF2">
+              <wp:inline distT="0" distB="0" distL="0" distR="0" wp14:anchorId="1A45157A" wp14:editId="02DE1F59">
+                <wp:extent cx="5943600" cy="4032443"/>
+                <wp:effectExtent l="76200" t="76200" r="76200" b="63500"/>
+                <wp:docPr id="9" name="Ink 9"/>
+                <wp:cNvGraphicFramePr/>
+                <a:graphic xmlns:a="http://schemas.openxmlformats.org/drawingml/2006/main">
+                  <a:graphicData uri="http://schemas.microsoft.com/office/word/2010/wordprocessingInk">
+                    <w14:contentPart bwMode="auto" r:id="rId19">
+                      <w14:nvContentPartPr>
+                        <w14:cNvContentPartPr/>
+                      </w14:nvContentPartPr>
+                      <w14:xfrm>
+                        <a:off x="0" y="0"/>
+                        <a:ext cx="5943600" cy="4032443"/>
+                      </w14:xfrm>
+                    </w14:contentPart>
+                  </a:graphicData>
+                </a:graphic>
+              </wp:inline>
+            </w:drawing>
+          </mc:Choice>
+          <mc:Fallback>
+            <w:pict>
+              <v:shape w14:anchorId="7FB9F6CD" id="Ink 9" o:spid="_x0000_i1025" type="#_x0000_t75" style="width:472.3pt;height:320.25pt;visibility:visible;mso-wrap-style:square" o:gfxdata="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">
+                <v:imagedata r:id="rId20" o:title=""/>
+              </v:shape>
+            </w:pict>
+          </mc:Fallback>
+        </mc:AlternateContent>
+      </w:r>
+    </w:p>
+    <w:p>
+      <w:pPr>
+        <w:ind w:left="-567" w:right="-720" w:firstLine="130"/>
+        <w:rPr>
+          <w:sz w:val="24"/>
+          <w:szCs w:val="24"/>
+        </w:rPr>
+      </w:pPr>
+      <w:r>
+        <w:rPr>
+          <w:noProof/>
+        </w:rPr>
+        <mc:AlternateContent>
+          <mc:Choice Requires="wpi">
+            <w:drawing>
+              <wp:anchor distT="0" distB="0" distL="114300" distR="114300" simplePos="0" relativeHeight="251688960" behindDoc="0" locked="0" layoutInCell="1" allowOverlap="1" wp14:anchorId="155CF520" wp14:editId="4634D6C0">
                 <wp:simplePos x="0" y="0"/>
                 <wp:positionH relativeFrom="column">
-                  <wp:posOffset>942082</wp:posOffset>
+                  <wp:posOffset>177431</wp:posOffset>
                 </wp:positionH>
                 <wp:positionV relativeFrom="paragraph">
-                  <wp:posOffset>5545250</wp:posOffset>
+                  <wp:posOffset>137188</wp:posOffset>
                 </wp:positionV>
                 <wp:extent cx="3442680" cy="253800"/>
                 <wp:effectExtent l="38100" t="38100" r="24765" b="51435"/>
@@ -336,7 +564,7 @@
                 <wp:cNvGraphicFramePr/>
                 <a:graphic xmlns:a="http://schemas.openxmlformats.org/drawingml/2006/main">
                   <a:graphicData uri="http://schemas.microsoft.com/office/word/2010/wordprocessingInk">
-                    <w14:contentPart bwMode="auto" r:id="rId11">
+                    <w14:contentPart bwMode="auto" r:id="rId21">
                       <w14:nvContentPartPr>
                         <w14:cNvContentPartPr/>
                       </w14:nvContentPartPr>
@@ -352,224 +580,7 @@
           </mc:Choice>
           <mc:Fallback>
             <w:pict>
-              <v:shape w14:anchorId="1159F117" id="Ink 39" o:spid="_x0000_s1026" type="#_x0000_t75" style="position:absolute;margin-left:73.5pt;margin-top:435.95pt;width:272.5pt;height:21.4pt;z-index:251688960;visibility:visible;mso-wrap-style:square;mso-wrap-distance-left:9pt;mso-wrap-distance-top:0;mso-wrap-distance-right:9pt;mso-wrap-distance-bottom:0;mso-position-horizontal:absolute;mso-position-horizontal-relative:text;mso-position-vertical:absolute;mso-position-vertical-relative:text" o:gfxdata="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">
-                <v:imagedata r:id="rId12" o:title=""/>
-              </v:shape>
-            </w:pict>
-          </mc:Fallback>
-        </mc:AlternateContent>
-      </w:r>
-      <w:r>
-        <w:rPr>
-          <w:noProof/>
-        </w:rPr>
-        <mc:AlternateContent>
-          <mc:Choice Requires="wpi">
-            <w:drawing>
-              <wp:anchor distT="0" distB="0" distL="114300" distR="114300" simplePos="0" relativeHeight="251686912" behindDoc="0" locked="0" layoutInCell="1" allowOverlap="1" wp14:anchorId="276B0FFF" wp14:editId="0BD26F1E">
-                <wp:simplePos x="0" y="0"/>
-                <wp:positionH relativeFrom="column">
-                  <wp:posOffset>3744595</wp:posOffset>
-                </wp:positionH>
-                <wp:positionV relativeFrom="paragraph">
-                  <wp:posOffset>5007610</wp:posOffset>
-                </wp:positionV>
-                <wp:extent cx="738470" cy="318960"/>
-                <wp:effectExtent l="38100" t="38100" r="43180" b="43180"/>
-                <wp:wrapNone/>
-                <wp:docPr id="37" name="Ink 37"/>
-                <wp:cNvGraphicFramePr/>
-                <a:graphic xmlns:a="http://schemas.openxmlformats.org/drawingml/2006/main">
-                  <a:graphicData uri="http://schemas.microsoft.com/office/word/2010/wordprocessingInk">
-                    <w14:contentPart bwMode="auto" r:id="rId13">
-                      <w14:nvContentPartPr>
-                        <w14:cNvContentPartPr/>
-                      </w14:nvContentPartPr>
-                      <w14:xfrm>
-                        <a:off x="0" y="0"/>
-                        <a:ext cx="738470" cy="318960"/>
-                      </w14:xfrm>
-                    </w14:contentPart>
-                  </a:graphicData>
-                </a:graphic>
-              </wp:anchor>
-            </w:drawing>
-          </mc:Choice>
-          <mc:Fallback>
-            <w:pict>
-              <v:shape w14:anchorId="6B036440" id="Ink 37" o:spid="_x0000_s1026" type="#_x0000_t75" style="position:absolute;margin-left:294.15pt;margin-top:393.6pt;width:59.6pt;height:26.5pt;z-index:251686912;visibility:visible;mso-wrap-style:square;mso-wrap-distance-left:9pt;mso-wrap-distance-top:0;mso-wrap-distance-right:9pt;mso-wrap-distance-bottom:0;mso-position-horizontal:absolute;mso-position-horizontal-relative:text;mso-position-vertical:absolute;mso-position-vertical-relative:text" o:gfxdata="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">
-                <v:imagedata r:id="rId14" o:title=""/>
-              </v:shape>
-            </w:pict>
-          </mc:Fallback>
-        </mc:AlternateContent>
-      </w:r>
-      <w:r>
-        <w:rPr>
-          <w:noProof/>
-        </w:rPr>
-        <mc:AlternateContent>
-          <mc:Choice Requires="wpi">
-            <w:drawing>
-              <wp:anchor distT="0" distB="0" distL="114300" distR="114300" simplePos="0" relativeHeight="251687936" behindDoc="0" locked="0" layoutInCell="1" allowOverlap="1" wp14:anchorId="0ADBC658" wp14:editId="22FD82E7">
-                <wp:simplePos x="0" y="0"/>
-                <wp:positionH relativeFrom="column">
-                  <wp:posOffset>2440940</wp:posOffset>
-                </wp:positionH>
-                <wp:positionV relativeFrom="paragraph">
-                  <wp:posOffset>4743450</wp:posOffset>
-                </wp:positionV>
-                <wp:extent cx="1126630" cy="672730"/>
-                <wp:effectExtent l="38100" t="38100" r="16510" b="51435"/>
-                <wp:wrapNone/>
-                <wp:docPr id="38" name="Ink 38"/>
-                <wp:cNvGraphicFramePr/>
-                <a:graphic xmlns:a="http://schemas.openxmlformats.org/drawingml/2006/main">
-                  <a:graphicData uri="http://schemas.microsoft.com/office/word/2010/wordprocessingInk">
-                    <w14:contentPart bwMode="auto" r:id="rId15">
-                      <w14:nvContentPartPr>
-                        <w14:cNvContentPartPr/>
-                      </w14:nvContentPartPr>
-                      <w14:xfrm>
-                        <a:off x="0" y="0"/>
-                        <a:ext cx="1126630" cy="672730"/>
-                      </w14:xfrm>
-                    </w14:contentPart>
-                  </a:graphicData>
-                </a:graphic>
-              </wp:anchor>
-            </w:drawing>
-          </mc:Choice>
-          <mc:Fallback>
-            <w:pict>
-              <v:shape w14:anchorId="0857ECB6" id="Ink 38" o:spid="_x0000_s1026" type="#_x0000_t75" style="position:absolute;margin-left:191.5pt;margin-top:372.8pt;width:90.1pt;height:54.35pt;z-index:251687936;visibility:visible;mso-wrap-style:square;mso-wrap-distance-left:9pt;mso-wrap-distance-top:0;mso-wrap-distance-right:9pt;mso-wrap-distance-bottom:0;mso-position-horizontal:absolute;mso-position-horizontal-relative:text;mso-position-vertical:absolute;mso-position-vertical-relative:text" o:gfxdata="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">
-                <v:imagedata r:id="rId16" o:title=""/>
-              </v:shape>
-            </w:pict>
-          </mc:Fallback>
-        </mc:AlternateContent>
-      </w:r>
-      <w:r>
-        <w:rPr>
-          <w:noProof/>
-        </w:rPr>
-        <mc:AlternateContent>
-          <mc:Choice Requires="wpi">
-            <w:drawing>
-              <wp:anchor distT="0" distB="0" distL="114300" distR="114300" simplePos="0" relativeHeight="251672576" behindDoc="0" locked="0" layoutInCell="1" allowOverlap="1" wp14:anchorId="5CE8568F" wp14:editId="4C43AEB8">
-                <wp:simplePos x="0" y="0"/>
-                <wp:positionH relativeFrom="column">
-                  <wp:posOffset>1196340</wp:posOffset>
-                </wp:positionH>
-                <wp:positionV relativeFrom="paragraph">
-                  <wp:posOffset>4667885</wp:posOffset>
-                </wp:positionV>
-                <wp:extent cx="833135" cy="702310"/>
-                <wp:effectExtent l="38100" t="38100" r="24130" b="40640"/>
-                <wp:wrapNone/>
-                <wp:docPr id="23" name="Ink 23"/>
-                <wp:cNvGraphicFramePr/>
-                <a:graphic xmlns:a="http://schemas.openxmlformats.org/drawingml/2006/main">
-                  <a:graphicData uri="http://schemas.microsoft.com/office/word/2010/wordprocessingInk">
-                    <w14:contentPart bwMode="auto" r:id="rId17">
-                      <w14:nvContentPartPr>
-                        <w14:cNvContentPartPr/>
-                      </w14:nvContentPartPr>
-                      <w14:xfrm>
-                        <a:off x="0" y="0"/>
-                        <a:ext cx="833135" cy="702310"/>
-                      </w14:xfrm>
-                    </w14:contentPart>
-                  </a:graphicData>
-                </a:graphic>
-              </wp:anchor>
-            </w:drawing>
-          </mc:Choice>
-          <mc:Fallback>
-            <w:pict>
-              <v:shape w14:anchorId="77189F55" id="Ink 23" o:spid="_x0000_s1026" type="#_x0000_t75" style="position:absolute;margin-left:93.5pt;margin-top:366.85pt;width:67pt;height:56.7pt;z-index:251672576;visibility:visible;mso-wrap-style:square;mso-wrap-distance-left:9pt;mso-wrap-distance-top:0;mso-wrap-distance-right:9pt;mso-wrap-distance-bottom:0;mso-position-horizontal:absolute;mso-position-horizontal-relative:text;mso-position-vertical:absolute;mso-position-vertical-relative:text" o:gfxdata="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">
-                <v:imagedata r:id="rId18" o:title=""/>
-              </v:shape>
-            </w:pict>
-          </mc:Fallback>
-        </mc:AlternateContent>
-      </w:r>
-      <w:r>
-        <w:rPr>
-          <w:noProof/>
-        </w:rPr>
-        <mc:AlternateContent>
-          <mc:Choice Requires="wpi">
-            <w:drawing>
-              <wp:anchor distT="0" distB="0" distL="114300" distR="114300" simplePos="0" relativeHeight="251664384" behindDoc="0" locked="0" layoutInCell="1" allowOverlap="1" wp14:anchorId="5CB39AE2" wp14:editId="44E018A9">
-                <wp:simplePos x="0" y="0"/>
-                <wp:positionH relativeFrom="column">
-                  <wp:posOffset>-97155</wp:posOffset>
-                </wp:positionH>
-                <wp:positionV relativeFrom="paragraph">
-                  <wp:posOffset>4582795</wp:posOffset>
-                </wp:positionV>
-                <wp:extent cx="933030" cy="561340"/>
-                <wp:effectExtent l="38100" t="38100" r="0" b="48260"/>
-                <wp:wrapNone/>
-                <wp:docPr id="15" name="Ink 15"/>
-                <wp:cNvGraphicFramePr/>
-                <a:graphic xmlns:a="http://schemas.openxmlformats.org/drawingml/2006/main">
-                  <a:graphicData uri="http://schemas.microsoft.com/office/word/2010/wordprocessingInk">
-                    <w14:contentPart bwMode="auto" r:id="rId19">
-                      <w14:nvContentPartPr>
-                        <w14:cNvContentPartPr/>
-                      </w14:nvContentPartPr>
-                      <w14:xfrm>
-                        <a:off x="0" y="0"/>
-                        <a:ext cx="933030" cy="561340"/>
-                      </w14:xfrm>
-                    </w14:contentPart>
-                  </a:graphicData>
-                </a:graphic>
-              </wp:anchor>
-            </w:drawing>
-          </mc:Choice>
-          <mc:Fallback>
-            <w:pict>
-              <v:shape w14:anchorId="35E6D479" id="Ink 15" o:spid="_x0000_s1026" type="#_x0000_t75" style="position:absolute;margin-left:-8.35pt;margin-top:360.15pt;width:74.85pt;height:45.6pt;z-index:251664384;visibility:visible;mso-wrap-style:square;mso-wrap-distance-left:9pt;mso-wrap-distance-top:0;mso-wrap-distance-right:9pt;mso-wrap-distance-bottom:0;mso-position-horizontal:absolute;mso-position-horizontal-relative:text;mso-position-vertical:absolute;mso-position-vertical-relative:text" o:gfxdata="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">
-                <v:imagedata r:id="rId20" o:title=""/>
-              </v:shape>
-            </w:pict>
-          </mc:Fallback>
-        </mc:AlternateContent>
-      </w:r>
-      <w:r>
-        <w:rPr>
-          <w:noProof/>
-        </w:rPr>
-        <mc:AlternateContent>
-          <mc:Choice Requires="wpi">
-            <w:drawing>
-              <wp:inline distT="0" distB="0" distL="0" distR="0" wp14:anchorId="1A45157A" wp14:editId="402FE0F9">
-                <wp:extent cx="5943600" cy="4032443"/>
-                <wp:effectExtent l="76200" t="76200" r="76200" b="63500"/>
-                <wp:docPr id="9" name="Ink 9"/>
-                <wp:cNvGraphicFramePr/>
-                <a:graphic xmlns:a="http://schemas.openxmlformats.org/drawingml/2006/main">
-                  <a:graphicData uri="http://schemas.microsoft.com/office/word/2010/wordprocessingInk">
-                    <w14:contentPart bwMode="auto" r:id="rId21">
-                      <w14:nvContentPartPr>
-                        <w14:cNvContentPartPr/>
-                      </w14:nvContentPartPr>
-                      <w14:xfrm>
-                        <a:off x="0" y="0"/>
-                        <a:ext cx="5943600" cy="4032443"/>
-                      </w14:xfrm>
-                    </w14:contentPart>
-                  </a:graphicData>
-                </a:graphic>
-              </wp:inline>
-            </w:drawing>
-          </mc:Choice>
-          <mc:Fallback>
-            <w:pict>
-              <v:shape w14:anchorId="505400DF" id="Ink 9" o:spid="_x0000_i1025" type="#_x0000_t75" style="width:472.15pt;height:320.25pt;visibility:visible;mso-wrap-style:square" o:gfxdata="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">
+              <v:shape w14:anchorId="3D063EB3" id="Ink 39" o:spid="_x0000_s1026" type="#_x0000_t75" style="position:absolute;margin-left:13.25pt;margin-top:10.1pt;width:272.5pt;height:21.4pt;z-index:251688960;visibility:visible;mso-wrap-style:square;mso-wrap-distance-left:9pt;mso-wrap-distance-top:0;mso-wrap-distance-right:9pt;mso-wrap-distance-bottom:0;mso-position-horizontal:absolute;mso-position-horizontal-relative:text;mso-position-vertical:absolute;mso-position-vertical-relative:text" o:gfxdata="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">
                 <v:imagedata r:id="rId22" o:title=""/>
               </v:shape>
             </w:pict>
@@ -577,6 +588,1352 @@
         </mc:AlternateContent>
       </w:r>
     </w:p>
+    <w:p>
+      <w:pPr>
+        <w:ind w:left="-567" w:right="-720" w:firstLine="130"/>
+        <w:rPr>
+          <w:sz w:val="24"/>
+          <w:szCs w:val="24"/>
+        </w:rPr>
+      </w:pPr>
+    </w:p>
+    <w:p>
+      <w:pPr>
+        <w:pStyle w:val="Heading2"/>
+        <w:ind w:left="-567" w:firstLine="130"/>
+      </w:pPr>
+      <w:r>
+        <w:t xml:space="preserve">Risk Classification &amp; Authority </w:t>
+      </w:r>
+      <w:r>
+        <w:t>to</w:t>
+      </w:r>
+      <w:r>
+        <w:t xml:space="preserve"> Work Health Status</w:t>
+      </w:r>
+    </w:p>
+    <w:p>
+      <w:pPr>
+        <w:rPr>
+          <w:sz w:val="24"/>
+          <w:szCs w:val="24"/>
+        </w:rPr>
+      </w:pPr>
+      <w:r>
+        <w:rPr>
+          <w:sz w:val="24"/>
+          <w:szCs w:val="24"/>
+        </w:rPr>
+        <w:t xml:space="preserve">On any given day, there are over 400 contractor employees working on my job site, performing </w:t>
+      </w:r>
+      <w:r>
+        <w:rPr>
+          <w:sz w:val="24"/>
+          <w:szCs w:val="24"/>
+        </w:rPr>
+        <w:t>varying</w:t>
+      </w:r>
+      <w:r>
+        <w:rPr>
+          <w:sz w:val="24"/>
+          <w:szCs w:val="24"/>
+        </w:rPr>
+        <w:t xml:space="preserve"> tasks such as welding, high voltage electrical work, civil, facility cleaning, High Pressure blasting to name a few. Each of these tasks require an Authority </w:t>
+      </w:r>
+      <w:proofErr w:type="gramStart"/>
+      <w:r>
+        <w:rPr>
+          <w:sz w:val="24"/>
+          <w:szCs w:val="24"/>
+        </w:rPr>
+        <w:t>To</w:t>
+      </w:r>
+      <w:proofErr w:type="gramEnd"/>
+      <w:r>
+        <w:rPr>
+          <w:sz w:val="24"/>
+          <w:szCs w:val="24"/>
+        </w:rPr>
+        <w:t xml:space="preserve"> Work authorisation prior to starting work and are risk classified </w:t>
+      </w:r>
+      <w:r>
+        <w:rPr>
+          <w:sz w:val="24"/>
+          <w:szCs w:val="24"/>
+        </w:rPr>
+        <w:t>appropriately</w:t>
+      </w:r>
+      <w:r>
+        <w:rPr>
+          <w:sz w:val="24"/>
+          <w:szCs w:val="24"/>
+        </w:rPr>
+        <w:t xml:space="preserve"> based on the exposure to the business and the workers. For every job, a company representative is required to visit the job site with the contractor representative to ensure that there are no new </w:t>
+      </w:r>
+      <w:proofErr w:type="gramStart"/>
+      <w:r>
+        <w:rPr>
+          <w:sz w:val="24"/>
+          <w:szCs w:val="24"/>
+        </w:rPr>
+        <w:t>hazards</w:t>
+      </w:r>
+      <w:proofErr w:type="gramEnd"/>
+      <w:r>
+        <w:rPr>
+          <w:sz w:val="24"/>
+          <w:szCs w:val="24"/>
+        </w:rPr>
+        <w:t xml:space="preserve"> and the area is safe to start work using the existing </w:t>
+      </w:r>
+      <w:r>
+        <w:rPr>
+          <w:sz w:val="24"/>
+          <w:szCs w:val="24"/>
+        </w:rPr>
+        <w:t>approved</w:t>
+      </w:r>
+      <w:r>
+        <w:rPr>
+          <w:sz w:val="24"/>
+          <w:szCs w:val="24"/>
+        </w:rPr>
+        <w:t xml:space="preserve"> controls.</w:t>
+      </w:r>
+    </w:p>
+    <w:p>
+      <w:pPr>
+        <w:rPr>
+          <w:sz w:val="24"/>
+          <w:szCs w:val="24"/>
+        </w:rPr>
+      </w:pPr>
+      <w:r>
+        <w:rPr>
+          <w:sz w:val="24"/>
+          <w:szCs w:val="24"/>
+        </w:rPr>
+        <w:t xml:space="preserve">The company representatives have identified that they are time poor with managing their own work crews let alone contractors and subsequently do not complete all tasks required of them with regards to both crew management (coaching, job checks, people management </w:t>
+      </w:r>
+      <w:r>
+        <w:rPr>
+          <w:sz w:val="24"/>
+          <w:szCs w:val="24"/>
+        </w:rPr>
+        <w:t>etc.</w:t>
+      </w:r>
+      <w:r>
+        <w:rPr>
+          <w:sz w:val="24"/>
+          <w:szCs w:val="24"/>
+        </w:rPr>
+        <w:t xml:space="preserve">) and Authority </w:t>
+      </w:r>
+      <w:proofErr w:type="gramStart"/>
+      <w:r>
+        <w:rPr>
+          <w:sz w:val="24"/>
+          <w:szCs w:val="24"/>
+        </w:rPr>
+        <w:t>To</w:t>
+      </w:r>
+      <w:proofErr w:type="gramEnd"/>
+      <w:r>
+        <w:rPr>
+          <w:sz w:val="24"/>
+          <w:szCs w:val="24"/>
+        </w:rPr>
+        <w:t xml:space="preserve"> Work requirements (field verifications, job front sign off).</w:t>
+      </w:r>
+    </w:p>
+    <w:p>
+      <w:pPr>
+        <w:rPr>
+          <w:sz w:val="24"/>
+          <w:szCs w:val="24"/>
+        </w:rPr>
+      </w:pPr>
+      <w:r>
+        <w:rPr>
+          <w:sz w:val="24"/>
+          <w:szCs w:val="24"/>
+        </w:rPr>
+        <w:t xml:space="preserve">In light of this concern, I employed a worker to come onsite and complete a Health Status audit on the Authority </w:t>
+      </w:r>
+      <w:proofErr w:type="gramStart"/>
+      <w:r>
+        <w:rPr>
+          <w:sz w:val="24"/>
+          <w:szCs w:val="24"/>
+        </w:rPr>
+        <w:t>To</w:t>
+      </w:r>
+      <w:proofErr w:type="gramEnd"/>
+      <w:r>
+        <w:rPr>
+          <w:sz w:val="24"/>
+          <w:szCs w:val="24"/>
+        </w:rPr>
+        <w:t xml:space="preserve"> Work process, where a contact was made with 386 work fronts to collect specific data based on the job and the Authority To Work form.</w:t>
+      </w:r>
+    </w:p>
+    <w:p>
+      <w:pPr>
+        <w:pStyle w:val="Heading2"/>
+        <w:ind w:left="-567" w:firstLine="130"/>
+      </w:pPr>
+      <w:r>
+        <w:t>Machine Learning (Natural Language Processing</w:t>
+      </w:r>
+      <w:r>
+        <w:t xml:space="preserve"> (NLP)</w:t>
+      </w:r>
+      <w:r>
+        <w:t>)</w:t>
+      </w:r>
+    </w:p>
+    <w:p>
+      <w:pPr>
+        <w:rPr>
+          <w:sz w:val="24"/>
+          <w:szCs w:val="24"/>
+        </w:rPr>
+      </w:pPr>
+      <w:r>
+        <w:rPr>
+          <w:sz w:val="24"/>
+          <w:szCs w:val="24"/>
+        </w:rPr>
+        <w:t>From the information gathered, we were able to develop a user defined risk classification tool which predicted whether the work to be performed was going to be either High Risk, Medium Risk or Low Risk.</w:t>
+      </w:r>
+    </w:p>
+    <w:p>
+      <w:pPr>
+        <w:rPr>
+          <w:sz w:val="24"/>
+          <w:szCs w:val="24"/>
+        </w:rPr>
+      </w:pPr>
+      <w:r>
+        <w:rPr>
+          <w:sz w:val="24"/>
+          <w:szCs w:val="24"/>
+        </w:rPr>
+        <w:t>Scikit-learn’s Naïve Bayes Classifier was used to predict the risk classifications</w:t>
+      </w:r>
+      <w:r>
+        <w:rPr>
+          <w:sz w:val="24"/>
+          <w:szCs w:val="24"/>
+        </w:rPr>
+        <w:t>.</w:t>
+      </w:r>
+    </w:p>
+    <w:p>
+      <w:pPr>
+        <w:pStyle w:val="Heading2"/>
+        <w:numPr>
+          <w:ilvl w:val="0"/>
+          <w:numId w:val="20"/>
+        </w:numPr>
+      </w:pPr>
+      <w:r>
+        <w:t>Lib</w:t>
+      </w:r>
+      <w:r>
+        <w:t>rary Installation</w:t>
+      </w:r>
+    </w:p>
+    <w:p>
+      <w:r>
+        <w:drawing>
+          <wp:inline distT="0" distB="0" distL="0" distR="0" wp14:anchorId="73D0B6FF" wp14:editId="2909372B">
+            <wp:extent cx="3096057" cy="1629002"/>
+            <wp:effectExtent l="0" t="0" r="9525" b="9525"/>
+            <wp:docPr id="2" name="Picture 2" descr="Text, letter&#10;&#10;Description automatically generated"/>
+            <wp:cNvGraphicFramePr>
+              <a:graphicFrameLocks xmlns:a="http://schemas.openxmlformats.org/drawingml/2006/main" noChangeAspect="1"/>
+            </wp:cNvGraphicFramePr>
+            <a:graphic xmlns:a="http://schemas.openxmlformats.org/drawingml/2006/main">
+              <a:graphicData uri="http://schemas.openxmlformats.org/drawingml/2006/picture">
+                <pic:pic xmlns:pic="http://schemas.openxmlformats.org/drawingml/2006/picture">
+                  <pic:nvPicPr>
+                    <pic:cNvPr id="2" name="Picture 2" descr="Text, letter&#10;&#10;Description automatically generated"/>
+                    <pic:cNvPicPr/>
+                  </pic:nvPicPr>
+                  <pic:blipFill>
+                    <a:blip r:embed="rId23"/>
+                    <a:stretch>
+                      <a:fillRect/>
+                    </a:stretch>
+                  </pic:blipFill>
+                  <pic:spPr>
+                    <a:xfrm>
+                      <a:off x="0" y="0"/>
+                      <a:ext cx="3096057" cy="1629002"/>
+                    </a:xfrm>
+                    <a:prstGeom prst="rect">
+                      <a:avLst/>
+                    </a:prstGeom>
+                  </pic:spPr>
+                </pic:pic>
+              </a:graphicData>
+            </a:graphic>
+          </wp:inline>
+        </w:drawing>
+      </w:r>
+    </w:p>
+    <w:p>
+      <w:pPr>
+        <w:pStyle w:val="Heading2"/>
+        <w:numPr>
+          <w:ilvl w:val="0"/>
+          <w:numId w:val="20"/>
+        </w:numPr>
+      </w:pPr>
+      <w:r>
+        <w:t>Importing the data</w:t>
+      </w:r>
+    </w:p>
+    <w:p>
+      <w:r>
+        <w:t>We</w:t>
+      </w:r>
+      <w:r>
+        <w:t xml:space="preserve"> first</w:t>
+      </w:r>
+      <w:r>
+        <w:t xml:space="preserve"> start by reading in our data source</w:t>
+      </w:r>
+      <w:r>
+        <w:t xml:space="preserve"> and </w:t>
+      </w:r>
+      <w:r>
+        <w:t>dis</w:t>
+      </w:r>
+      <w:r>
+        <w:t>playing the data</w:t>
+      </w:r>
+    </w:p>
+    <w:p>
+      <w:r>
+        <w:drawing>
+          <wp:inline distT="0" distB="0" distL="0" distR="0" wp14:anchorId="4934C018" wp14:editId="23F4AD2B">
+            <wp:extent cx="5943600" cy="3974465"/>
+            <wp:effectExtent l="0" t="0" r="0" b="6985"/>
+            <wp:docPr id="3" name="Picture 3" descr="Table&#10;&#10;Description automatically generated"/>
+            <wp:cNvGraphicFramePr>
+              <a:graphicFrameLocks xmlns:a="http://schemas.openxmlformats.org/drawingml/2006/main" noChangeAspect="1"/>
+            </wp:cNvGraphicFramePr>
+            <a:graphic xmlns:a="http://schemas.openxmlformats.org/drawingml/2006/main">
+              <a:graphicData uri="http://schemas.openxmlformats.org/drawingml/2006/picture">
+                <pic:pic xmlns:pic="http://schemas.openxmlformats.org/drawingml/2006/picture">
+                  <pic:nvPicPr>
+                    <pic:cNvPr id="3" name="Picture 3" descr="Table&#10;&#10;Description automatically generated"/>
+                    <pic:cNvPicPr/>
+                  </pic:nvPicPr>
+                  <pic:blipFill>
+                    <a:blip r:embed="rId24"/>
+                    <a:stretch>
+                      <a:fillRect/>
+                    </a:stretch>
+                  </pic:blipFill>
+                  <pic:spPr>
+                    <a:xfrm>
+                      <a:off x="0" y="0"/>
+                      <a:ext cx="5943600" cy="3974465"/>
+                    </a:xfrm>
+                    <a:prstGeom prst="rect">
+                      <a:avLst/>
+                    </a:prstGeom>
+                  </pic:spPr>
+                </pic:pic>
+              </a:graphicData>
+            </a:graphic>
+          </wp:inline>
+        </w:drawing>
+      </w:r>
+    </w:p>
+    <w:p>
+      <w:pPr>
+        <w:pStyle w:val="Heading2"/>
+        <w:numPr>
+          <w:ilvl w:val="0"/>
+          <w:numId w:val="20"/>
+        </w:numPr>
+      </w:pPr>
+      <w:r>
+        <w:t>Cleaning the data</w:t>
+      </w:r>
+    </w:p>
+    <w:p>
+      <w:proofErr w:type="spellStart"/>
+      <w:proofErr w:type="gramStart"/>
+      <w:r>
+        <w:t>d</w:t>
+      </w:r>
+      <w:r>
+        <w:t>ropna</w:t>
+      </w:r>
+      <w:proofErr w:type="spellEnd"/>
+      <w:r>
+        <w:t>(</w:t>
+      </w:r>
+      <w:proofErr w:type="gramEnd"/>
+      <w:r>
+        <w:t>)</w:t>
+      </w:r>
+      <w:r>
+        <w:t xml:space="preserve"> is used</w:t>
+      </w:r>
+      <w:r>
+        <w:t xml:space="preserve"> to drop the rows where at least </w:t>
+      </w:r>
+      <w:r>
+        <w:t>one element</w:t>
+      </w:r>
+      <w:r>
+        <w:t xml:space="preserve"> is missing on the </w:t>
+      </w:r>
+      <w:r>
+        <w:t>“Risk” &amp; “</w:t>
+      </w:r>
+      <w:r>
+        <w:t>Authority To Proceed Description</w:t>
+      </w:r>
+      <w:r>
+        <w:t>” and then appl</w:t>
+      </w:r>
+      <w:r>
+        <w:t>ied is</w:t>
+      </w:r>
+      <w:r>
+        <w:t xml:space="preserve"> </w:t>
+      </w:r>
+      <w:proofErr w:type="spellStart"/>
+      <w:r>
+        <w:t>a</w:t>
+      </w:r>
+      <w:r>
+        <w:t>.str.lower</w:t>
+      </w:r>
+      <w:proofErr w:type="spellEnd"/>
+      <w:r>
+        <w:t xml:space="preserve">() function to lowercase all </w:t>
+      </w:r>
+      <w:r>
+        <w:t>characters</w:t>
+      </w:r>
+      <w:r>
+        <w:t xml:space="preserve"> in the new data frame.</w:t>
+      </w:r>
+    </w:p>
+    <w:p>
+      <w:r>
+        <w:drawing>
+          <wp:inline distT="0" distB="0" distL="0" distR="0" wp14:anchorId="38616B28" wp14:editId="74D61148">
+            <wp:extent cx="5943600" cy="1564640"/>
+            <wp:effectExtent l="0" t="0" r="0" b="0"/>
+            <wp:docPr id="4" name="Picture 4" descr="Graphical user interface, text, application&#10;&#10;Description automatically generated"/>
+            <wp:cNvGraphicFramePr>
+              <a:graphicFrameLocks xmlns:a="http://schemas.openxmlformats.org/drawingml/2006/main" noChangeAspect="1"/>
+            </wp:cNvGraphicFramePr>
+            <a:graphic xmlns:a="http://schemas.openxmlformats.org/drawingml/2006/main">
+              <a:graphicData uri="http://schemas.openxmlformats.org/drawingml/2006/picture">
+                <pic:pic xmlns:pic="http://schemas.openxmlformats.org/drawingml/2006/picture">
+                  <pic:nvPicPr>
+                    <pic:cNvPr id="4" name="Picture 4" descr="Graphical user interface, text, application&#10;&#10;Description automatically generated"/>
+                    <pic:cNvPicPr/>
+                  </pic:nvPicPr>
+                  <pic:blipFill>
+                    <a:blip r:embed="rId25"/>
+                    <a:stretch>
+                      <a:fillRect/>
+                    </a:stretch>
+                  </pic:blipFill>
+                  <pic:spPr>
+                    <a:xfrm>
+                      <a:off x="0" y="0"/>
+                      <a:ext cx="5943600" cy="1564640"/>
+                    </a:xfrm>
+                    <a:prstGeom prst="rect">
+                      <a:avLst/>
+                    </a:prstGeom>
+                  </pic:spPr>
+                </pic:pic>
+              </a:graphicData>
+            </a:graphic>
+          </wp:inline>
+        </w:drawing>
+      </w:r>
+    </w:p>
+    <w:p>
+      <w:pPr>
+        <w:pStyle w:val="Heading2"/>
+        <w:numPr>
+          <w:ilvl w:val="0"/>
+          <w:numId w:val="20"/>
+        </w:numPr>
+      </w:pPr>
+      <w:r>
+        <w:t>Tokenization</w:t>
+      </w:r>
+    </w:p>
+    <w:p>
+      <w:r>
+        <w:t>The T</w:t>
+      </w:r>
+      <w:r>
+        <w:t xml:space="preserve">okenization process is the used to </w:t>
+      </w:r>
+      <w:r>
+        <w:t>extract</w:t>
+      </w:r>
+      <w:r>
+        <w:t xml:space="preserve"> the</w:t>
+      </w:r>
+      <w:r>
+        <w:t xml:space="preserve"> words in a sentence by spaces and punctuations</w:t>
+      </w:r>
+      <w:r>
+        <w:t>.</w:t>
+      </w:r>
+      <w:r>
+        <w:t xml:space="preserve"> We use the </w:t>
+      </w:r>
+      <w:proofErr w:type="spellStart"/>
+      <w:r>
+        <w:t>nlkt</w:t>
+      </w:r>
+      <w:proofErr w:type="spellEnd"/>
+      <w:r>
+        <w:t xml:space="preserve"> </w:t>
+      </w:r>
+      <w:hyperlink r:id="rId26" w:history="1">
+        <w:proofErr w:type="spellStart"/>
+        <w:r>
+          <w:rPr>
+            <w:rStyle w:val="Hyperlink"/>
+          </w:rPr>
+          <w:t>word_tokenize</w:t>
+        </w:r>
+        <w:proofErr w:type="spellEnd"/>
+      </w:hyperlink>
+      <w:r>
+        <w:t>.</w:t>
+      </w:r>
+    </w:p>
+    <w:p>
+      <w:r>
+        <w:t xml:space="preserve">Also applied here is the </w:t>
+      </w:r>
+      <w:proofErr w:type="spellStart"/>
+      <w:proofErr w:type="gramStart"/>
+      <w:r>
+        <w:t>str.lower</w:t>
+      </w:r>
+      <w:proofErr w:type="spellEnd"/>
+      <w:proofErr w:type="gramEnd"/>
+      <w:r>
+        <w:t>() function to lowercase all characters in the new data frame</w:t>
+      </w:r>
+      <w:r>
+        <w:t>.</w:t>
+      </w:r>
+    </w:p>
+    <w:p>
+      <w:r>
+        <w:drawing>
+          <wp:inline distT="0" distB="0" distL="0" distR="0" wp14:anchorId="5456E31B" wp14:editId="60DF13F2">
+            <wp:extent cx="5943600" cy="1795145"/>
+            <wp:effectExtent l="0" t="0" r="0" b="0"/>
+            <wp:docPr id="5" name="Picture 5" descr="Graphical user interface, text, application, email&#10;&#10;Description automatically generated"/>
+            <wp:cNvGraphicFramePr>
+              <a:graphicFrameLocks xmlns:a="http://schemas.openxmlformats.org/drawingml/2006/main" noChangeAspect="1"/>
+            </wp:cNvGraphicFramePr>
+            <a:graphic xmlns:a="http://schemas.openxmlformats.org/drawingml/2006/main">
+              <a:graphicData uri="http://schemas.openxmlformats.org/drawingml/2006/picture">
+                <pic:pic xmlns:pic="http://schemas.openxmlformats.org/drawingml/2006/picture">
+                  <pic:nvPicPr>
+                    <pic:cNvPr id="5" name="Picture 5" descr="Graphical user interface, text, application, email&#10;&#10;Description automatically generated"/>
+                    <pic:cNvPicPr/>
+                  </pic:nvPicPr>
+                  <pic:blipFill>
+                    <a:blip r:embed="rId27"/>
+                    <a:stretch>
+                      <a:fillRect/>
+                    </a:stretch>
+                  </pic:blipFill>
+                  <pic:spPr>
+                    <a:xfrm>
+                      <a:off x="0" y="0"/>
+                      <a:ext cx="5943600" cy="1795145"/>
+                    </a:xfrm>
+                    <a:prstGeom prst="rect">
+                      <a:avLst/>
+                    </a:prstGeom>
+                  </pic:spPr>
+                </pic:pic>
+              </a:graphicData>
+            </a:graphic>
+          </wp:inline>
+        </w:drawing>
+      </w:r>
+    </w:p>
+    <w:p>
+      <w:pPr>
+        <w:pStyle w:val="Heading2"/>
+        <w:numPr>
+          <w:ilvl w:val="0"/>
+          <w:numId w:val="20"/>
+        </w:numPr>
+      </w:pPr>
+      <w:r>
+        <w:t>Tokenization Cleaning</w:t>
+      </w:r>
+    </w:p>
+    <w:p>
+      <w:r>
+        <w:t xml:space="preserve">In preparation to remove our STOP words, all </w:t>
+      </w:r>
+      <w:r>
+        <w:t>non-alphanumeric characters were required to be removed. A function was created and the applied to the tokeni</w:t>
+      </w:r>
+      <w:r>
+        <w:t>zed data frame.</w:t>
+      </w:r>
+    </w:p>
+    <w:p>
+      <w:r>
+        <w:drawing>
+          <wp:inline distT="0" distB="0" distL="0" distR="0" wp14:anchorId="5CC269F1" wp14:editId="01B10457">
+            <wp:extent cx="5943600" cy="3150870"/>
+            <wp:effectExtent l="0" t="0" r="0" b="0"/>
+            <wp:docPr id="6" name="Picture 6" descr="Graphical user interface, text&#10;&#10;Description automatically generated"/>
+            <wp:cNvGraphicFramePr>
+              <a:graphicFrameLocks xmlns:a="http://schemas.openxmlformats.org/drawingml/2006/main" noChangeAspect="1"/>
+            </wp:cNvGraphicFramePr>
+            <a:graphic xmlns:a="http://schemas.openxmlformats.org/drawingml/2006/main">
+              <a:graphicData uri="http://schemas.openxmlformats.org/drawingml/2006/picture">
+                <pic:pic xmlns:pic="http://schemas.openxmlformats.org/drawingml/2006/picture">
+                  <pic:nvPicPr>
+                    <pic:cNvPr id="6" name="Picture 6" descr="Graphical user interface, text&#10;&#10;Description automatically generated"/>
+                    <pic:cNvPicPr/>
+                  </pic:nvPicPr>
+                  <pic:blipFill>
+                    <a:blip r:embed="rId28"/>
+                    <a:stretch>
+                      <a:fillRect/>
+                    </a:stretch>
+                  </pic:blipFill>
+                  <pic:spPr>
+                    <a:xfrm>
+                      <a:off x="0" y="0"/>
+                      <a:ext cx="5943600" cy="3150870"/>
+                    </a:xfrm>
+                    <a:prstGeom prst="rect">
+                      <a:avLst/>
+                    </a:prstGeom>
+                  </pic:spPr>
+                </pic:pic>
+              </a:graphicData>
+            </a:graphic>
+          </wp:inline>
+        </w:drawing>
+      </w:r>
+    </w:p>
+    <w:p>
+      <w:pPr>
+        <w:pStyle w:val="Heading2"/>
+        <w:numPr>
+          <w:ilvl w:val="0"/>
+          <w:numId w:val="20"/>
+        </w:numPr>
+      </w:pPr>
+      <w:r>
+        <w:t>Remove STOP words</w:t>
+      </w:r>
+    </w:p>
+    <w:p>
+      <w:r>
+        <w:t xml:space="preserve">To increase the accuracy of the predict model, it is required to remove all STOP words that are not important in terms of </w:t>
+      </w:r>
+      <w:r>
+        <w:t>the context, such as “the”</w:t>
+      </w:r>
+      <w:proofErr w:type="gramStart"/>
+      <w:r>
+        <w:t>, ”of</w:t>
+      </w:r>
+      <w:proofErr w:type="gramEnd"/>
+      <w:r>
+        <w:t>”, “at”.</w:t>
+      </w:r>
+    </w:p>
+    <w:p>
+      <w:r>
+        <w:drawing>
+          <wp:inline distT="0" distB="0" distL="0" distR="0" wp14:anchorId="5F367A90" wp14:editId="434443C6">
+            <wp:extent cx="5943600" cy="2532380"/>
+            <wp:effectExtent l="0" t="0" r="0" b="1270"/>
+            <wp:docPr id="7" name="Picture 7" descr="Graphical user interface, text, application, email&#10;&#10;Description automatically generated"/>
+            <wp:cNvGraphicFramePr>
+              <a:graphicFrameLocks xmlns:a="http://schemas.openxmlformats.org/drawingml/2006/main" noChangeAspect="1"/>
+            </wp:cNvGraphicFramePr>
+            <a:graphic xmlns:a="http://schemas.openxmlformats.org/drawingml/2006/main">
+              <a:graphicData uri="http://schemas.openxmlformats.org/drawingml/2006/picture">
+                <pic:pic xmlns:pic="http://schemas.openxmlformats.org/drawingml/2006/picture">
+                  <pic:nvPicPr>
+                    <pic:cNvPr id="7" name="Picture 7" descr="Graphical user interface, text, application, email&#10;&#10;Description automatically generated"/>
+                    <pic:cNvPicPr/>
+                  </pic:nvPicPr>
+                  <pic:blipFill>
+                    <a:blip r:embed="rId29"/>
+                    <a:stretch>
+                      <a:fillRect/>
+                    </a:stretch>
+                  </pic:blipFill>
+                  <pic:spPr>
+                    <a:xfrm>
+                      <a:off x="0" y="0"/>
+                      <a:ext cx="5943600" cy="2532380"/>
+                    </a:xfrm>
+                    <a:prstGeom prst="rect">
+                      <a:avLst/>
+                    </a:prstGeom>
+                  </pic:spPr>
+                </pic:pic>
+              </a:graphicData>
+            </a:graphic>
+          </wp:inline>
+        </w:drawing>
+      </w:r>
+    </w:p>
+    <w:p>
+      <w:pPr>
+        <w:pStyle w:val="Heading2"/>
+        <w:numPr>
+          <w:ilvl w:val="0"/>
+          <w:numId w:val="20"/>
+        </w:numPr>
+      </w:pPr>
+      <w:r>
+        <w:t>Lemmatization</w:t>
+      </w:r>
+    </w:p>
+    <w:p>
+      <w:r>
+        <w:t xml:space="preserve">From the STOP words database, we now apply </w:t>
+      </w:r>
+      <w:r>
+        <w:t>the Lemmatization</w:t>
+      </w:r>
+      <w:r>
+        <w:t xml:space="preserve"> </w:t>
+      </w:r>
+      <w:r>
+        <w:t xml:space="preserve">function which is the </w:t>
+      </w:r>
+      <w:r>
+        <w:t>process of mak</w:t>
+      </w:r>
+      <w:r>
+        <w:t>ing</w:t>
+      </w:r>
+      <w:r>
+        <w:t xml:space="preserve"> the same words in their stem. For </w:t>
+      </w:r>
+      <w:r>
+        <w:t>example,</w:t>
+      </w:r>
+      <w:r>
+        <w:t xml:space="preserve"> </w:t>
+      </w:r>
+      <w:r>
+        <w:t>weld, welding, welds</w:t>
+      </w:r>
+      <w:r>
+        <w:t xml:space="preserve"> are different in terms of Python. We </w:t>
+      </w:r>
+      <w:proofErr w:type="spellStart"/>
+      <w:r>
+        <w:t>lemmatiza</w:t>
+      </w:r>
+      <w:proofErr w:type="spellEnd"/>
+      <w:r>
+        <w:t xml:space="preserve"> the word to get </w:t>
+      </w:r>
+      <w:r>
+        <w:t>weld.</w:t>
+      </w:r>
+      <w:r>
+        <w:drawing>
+          <wp:inline distT="0" distB="0" distL="0" distR="0" wp14:anchorId="7411067D" wp14:editId="1E884066">
+            <wp:extent cx="5943600" cy="2858135"/>
+            <wp:effectExtent l="0" t="0" r="0" b="0"/>
+            <wp:docPr id="8" name="Picture 8" descr="Graphical user interface, text, application, email&#10;&#10;Description automatically generated"/>
+            <wp:cNvGraphicFramePr>
+              <a:graphicFrameLocks xmlns:a="http://schemas.openxmlformats.org/drawingml/2006/main" noChangeAspect="1"/>
+            </wp:cNvGraphicFramePr>
+            <a:graphic xmlns:a="http://schemas.openxmlformats.org/drawingml/2006/main">
+              <a:graphicData uri="http://schemas.openxmlformats.org/drawingml/2006/picture">
+                <pic:pic xmlns:pic="http://schemas.openxmlformats.org/drawingml/2006/picture">
+                  <pic:nvPicPr>
+                    <pic:cNvPr id="8" name="Picture 8" descr="Graphical user interface, text, application, email&#10;&#10;Description automatically generated"/>
+                    <pic:cNvPicPr/>
+                  </pic:nvPicPr>
+                  <pic:blipFill>
+                    <a:blip r:embed="rId30"/>
+                    <a:stretch>
+                      <a:fillRect/>
+                    </a:stretch>
+                  </pic:blipFill>
+                  <pic:spPr>
+                    <a:xfrm>
+                      <a:off x="0" y="0"/>
+                      <a:ext cx="5943600" cy="2858135"/>
+                    </a:xfrm>
+                    <a:prstGeom prst="rect">
+                      <a:avLst/>
+                    </a:prstGeom>
+                  </pic:spPr>
+                </pic:pic>
+              </a:graphicData>
+            </a:graphic>
+          </wp:inline>
+        </w:drawing>
+      </w:r>
+    </w:p>
+    <w:p>
+      <w:r>
+        <w:drawing>
+          <wp:inline distT="0" distB="0" distL="0" distR="0" wp14:anchorId="295C056B" wp14:editId="3A873750">
+            <wp:extent cx="5943600" cy="1826895"/>
+            <wp:effectExtent l="0" t="0" r="0" b="1905"/>
+            <wp:docPr id="13" name="Picture 13" descr="Graphical user interface, text, application, email&#10;&#10;Description automatically generated"/>
+            <wp:cNvGraphicFramePr>
+              <a:graphicFrameLocks xmlns:a="http://schemas.openxmlformats.org/drawingml/2006/main" noChangeAspect="1"/>
+            </wp:cNvGraphicFramePr>
+            <a:graphic xmlns:a="http://schemas.openxmlformats.org/drawingml/2006/main">
+              <a:graphicData uri="http://schemas.openxmlformats.org/drawingml/2006/picture">
+                <pic:pic xmlns:pic="http://schemas.openxmlformats.org/drawingml/2006/picture">
+                  <pic:nvPicPr>
+                    <pic:cNvPr id="11" name="Picture 11" descr="Graphical user interface, text, application, email&#10;&#10;Description automatically generated"/>
+                    <pic:cNvPicPr/>
+                  </pic:nvPicPr>
+                  <pic:blipFill>
+                    <a:blip r:embed="rId31"/>
+                    <a:stretch>
+                      <a:fillRect/>
+                    </a:stretch>
+                  </pic:blipFill>
+                  <pic:spPr>
+                    <a:xfrm>
+                      <a:off x="0" y="0"/>
+                      <a:ext cx="5943600" cy="1826895"/>
+                    </a:xfrm>
+                    <a:prstGeom prst="rect">
+                      <a:avLst/>
+                    </a:prstGeom>
+                  </pic:spPr>
+                </pic:pic>
+              </a:graphicData>
+            </a:graphic>
+          </wp:inline>
+        </w:drawing>
+      </w:r>
+    </w:p>
+    <w:p/>
+    <w:p>
+      <w:pPr>
+        <w:pStyle w:val="Heading2"/>
+        <w:numPr>
+          <w:ilvl w:val="0"/>
+          <w:numId w:val="20"/>
+        </w:numPr>
+      </w:pPr>
+      <w:r>
+        <w:t>Transform</w:t>
+      </w:r>
+    </w:p>
+    <w:p>
+      <w:r>
+        <w:t>A new column is created to encode our categories with our unique “Risk” values</w:t>
+      </w:r>
+      <w:r>
+        <w:t>.</w:t>
+      </w:r>
+      <w:r>
+        <w:t xml:space="preserve"> The </w:t>
+      </w:r>
+      <w:r>
+        <w:t>labelEncoder function is used here.</w:t>
+      </w:r>
+    </w:p>
+    <w:p>
+      <w:r>
+        <w:drawing>
+          <wp:inline distT="0" distB="0" distL="0" distR="0" wp14:anchorId="182273C0" wp14:editId="228A31BE">
+            <wp:extent cx="5943600" cy="1718945"/>
+            <wp:effectExtent l="0" t="0" r="0" b="0"/>
+            <wp:docPr id="12" name="Picture 12" descr="Graphical user interface, text&#10;&#10;Description automatically generated"/>
+            <wp:cNvGraphicFramePr>
+              <a:graphicFrameLocks xmlns:a="http://schemas.openxmlformats.org/drawingml/2006/main" noChangeAspect="1"/>
+            </wp:cNvGraphicFramePr>
+            <a:graphic xmlns:a="http://schemas.openxmlformats.org/drawingml/2006/main">
+              <a:graphicData uri="http://schemas.openxmlformats.org/drawingml/2006/picture">
+                <pic:pic xmlns:pic="http://schemas.openxmlformats.org/drawingml/2006/picture">
+                  <pic:nvPicPr>
+                    <pic:cNvPr id="10" name="Picture 10" descr="Graphical user interface, text&#10;&#10;Description automatically generated"/>
+                    <pic:cNvPicPr/>
+                  </pic:nvPicPr>
+                  <pic:blipFill>
+                    <a:blip r:embed="rId32"/>
+                    <a:stretch>
+                      <a:fillRect/>
+                    </a:stretch>
+                  </pic:blipFill>
+                  <pic:spPr>
+                    <a:xfrm>
+                      <a:off x="0" y="0"/>
+                      <a:ext cx="5943600" cy="1718945"/>
+                    </a:xfrm>
+                    <a:prstGeom prst="rect">
+                      <a:avLst/>
+                    </a:prstGeom>
+                  </pic:spPr>
+                </pic:pic>
+              </a:graphicData>
+            </a:graphic>
+          </wp:inline>
+        </w:drawing>
+      </w:r>
+    </w:p>
+    <w:p>
+      <w:pPr>
+        <w:pStyle w:val="Heading2"/>
+        <w:numPr>
+          <w:ilvl w:val="0"/>
+          <w:numId w:val="20"/>
+        </w:numPr>
+      </w:pPr>
+      <w:r>
+        <w:t>Build the Model</w:t>
+      </w:r>
+    </w:p>
+    <w:p>
+      <w:r>
+        <w:t>Select our features</w:t>
+      </w:r>
+      <w:r>
+        <w:t xml:space="preserve"> (</w:t>
+      </w:r>
+      <w:r>
+        <w:t xml:space="preserve">Authority </w:t>
+      </w:r>
+      <w:proofErr w:type="gramStart"/>
+      <w:r>
+        <w:t>To</w:t>
+      </w:r>
+      <w:proofErr w:type="gramEnd"/>
+      <w:r>
+        <w:t xml:space="preserve"> Proceed Description)</w:t>
+      </w:r>
+      <w:r>
+        <w:t xml:space="preserve"> and the target</w:t>
+      </w:r>
+      <w:r>
+        <w:t xml:space="preserve"> (</w:t>
+      </w:r>
+      <w:proofErr w:type="spellStart"/>
+      <w:r>
+        <w:t>risk_encoded</w:t>
+      </w:r>
+      <w:proofErr w:type="spellEnd"/>
+      <w:r>
+        <w:t>)</w:t>
+      </w:r>
+      <w:r>
+        <w:t>.</w:t>
+      </w:r>
+    </w:p>
+    <w:p>
+      <w:r>
+        <w:drawing>
+          <wp:inline distT="0" distB="0" distL="0" distR="0" wp14:anchorId="2646A834" wp14:editId="050170C9">
+            <wp:extent cx="5943600" cy="393700"/>
+            <wp:effectExtent l="0" t="0" r="0" b="6350"/>
+            <wp:docPr id="14" name="Picture 14"/>
+            <wp:cNvGraphicFramePr>
+              <a:graphicFrameLocks xmlns:a="http://schemas.openxmlformats.org/drawingml/2006/main" noChangeAspect="1"/>
+            </wp:cNvGraphicFramePr>
+            <a:graphic xmlns:a="http://schemas.openxmlformats.org/drawingml/2006/main">
+              <a:graphicData uri="http://schemas.openxmlformats.org/drawingml/2006/picture">
+                <pic:pic xmlns:pic="http://schemas.openxmlformats.org/drawingml/2006/picture">
+                  <pic:nvPicPr>
+                    <pic:cNvPr id="1" name=""/>
+                    <pic:cNvPicPr/>
+                  </pic:nvPicPr>
+                  <pic:blipFill>
+                    <a:blip r:embed="rId33"/>
+                    <a:stretch>
+                      <a:fillRect/>
+                    </a:stretch>
+                  </pic:blipFill>
+                  <pic:spPr>
+                    <a:xfrm>
+                      <a:off x="0" y="0"/>
+                      <a:ext cx="5943600" cy="393700"/>
+                    </a:xfrm>
+                    <a:prstGeom prst="rect">
+                      <a:avLst/>
+                    </a:prstGeom>
+                  </pic:spPr>
+                </pic:pic>
+              </a:graphicData>
+            </a:graphic>
+          </wp:inline>
+        </w:drawing>
+      </w:r>
+    </w:p>
+    <w:p>
+      <w:r>
+        <w:t>Split</w:t>
+      </w:r>
+      <w:r>
+        <w:t xml:space="preserve"> our data into train and test sets</w:t>
+      </w:r>
+      <w:r>
+        <w:t xml:space="preserve"> and use</w:t>
+      </w:r>
+      <w:r>
+        <w:t xml:space="preserve"> the</w:t>
+      </w:r>
+      <w:r>
+        <w:t xml:space="preserve"> stratify parameter of </w:t>
+      </w:r>
+      <w:proofErr w:type="spellStart"/>
+      <w:r>
+        <w:t>train_test_split</w:t>
+      </w:r>
+      <w:proofErr w:type="spellEnd"/>
+      <w:r>
+        <w:t xml:space="preserve"> since our data is unbalanced</w:t>
+      </w:r>
+      <w:r>
+        <w:t xml:space="preserve"> (</w:t>
+      </w:r>
+      <w:r>
+        <w:t>more observations in one specific class than the others</w:t>
+      </w:r>
+      <w:r>
+        <w:t>).</w:t>
+      </w:r>
+    </w:p>
+    <w:p>
+      <w:r>
+        <w:drawing>
+          <wp:inline distT="0" distB="0" distL="0" distR="0" wp14:anchorId="25B79219" wp14:editId="36B48966">
+            <wp:extent cx="5943600" cy="192405"/>
+            <wp:effectExtent l="0" t="0" r="0" b="0"/>
+            <wp:docPr id="16" name="Picture 16"/>
+            <wp:cNvGraphicFramePr>
+              <a:graphicFrameLocks xmlns:a="http://schemas.openxmlformats.org/drawingml/2006/main" noChangeAspect="1"/>
+            </wp:cNvGraphicFramePr>
+            <a:graphic xmlns:a="http://schemas.openxmlformats.org/drawingml/2006/main">
+              <a:graphicData uri="http://schemas.openxmlformats.org/drawingml/2006/picture">
+                <pic:pic xmlns:pic="http://schemas.openxmlformats.org/drawingml/2006/picture">
+                  <pic:nvPicPr>
+                    <pic:cNvPr id="1" name=""/>
+                    <pic:cNvPicPr/>
+                  </pic:nvPicPr>
+                  <pic:blipFill>
+                    <a:blip r:embed="rId34"/>
+                    <a:stretch>
+                      <a:fillRect/>
+                    </a:stretch>
+                  </pic:blipFill>
+                  <pic:spPr>
+                    <a:xfrm>
+                      <a:off x="0" y="0"/>
+                      <a:ext cx="5943600" cy="192405"/>
+                    </a:xfrm>
+                    <a:prstGeom prst="rect">
+                      <a:avLst/>
+                    </a:prstGeom>
+                  </pic:spPr>
+                </pic:pic>
+              </a:graphicData>
+            </a:graphic>
+          </wp:inline>
+        </w:drawing>
+      </w:r>
+    </w:p>
+    <w:p>
+      <w:r>
+        <w:t>We can now get</w:t>
+      </w:r>
+      <w:r>
+        <w:t xml:space="preserve"> the </w:t>
+      </w:r>
+      <w:proofErr w:type="spellStart"/>
+      <w:r>
+        <w:t>tf-idf</w:t>
+      </w:r>
+      <w:proofErr w:type="spellEnd"/>
+      <w:r>
+        <w:t xml:space="preserve"> by using scikit-learn's </w:t>
+      </w:r>
+      <w:proofErr w:type="spellStart"/>
+      <w:r>
+        <w:t>TfidfVectorizer</w:t>
+      </w:r>
+      <w:proofErr w:type="spellEnd"/>
+      <w:r>
+        <w:t xml:space="preserve">. </w:t>
+      </w:r>
+      <w:r>
+        <w:t xml:space="preserve">This determines the most important </w:t>
+      </w:r>
+      <w:r>
+        <w:t>words in the d</w:t>
+      </w:r>
+      <w:r>
+        <w:t>ocument.</w:t>
+      </w:r>
+    </w:p>
+    <w:p>
+      <w:r>
+        <w:drawing>
+          <wp:inline distT="0" distB="0" distL="0" distR="0" wp14:anchorId="30FFFB6A" wp14:editId="5B2CA078">
+            <wp:extent cx="5943600" cy="889000"/>
+            <wp:effectExtent l="0" t="0" r="0" b="6350"/>
+            <wp:docPr id="17" name="Picture 17" descr="Graphical user interface&#10;&#10;Description automatically generated with medium confidence"/>
+            <wp:cNvGraphicFramePr>
+              <a:graphicFrameLocks xmlns:a="http://schemas.openxmlformats.org/drawingml/2006/main" noChangeAspect="1"/>
+            </wp:cNvGraphicFramePr>
+            <a:graphic xmlns:a="http://schemas.openxmlformats.org/drawingml/2006/main">
+              <a:graphicData uri="http://schemas.openxmlformats.org/drawingml/2006/picture">
+                <pic:pic xmlns:pic="http://schemas.openxmlformats.org/drawingml/2006/picture">
+                  <pic:nvPicPr>
+                    <pic:cNvPr id="17" name="Picture 17" descr="Graphical user interface&#10;&#10;Description automatically generated with medium confidence"/>
+                    <pic:cNvPicPr/>
+                  </pic:nvPicPr>
+                  <pic:blipFill>
+                    <a:blip r:embed="rId35"/>
+                    <a:stretch>
+                      <a:fillRect/>
+                    </a:stretch>
+                  </pic:blipFill>
+                  <pic:spPr>
+                    <a:xfrm>
+                      <a:off x="0" y="0"/>
+                      <a:ext cx="5943600" cy="889000"/>
+                    </a:xfrm>
+                    <a:prstGeom prst="rect">
+                      <a:avLst/>
+                    </a:prstGeom>
+                  </pic:spPr>
+                </pic:pic>
+              </a:graphicData>
+            </a:graphic>
+          </wp:inline>
+        </w:drawing>
+      </w:r>
+    </w:p>
+    <w:p>
+      <w:r>
+        <w:t>The final build step to our machine learning model</w:t>
+      </w:r>
+      <w:r>
+        <w:t xml:space="preserve"> is </w:t>
+      </w:r>
+      <w:r>
+        <w:t xml:space="preserve">to initialize the Multinomial </w:t>
+      </w:r>
+      <w:r>
+        <w:t>Naive</w:t>
+      </w:r>
+      <w:r>
+        <w:t xml:space="preserve"> Bayes</w:t>
+      </w:r>
+      <w:r>
+        <w:t xml:space="preserve"> classifier, fit the model and check the accuracy.</w:t>
+      </w:r>
+    </w:p>
+    <w:p>
+      <w:r>
+        <w:drawing>
+          <wp:inline distT="0" distB="0" distL="0" distR="0" wp14:anchorId="1A64B7F3" wp14:editId="031A0AC4">
+            <wp:extent cx="5943600" cy="996315"/>
+            <wp:effectExtent l="0" t="0" r="0" b="0"/>
+            <wp:docPr id="19" name="Picture 19" descr="Graphical user interface, application&#10;&#10;Description automatically generated with medium confidence"/>
+            <wp:cNvGraphicFramePr>
+              <a:graphicFrameLocks xmlns:a="http://schemas.openxmlformats.org/drawingml/2006/main" noChangeAspect="1"/>
+            </wp:cNvGraphicFramePr>
+            <a:graphic xmlns:a="http://schemas.openxmlformats.org/drawingml/2006/main">
+              <a:graphicData uri="http://schemas.openxmlformats.org/drawingml/2006/picture">
+                <pic:pic xmlns:pic="http://schemas.openxmlformats.org/drawingml/2006/picture">
+                  <pic:nvPicPr>
+                    <pic:cNvPr id="19" name="Picture 19" descr="Graphical user interface, application&#10;&#10;Description automatically generated with medium confidence"/>
+                    <pic:cNvPicPr/>
+                  </pic:nvPicPr>
+                  <pic:blipFill>
+                    <a:blip r:embed="rId36"/>
+                    <a:stretch>
+                      <a:fillRect/>
+                    </a:stretch>
+                  </pic:blipFill>
+                  <pic:spPr>
+                    <a:xfrm>
+                      <a:off x="0" y="0"/>
+                      <a:ext cx="5943600" cy="996315"/>
+                    </a:xfrm>
+                    <a:prstGeom prst="rect">
+                      <a:avLst/>
+                    </a:prstGeom>
+                  </pic:spPr>
+                </pic:pic>
+              </a:graphicData>
+            </a:graphic>
+          </wp:inline>
+        </w:drawing>
+      </w:r>
+    </w:p>
+    <w:p>
+      <w:pPr>
+        <w:pStyle w:val="Heading2"/>
+        <w:numPr>
+          <w:ilvl w:val="0"/>
+          <w:numId w:val="20"/>
+        </w:numPr>
+      </w:pPr>
+      <w:r>
+        <w:t>Model Evaluation</w:t>
+      </w:r>
+    </w:p>
+    <w:p>
+      <w:r>
+        <w:t xml:space="preserve">After </w:t>
+      </w:r>
+      <w:r>
+        <w:t>generating the model</w:t>
+      </w:r>
+      <w:r>
+        <w:t>, we use naïve bayes predict to</w:t>
+      </w:r>
+      <w:r>
+        <w:t xml:space="preserve"> </w:t>
+      </w:r>
+      <w:r>
+        <w:t>check the accuracy using actual and predicted values.</w:t>
+      </w:r>
+    </w:p>
+    <w:p>
+      <w:r>
+        <w:drawing>
+          <wp:inline distT="0" distB="0" distL="0" distR="0" wp14:anchorId="7613677B" wp14:editId="1521D8D8">
+            <wp:extent cx="5943600" cy="3590290"/>
+            <wp:effectExtent l="0" t="0" r="0" b="0"/>
+            <wp:docPr id="20" name="Picture 20" descr="Graphical user interface, application&#10;&#10;Description automatically generated"/>
+            <wp:cNvGraphicFramePr>
+              <a:graphicFrameLocks xmlns:a="http://schemas.openxmlformats.org/drawingml/2006/main" noChangeAspect="1"/>
+            </wp:cNvGraphicFramePr>
+            <a:graphic xmlns:a="http://schemas.openxmlformats.org/drawingml/2006/main">
+              <a:graphicData uri="http://schemas.openxmlformats.org/drawingml/2006/picture">
+                <pic:pic xmlns:pic="http://schemas.openxmlformats.org/drawingml/2006/picture">
+                  <pic:nvPicPr>
+                    <pic:cNvPr id="20" name="Picture 20" descr="Graphical user interface, application&#10;&#10;Description automatically generated"/>
+                    <pic:cNvPicPr/>
+                  </pic:nvPicPr>
+                  <pic:blipFill>
+                    <a:blip r:embed="rId37"/>
+                    <a:stretch>
+                      <a:fillRect/>
+                    </a:stretch>
+                  </pic:blipFill>
+                  <pic:spPr>
+                    <a:xfrm>
+                      <a:off x="0" y="0"/>
+                      <a:ext cx="5943600" cy="3590290"/>
+                    </a:xfrm>
+                    <a:prstGeom prst="rect">
+                      <a:avLst/>
+                    </a:prstGeom>
+                  </pic:spPr>
+                </pic:pic>
+              </a:graphicData>
+            </a:graphic>
+          </wp:inline>
+        </w:drawing>
+      </w:r>
+    </w:p>
+    <w:p>
+      <w:pPr>
+        <w:pStyle w:val="Heading2"/>
+        <w:numPr>
+          <w:ilvl w:val="0"/>
+          <w:numId w:val="20"/>
+        </w:numPr>
+      </w:pPr>
+      <w:r>
+        <w:t>Finishing up with a dump</w:t>
+      </w:r>
+    </w:p>
+    <w:p>
+      <w:r>
+        <w:t>Store the</w:t>
+      </w:r>
+      <w:r>
+        <w:t xml:space="preserve"> </w:t>
+      </w:r>
+      <w:r>
+        <w:t>model and vectorizer files for</w:t>
+      </w:r>
+      <w:r>
+        <w:t xml:space="preserve"> use when deploying form Heroku.</w:t>
+      </w:r>
+    </w:p>
+    <w:p>
+      <w:r>
+        <w:drawing>
+          <wp:inline distT="0" distB="0" distL="0" distR="0" wp14:anchorId="3A6E17CF" wp14:editId="4F67BDFB">
+            <wp:extent cx="5943600" cy="1934845"/>
+            <wp:effectExtent l="0" t="0" r="0" b="8255"/>
+            <wp:docPr id="21" name="Picture 21" descr="Graphical user interface, text, application, email&#10;&#10;Description automatically generated"/>
+            <wp:cNvGraphicFramePr>
+              <a:graphicFrameLocks xmlns:a="http://schemas.openxmlformats.org/drawingml/2006/main" noChangeAspect="1"/>
+            </wp:cNvGraphicFramePr>
+            <a:graphic xmlns:a="http://schemas.openxmlformats.org/drawingml/2006/main">
+              <a:graphicData uri="http://schemas.openxmlformats.org/drawingml/2006/picture">
+                <pic:pic xmlns:pic="http://schemas.openxmlformats.org/drawingml/2006/picture">
+                  <pic:nvPicPr>
+                    <pic:cNvPr id="21" name="Picture 21" descr="Graphical user interface, text, application, email&#10;&#10;Description automatically generated"/>
+                    <pic:cNvPicPr/>
+                  </pic:nvPicPr>
+                  <pic:blipFill>
+                    <a:blip r:embed="rId38"/>
+                    <a:stretch>
+                      <a:fillRect/>
+                    </a:stretch>
+                  </pic:blipFill>
+                  <pic:spPr>
+                    <a:xfrm>
+                      <a:off x="0" y="0"/>
+                      <a:ext cx="5943600" cy="1934845"/>
+                    </a:xfrm>
+                    <a:prstGeom prst="rect">
+                      <a:avLst/>
+                    </a:prstGeom>
+                  </pic:spPr>
+                </pic:pic>
+              </a:graphicData>
+            </a:graphic>
+          </wp:inline>
+        </w:drawing>
+      </w:r>
+    </w:p>
+    <w:p/>
     <w:sectPr>
       <w:type w:val="continuous"/>
       <w:pgSz w:w="12240" w:h="15840" w:code="1"/>
@@ -853,11 +2210,10 @@
   <w:abstractNum w:abstractNumId="10" w15:restartNumberingAfterBreak="0">
     <w:nsid w:val="05BD582D"/>
     <w:multiLevelType w:val="hybridMultilevel"/>
-    <w:tmpl w:val="E36C5F02"/>
+    <w:tmpl w:val="4516C8DE"/>
     <w:lvl w:ilvl="0" w:tplc="E6640BB8">
       <w:start w:val="1"/>
       <w:numFmt w:val="decimal"/>
-      <w:pStyle w:val="Heading2"/>
       <w:lvlText w:val="%1."/>
       <w:lvlJc w:val="left"/>
       <w:pPr>
@@ -1535,6 +2891,92 @@
     </w:lvl>
   </w:abstractNum>
   <w:abstractNum w:abstractNumId="16" w15:restartNumberingAfterBreak="0">
+    <w:nsid w:val="6933128C"/>
+    <w:multiLevelType w:val="multilevel"/>
+    <w:tmpl w:val="0C09001F"/>
+    <w:lvl w:ilvl="0">
+      <w:start w:val="1"/>
+      <w:numFmt w:val="decimal"/>
+      <w:lvlText w:val="%1."/>
+      <w:lvlJc w:val="left"/>
+      <w:pPr>
+        <w:ind w:left="360" w:hanging="360"/>
+      </w:pPr>
+    </w:lvl>
+    <w:lvl w:ilvl="1">
+      <w:start w:val="1"/>
+      <w:numFmt w:val="decimal"/>
+      <w:lvlText w:val="%1.%2."/>
+      <w:lvlJc w:val="left"/>
+      <w:pPr>
+        <w:ind w:left="792" w:hanging="432"/>
+      </w:pPr>
+    </w:lvl>
+    <w:lvl w:ilvl="2">
+      <w:start w:val="1"/>
+      <w:numFmt w:val="decimal"/>
+      <w:lvlText w:val="%1.%2.%3."/>
+      <w:lvlJc w:val="left"/>
+      <w:pPr>
+        <w:ind w:left="1224" w:hanging="504"/>
+      </w:pPr>
+    </w:lvl>
+    <w:lvl w:ilvl="3">
+      <w:start w:val="1"/>
+      <w:numFmt w:val="decimal"/>
+      <w:lvlText w:val="%1.%2.%3.%4."/>
+      <w:lvlJc w:val="left"/>
+      <w:pPr>
+        <w:ind w:left="1728" w:hanging="648"/>
+      </w:pPr>
+    </w:lvl>
+    <w:lvl w:ilvl="4">
+      <w:start w:val="1"/>
+      <w:numFmt w:val="decimal"/>
+      <w:lvlText w:val="%1.%2.%3.%4.%5."/>
+      <w:lvlJc w:val="left"/>
+      <w:pPr>
+        <w:ind w:left="2232" w:hanging="792"/>
+      </w:pPr>
+    </w:lvl>
+    <w:lvl w:ilvl="5">
+      <w:start w:val="1"/>
+      <w:numFmt w:val="decimal"/>
+      <w:lvlText w:val="%1.%2.%3.%4.%5.%6."/>
+      <w:lvlJc w:val="left"/>
+      <w:pPr>
+        <w:ind w:left="2736" w:hanging="936"/>
+      </w:pPr>
+    </w:lvl>
+    <w:lvl w:ilvl="6">
+      <w:start w:val="1"/>
+      <w:numFmt w:val="decimal"/>
+      <w:lvlText w:val="%1.%2.%3.%4.%5.%6.%7."/>
+      <w:lvlJc w:val="left"/>
+      <w:pPr>
+        <w:ind w:left="3240" w:hanging="1080"/>
+      </w:pPr>
+    </w:lvl>
+    <w:lvl w:ilvl="7">
+      <w:start w:val="1"/>
+      <w:numFmt w:val="decimal"/>
+      <w:lvlText w:val="%1.%2.%3.%4.%5.%6.%7.%8."/>
+      <w:lvlJc w:val="left"/>
+      <w:pPr>
+        <w:ind w:left="3744" w:hanging="1224"/>
+      </w:pPr>
+    </w:lvl>
+    <w:lvl w:ilvl="8">
+      <w:start w:val="1"/>
+      <w:numFmt w:val="decimal"/>
+      <w:lvlText w:val="%1.%2.%3.%4.%5.%6.%7.%8.%9."/>
+      <w:lvlJc w:val="left"/>
+      <w:pPr>
+        <w:ind w:left="4320" w:hanging="1440"/>
+      </w:pPr>
+    </w:lvl>
+  </w:abstractNum>
+  <w:abstractNum w:abstractNumId="17" w15:restartNumberingAfterBreak="0">
     <w:nsid w:val="737948DD"/>
     <w:multiLevelType w:val="hybridMultilevel"/>
     <w:tmpl w:val="33DCD758"/>
@@ -1729,10 +3171,13 @@
     <w:abstractNumId w:val="11"/>
   </w:num>
   <w:num w:numId="18">
-    <w:abstractNumId w:val="16"/>
+    <w:abstractNumId w:val="17"/>
   </w:num>
   <w:num w:numId="19">
     <w:abstractNumId w:val="12"/>
+  </w:num>
+  <w:num w:numId="20">
+    <w:abstractNumId w:val="16"/>
   </w:num>
 </w:numbering>
 </file>
@@ -1742,16 +3187,13 @@
   <w:docDefaults>
     <w:rPrDefault>
       <w:rPr>
-        <w:rFonts w:asciiTheme="minorHAnsi" w:eastAsiaTheme="minorHAnsi" w:hAnsiTheme="minorHAnsi" w:cstheme="minorBidi"/>
-        <w:color w:val="404040" w:themeColor="text1" w:themeTint="BF"/>
-        <w:sz w:val="18"/>
-        <w:szCs w:val="18"/>
+        <w:rFonts w:asciiTheme="minorHAnsi" w:eastAsiaTheme="minorEastAsia" w:hAnsiTheme="minorHAnsi" w:cstheme="minorBidi"/>
         <w:lang w:val="en-US" w:eastAsia="ja-JP" w:bidi="ar-SA"/>
       </w:rPr>
     </w:rPrDefault>
     <w:pPrDefault>
       <w:pPr>
-        <w:spacing w:after="180" w:line="288" w:lineRule="auto"/>
+        <w:spacing w:before="100" w:after="200" w:line="276" w:lineRule="auto"/>
       </w:pPr>
     </w:pPrDefault>
   </w:docDefaults>
@@ -1804,7 +3246,7 @@
     <w:lsdException w:name="macro" w:semiHidden="1" w:unhideWhenUsed="1"/>
     <w:lsdException w:name="toa heading" w:semiHidden="1" w:unhideWhenUsed="1"/>
     <w:lsdException w:name="List" w:semiHidden="1" w:unhideWhenUsed="1"/>
-    <w:lsdException w:name="List Bullet" w:semiHidden="1" w:unhideWhenUsed="1" w:qFormat="1"/>
+    <w:lsdException w:name="List Bullet" w:semiHidden="1" w:unhideWhenUsed="1"/>
     <w:lsdException w:name="List Number" w:uiPriority="11"/>
     <w:lsdException w:name="List 2" w:semiHidden="1" w:unhideWhenUsed="1"/>
     <w:lsdException w:name="List 3" w:semiHidden="1" w:unhideWhenUsed="1"/>
@@ -1820,7 +3262,7 @@
     <w:lsdException w:name="List Number 5" w:semiHidden="1" w:unhideWhenUsed="1"/>
     <w:lsdException w:name="Title" w:uiPriority="10" w:qFormat="1"/>
     <w:lsdException w:name="Closing" w:semiHidden="1" w:unhideWhenUsed="1"/>
-    <w:lsdException w:name="Signature" w:semiHidden="1" w:unhideWhenUsed="1" w:qFormat="1"/>
+    <w:lsdException w:name="Signature" w:semiHidden="1" w:unhideWhenUsed="1"/>
     <w:lsdException w:name="Default Paragraph Font" w:semiHidden="1" w:uiPriority="1" w:unhideWhenUsed="1"/>
     <w:lsdException w:name="Body Text" w:semiHidden="1" w:unhideWhenUsed="1"/>
     <w:lsdException w:name="Body Text Indent" w:semiHidden="1" w:unhideWhenUsed="1"/>
@@ -1913,7 +3355,7 @@
     <w:lsdException w:name="Table Grid" w:uiPriority="39"/>
     <w:lsdException w:name="Table Theme" w:semiHidden="1" w:unhideWhenUsed="1"/>
     <w:lsdException w:name="Placeholder Text" w:semiHidden="1"/>
-    <w:lsdException w:name="No Spacing" w:semiHidden="1" w:uiPriority="36" w:unhideWhenUsed="1" w:qFormat="1"/>
+    <w:lsdException w:name="No Spacing" w:semiHidden="1" w:uiPriority="1" w:unhideWhenUsed="1" w:qFormat="1"/>
     <w:lsdException w:name="Light Shading" w:uiPriority="60"/>
     <w:lsdException w:name="Light List" w:uiPriority="61"/>
     <w:lsdException w:name="Light Grid" w:uiPriority="62"/>
@@ -1935,7 +3377,7 @@
     <w:lsdException w:name="Medium Shading 2 Accent 1" w:uiPriority="64"/>
     <w:lsdException w:name="Medium List 1 Accent 1" w:uiPriority="65"/>
     <w:lsdException w:name="Revision" w:semiHidden="1"/>
-    <w:lsdException w:name="List Paragraph" w:semiHidden="1" w:uiPriority="34" w:unhideWhenUsed="1" w:qFormat="1"/>
+    <w:lsdException w:name="List Paragraph" w:uiPriority="34" w:qFormat="1"/>
     <w:lsdException w:name="Quote" w:semiHidden="1" w:uiPriority="29" w:unhideWhenUsed="1" w:qFormat="1"/>
     <w:lsdException w:name="Intense Quote" w:semiHidden="1" w:uiPriority="30" w:unhideWhenUsed="1" w:qFormat="1"/>
     <w:lsdException w:name="Medium List 2 Accent 1" w:uiPriority="66"/>
@@ -2136,7 +3578,7 @@
   <w:style w:type="paragraph" w:default="1" w:styleId="Normal">
     <w:name w:val="Normal"/>
     <w:qFormat/>
-    <w:rsid w:val="001E042A"/>
+    <w:rsid w:val="00887B32"/>
   </w:style>
   <w:style w:type="paragraph" w:styleId="Heading1">
     <w:name w:val="heading 1"/>
@@ -2145,18 +3587,24 @@
     <w:link w:val="Heading1Char"/>
     <w:uiPriority w:val="9"/>
     <w:qFormat/>
+    <w:rsid w:val="00887B32"/>
     <w:pPr>
-      <w:keepNext/>
-      <w:keepLines/>
-      <w:spacing w:before="600" w:after="240" w:line="240" w:lineRule="auto"/>
+      <w:pBdr>
+        <w:top w:val="single" w:sz="24" w:space="0" w:color="5B9BD5" w:themeColor="accent1"/>
+        <w:left w:val="single" w:sz="24" w:space="0" w:color="5B9BD5" w:themeColor="accent1"/>
+        <w:bottom w:val="single" w:sz="24" w:space="0" w:color="5B9BD5" w:themeColor="accent1"/>
+        <w:right w:val="single" w:sz="24" w:space="0" w:color="5B9BD5" w:themeColor="accent1"/>
+      </w:pBdr>
+      <w:shd w:val="clear" w:color="auto" w:fill="5B9BD5" w:themeFill="accent1"/>
+      <w:spacing w:after="0"/>
       <w:outlineLvl w:val="0"/>
     </w:pPr>
     <w:rPr>
-      <w:b/>
-      <w:bCs/>
       <w:caps/>
-      <w:color w:val="1F4E79" w:themeColor="accent1" w:themeShade="80"/>
-      <w:sz w:val="28"/>
+      <w:color w:val="FFFFFF" w:themeColor="background1"/>
+      <w:spacing w:val="15"/>
+      <w:sz w:val="22"/>
+      <w:szCs w:val="22"/>
     </w:rPr>
   </w:style>
   <w:style w:type="paragraph" w:styleId="Heading2">
@@ -2167,21 +3615,21 @@
     <w:uiPriority w:val="9"/>
     <w:unhideWhenUsed/>
     <w:qFormat/>
-    <w:rsid w:val="008D5E06"/>
+    <w:rsid w:val="00887B32"/>
     <w:pPr>
-      <w:keepNext/>
-      <w:keepLines/>
-      <w:numPr>
-        <w:numId w:val="4"/>
-      </w:numPr>
-      <w:spacing w:before="360" w:after="120" w:line="240" w:lineRule="auto"/>
+      <w:pBdr>
+        <w:top w:val="single" w:sz="24" w:space="0" w:color="DEEAF6" w:themeColor="accent1" w:themeTint="33"/>
+        <w:left w:val="single" w:sz="24" w:space="0" w:color="DEEAF6" w:themeColor="accent1" w:themeTint="33"/>
+        <w:bottom w:val="single" w:sz="24" w:space="0" w:color="DEEAF6" w:themeColor="accent1" w:themeTint="33"/>
+        <w:right w:val="single" w:sz="24" w:space="0" w:color="DEEAF6" w:themeColor="accent1" w:themeTint="33"/>
+      </w:pBdr>
+      <w:shd w:val="clear" w:color="auto" w:fill="DEEAF6" w:themeFill="accent1" w:themeFillTint="33"/>
+      <w:spacing w:after="0"/>
       <w:outlineLvl w:val="1"/>
     </w:pPr>
     <w:rPr>
-      <w:b/>
-      <w:bCs/>
-      <w:color w:val="2E74B5" w:themeColor="accent1" w:themeShade="BF"/>
-      <w:sz w:val="24"/>
+      <w:caps/>
+      <w:spacing w:val="15"/>
     </w:rPr>
   </w:style>
   <w:style w:type="paragraph" w:styleId="Heading3">
@@ -2193,18 +3641,18 @@
     <w:semiHidden/>
     <w:unhideWhenUsed/>
     <w:qFormat/>
-    <w:rsid w:val="008D5E06"/>
+    <w:rsid w:val="00887B32"/>
     <w:pPr>
-      <w:keepNext/>
-      <w:keepLines/>
-      <w:spacing w:before="40" w:after="0"/>
+      <w:pBdr>
+        <w:top w:val="single" w:sz="6" w:space="2" w:color="5B9BD5" w:themeColor="accent1"/>
+      </w:pBdr>
+      <w:spacing w:before="300" w:after="0"/>
       <w:outlineLvl w:val="2"/>
     </w:pPr>
     <w:rPr>
-      <w:rFonts w:asciiTheme="majorHAnsi" w:eastAsiaTheme="majorEastAsia" w:hAnsiTheme="majorHAnsi" w:cstheme="majorBidi"/>
+      <w:caps/>
       <w:color w:val="1F4D78" w:themeColor="accent1" w:themeShade="7F"/>
-      <w:sz w:val="24"/>
-      <w:szCs w:val="24"/>
+      <w:spacing w:val="15"/>
     </w:rPr>
   </w:style>
   <w:style w:type="paragraph" w:styleId="Heading4">
@@ -2216,18 +3664,18 @@
     <w:semiHidden/>
     <w:unhideWhenUsed/>
     <w:qFormat/>
-    <w:rsid w:val="008D5E06"/>
+    <w:rsid w:val="00887B32"/>
     <w:pPr>
-      <w:keepNext/>
-      <w:keepLines/>
-      <w:spacing w:before="40" w:after="0"/>
+      <w:pBdr>
+        <w:top w:val="dotted" w:sz="6" w:space="2" w:color="5B9BD5" w:themeColor="accent1"/>
+      </w:pBdr>
+      <w:spacing w:before="200" w:after="0"/>
       <w:outlineLvl w:val="3"/>
     </w:pPr>
     <w:rPr>
-      <w:rFonts w:asciiTheme="majorHAnsi" w:eastAsiaTheme="majorEastAsia" w:hAnsiTheme="majorHAnsi" w:cstheme="majorBidi"/>
-      <w:i/>
-      <w:iCs/>
+      <w:caps/>
       <w:color w:val="2E74B5" w:themeColor="accent1" w:themeShade="BF"/>
+      <w:spacing w:val="10"/>
     </w:rPr>
   </w:style>
   <w:style w:type="paragraph" w:styleId="Heading5">
@@ -2239,16 +3687,61 @@
     <w:semiHidden/>
     <w:unhideWhenUsed/>
     <w:qFormat/>
-    <w:rsid w:val="008D5E06"/>
+    <w:rsid w:val="00887B32"/>
     <w:pPr>
-      <w:keepNext/>
-      <w:keepLines/>
-      <w:spacing w:before="40" w:after="0"/>
+      <w:pBdr>
+        <w:bottom w:val="single" w:sz="6" w:space="1" w:color="5B9BD5" w:themeColor="accent1"/>
+      </w:pBdr>
+      <w:spacing w:before="200" w:after="0"/>
       <w:outlineLvl w:val="4"/>
     </w:pPr>
     <w:rPr>
-      <w:rFonts w:asciiTheme="majorHAnsi" w:eastAsiaTheme="majorEastAsia" w:hAnsiTheme="majorHAnsi" w:cstheme="majorBidi"/>
+      <w:caps/>
       <w:color w:val="2E74B5" w:themeColor="accent1" w:themeShade="BF"/>
+      <w:spacing w:val="10"/>
+    </w:rPr>
+  </w:style>
+  <w:style w:type="paragraph" w:styleId="Heading6">
+    <w:name w:val="heading 6"/>
+    <w:basedOn w:val="Normal"/>
+    <w:next w:val="Normal"/>
+    <w:link w:val="Heading6Char"/>
+    <w:uiPriority w:val="9"/>
+    <w:semiHidden/>
+    <w:unhideWhenUsed/>
+    <w:qFormat/>
+    <w:rsid w:val="00887B32"/>
+    <w:pPr>
+      <w:pBdr>
+        <w:bottom w:val="dotted" w:sz="6" w:space="1" w:color="5B9BD5" w:themeColor="accent1"/>
+      </w:pBdr>
+      <w:spacing w:before="200" w:after="0"/>
+      <w:outlineLvl w:val="5"/>
+    </w:pPr>
+    <w:rPr>
+      <w:caps/>
+      <w:color w:val="2E74B5" w:themeColor="accent1" w:themeShade="BF"/>
+      <w:spacing w:val="10"/>
+    </w:rPr>
+  </w:style>
+  <w:style w:type="paragraph" w:styleId="Heading7">
+    <w:name w:val="heading 7"/>
+    <w:basedOn w:val="Normal"/>
+    <w:next w:val="Normal"/>
+    <w:link w:val="Heading7Char"/>
+    <w:uiPriority w:val="9"/>
+    <w:semiHidden/>
+    <w:unhideWhenUsed/>
+    <w:qFormat/>
+    <w:rsid w:val="00887B32"/>
+    <w:pPr>
+      <w:spacing w:before="200" w:after="0"/>
+      <w:outlineLvl w:val="6"/>
+    </w:pPr>
+    <w:rPr>
+      <w:caps/>
+      <w:color w:val="2E74B5" w:themeColor="accent1" w:themeShade="BF"/>
+      <w:spacing w:val="10"/>
     </w:rPr>
   </w:style>
   <w:style w:type="paragraph" w:styleId="Heading8">
@@ -2260,17 +3753,16 @@
     <w:semiHidden/>
     <w:unhideWhenUsed/>
     <w:qFormat/>
-    <w:rsid w:val="008D5E06"/>
+    <w:rsid w:val="00887B32"/>
     <w:pPr>
-      <w:keepNext/>
-      <w:keepLines/>
-      <w:spacing w:before="40" w:after="0"/>
+      <w:spacing w:before="200" w:after="0"/>
       <w:outlineLvl w:val="7"/>
     </w:pPr>
     <w:rPr>
-      <w:rFonts w:asciiTheme="majorHAnsi" w:eastAsiaTheme="majorEastAsia" w:hAnsiTheme="majorHAnsi" w:cstheme="majorBidi"/>
-      <w:color w:val="272727" w:themeColor="text1" w:themeTint="D8"/>
-      <w:szCs w:val="21"/>
+      <w:caps/>
+      <w:spacing w:val="10"/>
+      <w:sz w:val="18"/>
+      <w:szCs w:val="18"/>
     </w:rPr>
   </w:style>
   <w:style w:type="paragraph" w:styleId="Heading9">
@@ -2282,19 +3774,18 @@
     <w:semiHidden/>
     <w:unhideWhenUsed/>
     <w:qFormat/>
-    <w:rsid w:val="008D5E06"/>
+    <w:rsid w:val="00887B32"/>
     <w:pPr>
-      <w:keepNext/>
-      <w:keepLines/>
-      <w:spacing w:before="40" w:after="0"/>
+      <w:spacing w:before="200" w:after="0"/>
       <w:outlineLvl w:val="8"/>
     </w:pPr>
     <w:rPr>
-      <w:rFonts w:asciiTheme="majorHAnsi" w:eastAsiaTheme="majorEastAsia" w:hAnsiTheme="majorHAnsi" w:cstheme="majorBidi"/>
       <w:i/>
       <w:iCs/>
-      <w:color w:val="272727" w:themeColor="text1" w:themeTint="D8"/>
-      <w:szCs w:val="21"/>
+      <w:caps/>
+      <w:spacing w:val="10"/>
+      <w:sz w:val="18"/>
+      <w:szCs w:val="18"/>
     </w:rPr>
   </w:style>
   <w:style w:type="character" w:default="1" w:styleId="DefaultParagraphFont">
@@ -2329,34 +3820,34 @@
     <w:basedOn w:val="Normal"/>
     <w:next w:val="Normal"/>
     <w:link w:val="TitleChar"/>
-    <w:uiPriority w:val="1"/>
+    <w:uiPriority w:val="10"/>
     <w:qFormat/>
+    <w:rsid w:val="00887B32"/>
     <w:pPr>
-      <w:pBdr>
-        <w:left w:val="double" w:sz="18" w:space="4" w:color="1F4E79" w:themeColor="accent1" w:themeShade="80"/>
-      </w:pBdr>
-      <w:spacing w:after="0" w:line="420" w:lineRule="exact"/>
+      <w:spacing w:before="0" w:after="0"/>
     </w:pPr>
     <w:rPr>
       <w:rFonts w:asciiTheme="majorHAnsi" w:eastAsiaTheme="majorEastAsia" w:hAnsiTheme="majorHAnsi" w:cstheme="majorBidi"/>
       <w:caps/>
-      <w:color w:val="1F4E79" w:themeColor="accent1" w:themeShade="80"/>
-      <w:kern w:val="28"/>
-      <w:sz w:val="38"/>
+      <w:color w:val="5B9BD5" w:themeColor="accent1"/>
+      <w:spacing w:val="10"/>
+      <w:sz w:val="52"/>
+      <w:szCs w:val="52"/>
     </w:rPr>
   </w:style>
   <w:style w:type="character" w:customStyle="1" w:styleId="TitleChar">
     <w:name w:val="Title Char"/>
     <w:basedOn w:val="DefaultParagraphFont"/>
     <w:link w:val="Title"/>
-    <w:uiPriority w:val="1"/>
-    <w:rsid w:val="008D6D77"/>
+    <w:uiPriority w:val="10"/>
+    <w:rsid w:val="00887B32"/>
     <w:rPr>
       <w:rFonts w:asciiTheme="majorHAnsi" w:eastAsiaTheme="majorEastAsia" w:hAnsiTheme="majorHAnsi" w:cstheme="majorBidi"/>
       <w:caps/>
-      <w:color w:val="1F4E79" w:themeColor="accent1" w:themeShade="80"/>
-      <w:kern w:val="28"/>
-      <w:sz w:val="38"/>
+      <w:color w:val="5B9BD5" w:themeColor="accent1"/>
+      <w:spacing w:val="10"/>
+      <w:sz w:val="52"/>
+      <w:szCs w:val="52"/>
     </w:rPr>
   </w:style>
   <w:style w:type="table" w:styleId="TableGrid">
@@ -2382,36 +3873,32 @@
     <w:basedOn w:val="Normal"/>
     <w:next w:val="Normal"/>
     <w:link w:val="SubtitleChar"/>
-    <w:uiPriority w:val="2"/>
+    <w:uiPriority w:val="11"/>
     <w:qFormat/>
-    <w:rsid w:val="008D5E06"/>
+    <w:rsid w:val="00887B32"/>
     <w:pPr>
-      <w:numPr>
-        <w:ilvl w:val="1"/>
-      </w:numPr>
-      <w:pBdr>
-        <w:left w:val="double" w:sz="18" w:space="4" w:color="1F4E79" w:themeColor="accent1" w:themeShade="80"/>
-      </w:pBdr>
-      <w:spacing w:before="80" w:after="0" w:line="280" w:lineRule="exact"/>
+      <w:spacing w:before="0" w:after="500" w:line="240" w:lineRule="auto"/>
     </w:pPr>
     <w:rPr>
-      <w:b/>
-      <w:bCs/>
-      <w:color w:val="2E74B5" w:themeColor="accent1" w:themeShade="BF"/>
-      <w:sz w:val="24"/>
+      <w:caps/>
+      <w:color w:val="595959" w:themeColor="text1" w:themeTint="A6"/>
+      <w:spacing w:val="10"/>
+      <w:sz w:val="21"/>
+      <w:szCs w:val="21"/>
     </w:rPr>
   </w:style>
   <w:style w:type="character" w:customStyle="1" w:styleId="SubtitleChar">
     <w:name w:val="Subtitle Char"/>
     <w:basedOn w:val="DefaultParagraphFont"/>
     <w:link w:val="Subtitle"/>
-    <w:uiPriority w:val="2"/>
-    <w:rsid w:val="008D5E06"/>
+    <w:uiPriority w:val="11"/>
+    <w:rsid w:val="00887B32"/>
     <w:rPr>
-      <w:b/>
-      <w:bCs/>
-      <w:color w:val="2E74B5" w:themeColor="accent1" w:themeShade="BF"/>
-      <w:sz w:val="24"/>
+      <w:caps/>
+      <w:color w:val="595959" w:themeColor="text1" w:themeTint="A6"/>
+      <w:spacing w:val="10"/>
+      <w:sz w:val="21"/>
+      <w:szCs w:val="21"/>
     </w:rPr>
   </w:style>
   <w:style w:type="character" w:customStyle="1" w:styleId="Heading1Char">
@@ -2419,12 +3906,14 @@
     <w:basedOn w:val="DefaultParagraphFont"/>
     <w:link w:val="Heading1"/>
     <w:uiPriority w:val="9"/>
+    <w:rsid w:val="00887B32"/>
     <w:rPr>
-      <w:b/>
-      <w:bCs/>
       <w:caps/>
-      <w:color w:val="1F4E79" w:themeColor="accent1" w:themeShade="80"/>
-      <w:sz w:val="28"/>
+      <w:color w:val="FFFFFF" w:themeColor="background1"/>
+      <w:spacing w:val="15"/>
+      <w:sz w:val="22"/>
+      <w:szCs w:val="22"/>
+      <w:shd w:val="clear" w:color="auto" w:fill="5B9BD5" w:themeFill="accent1"/>
     </w:rPr>
   </w:style>
   <w:style w:type="table" w:customStyle="1" w:styleId="TipTable">
@@ -2482,12 +3971,11 @@
     <w:link w:val="Heading3"/>
     <w:uiPriority w:val="9"/>
     <w:semiHidden/>
-    <w:rsid w:val="008D5E06"/>
+    <w:rsid w:val="00887B32"/>
     <w:rPr>
-      <w:rFonts w:asciiTheme="majorHAnsi" w:eastAsiaTheme="majorEastAsia" w:hAnsiTheme="majorHAnsi" w:cstheme="majorBidi"/>
+      <w:caps/>
       <w:color w:val="1F4D78" w:themeColor="accent1" w:themeShade="7F"/>
-      <w:sz w:val="24"/>
-      <w:szCs w:val="24"/>
+      <w:spacing w:val="15"/>
     </w:rPr>
   </w:style>
   <w:style w:type="character" w:customStyle="1" w:styleId="Heading2Char">
@@ -2495,12 +3983,11 @@
     <w:basedOn w:val="DefaultParagraphFont"/>
     <w:link w:val="Heading2"/>
     <w:uiPriority w:val="9"/>
-    <w:rsid w:val="008D5E06"/>
+    <w:rsid w:val="00887B32"/>
     <w:rPr>
-      <w:b/>
-      <w:bCs/>
-      <w:color w:val="2E74B5" w:themeColor="accent1" w:themeShade="BF"/>
-      <w:sz w:val="24"/>
+      <w:caps/>
+      <w:spacing w:val="15"/>
+      <w:shd w:val="clear" w:color="auto" w:fill="DEEAF6" w:themeFill="accent1" w:themeFillTint="33"/>
     </w:rPr>
   </w:style>
   <w:style w:type="paragraph" w:styleId="ListBullet">
@@ -2508,7 +3995,6 @@
     <w:basedOn w:val="Normal"/>
     <w:uiPriority w:val="11"/>
     <w:unhideWhenUsed/>
-    <w:qFormat/>
     <w:pPr>
       <w:numPr>
         <w:numId w:val="2"/>
@@ -2552,7 +4038,6 @@
       <w:rFonts w:asciiTheme="majorHAnsi" w:eastAsiaTheme="majorEastAsia" w:hAnsiTheme="majorHAnsi" w:cstheme="majorBidi"/>
       <w:noProof/>
       <w:color w:val="1F4E79" w:themeColor="accent1" w:themeShade="80"/>
-      <w:sz w:val="20"/>
     </w:rPr>
   </w:style>
   <w:style w:type="character" w:customStyle="1" w:styleId="FooterChar">
@@ -2717,12 +4202,11 @@
     <w:link w:val="Heading4"/>
     <w:uiPriority w:val="9"/>
     <w:semiHidden/>
-    <w:rsid w:val="008D5E06"/>
+    <w:rsid w:val="00887B32"/>
     <w:rPr>
-      <w:rFonts w:asciiTheme="majorHAnsi" w:eastAsiaTheme="majorEastAsia" w:hAnsiTheme="majorHAnsi" w:cstheme="majorBidi"/>
-      <w:i/>
-      <w:iCs/>
+      <w:caps/>
       <w:color w:val="2E74B5" w:themeColor="accent1" w:themeShade="BF"/>
+      <w:spacing w:val="10"/>
     </w:rPr>
   </w:style>
   <w:style w:type="character" w:customStyle="1" w:styleId="Heading5Char">
@@ -2731,10 +4215,11 @@
     <w:link w:val="Heading5"/>
     <w:uiPriority w:val="9"/>
     <w:semiHidden/>
-    <w:rsid w:val="008D5E06"/>
+    <w:rsid w:val="00887B32"/>
     <w:rPr>
-      <w:rFonts w:asciiTheme="majorHAnsi" w:eastAsiaTheme="majorEastAsia" w:hAnsiTheme="majorHAnsi" w:cstheme="majorBidi"/>
+      <w:caps/>
       <w:color w:val="2E74B5" w:themeColor="accent1" w:themeShade="BF"/>
+      <w:spacing w:val="10"/>
     </w:rPr>
   </w:style>
   <w:style w:type="character" w:customStyle="1" w:styleId="Heading8Char">
@@ -2743,11 +4228,12 @@
     <w:link w:val="Heading8"/>
     <w:uiPriority w:val="9"/>
     <w:semiHidden/>
-    <w:rsid w:val="008D5E06"/>
+    <w:rsid w:val="00887B32"/>
     <w:rPr>
-      <w:rFonts w:asciiTheme="majorHAnsi" w:eastAsiaTheme="majorEastAsia" w:hAnsiTheme="majorHAnsi" w:cstheme="majorBidi"/>
-      <w:color w:val="272727" w:themeColor="text1" w:themeTint="D8"/>
-      <w:szCs w:val="21"/>
+      <w:caps/>
+      <w:spacing w:val="10"/>
+      <w:sz w:val="18"/>
+      <w:szCs w:val="18"/>
     </w:rPr>
   </w:style>
   <w:style w:type="character" w:customStyle="1" w:styleId="Heading9Char">
@@ -2756,27 +4242,27 @@
     <w:link w:val="Heading9"/>
     <w:uiPriority w:val="9"/>
     <w:semiHidden/>
-    <w:rsid w:val="008D5E06"/>
-    <w:rPr>
-      <w:rFonts w:asciiTheme="majorHAnsi" w:eastAsiaTheme="majorEastAsia" w:hAnsiTheme="majorHAnsi" w:cstheme="majorBidi"/>
-      <w:i/>
-      <w:iCs/>
-      <w:color w:val="272727" w:themeColor="text1" w:themeTint="D8"/>
-      <w:szCs w:val="21"/>
-    </w:rPr>
-  </w:style>
-  <w:style w:type="character" w:styleId="IntenseEmphasis">
-    <w:name w:val="Intense Emphasis"/>
-    <w:basedOn w:val="DefaultParagraphFont"/>
-    <w:uiPriority w:val="21"/>
-    <w:semiHidden/>
-    <w:unhideWhenUsed/>
-    <w:qFormat/>
-    <w:rsid w:val="008D5E06"/>
+    <w:rsid w:val="00887B32"/>
     <w:rPr>
       <w:i/>
       <w:iCs/>
-      <w:color w:val="2E74B5" w:themeColor="accent1" w:themeShade="BF"/>
+      <w:caps/>
+      <w:spacing w:val="10"/>
+      <w:sz w:val="18"/>
+      <w:szCs w:val="18"/>
+    </w:rPr>
+  </w:style>
+  <w:style w:type="character" w:styleId="IntenseEmphasis">
+    <w:name w:val="Intense Emphasis"/>
+    <w:uiPriority w:val="21"/>
+    <w:qFormat/>
+    <w:rsid w:val="00887B32"/>
+    <w:rPr>
+      <w:b/>
+      <w:bCs/>
+      <w:caps/>
+      <w:color w:val="1F4D78" w:themeColor="accent1" w:themeShade="7F"/>
+      <w:spacing w:val="10"/>
     </w:rPr>
   </w:style>
   <w:style w:type="paragraph" w:styleId="IntenseQuote">
@@ -2785,23 +4271,17 @@
     <w:next w:val="Normal"/>
     <w:link w:val="IntenseQuoteChar"/>
     <w:uiPriority w:val="30"/>
-    <w:semiHidden/>
-    <w:unhideWhenUsed/>
     <w:qFormat/>
-    <w:rsid w:val="008D5E06"/>
+    <w:rsid w:val="00887B32"/>
     <w:pPr>
-      <w:pBdr>
-        <w:top w:val="single" w:sz="4" w:space="10" w:color="2E74B5" w:themeColor="accent1" w:themeShade="BF"/>
-        <w:bottom w:val="single" w:sz="4" w:space="10" w:color="2E74B5" w:themeColor="accent1" w:themeShade="BF"/>
-      </w:pBdr>
-      <w:spacing w:before="360" w:after="360"/>
-      <w:ind w:left="864" w:right="864"/>
+      <w:spacing w:before="240" w:after="240" w:line="240" w:lineRule="auto"/>
+      <w:ind w:left="1080" w:right="1080"/>
       <w:jc w:val="center"/>
     </w:pPr>
     <w:rPr>
-      <w:i/>
-      <w:iCs/>
-      <w:color w:val="2E74B5" w:themeColor="accent1" w:themeShade="BF"/>
+      <w:color w:val="5B9BD5" w:themeColor="accent1"/>
+      <w:sz w:val="24"/>
+      <w:szCs w:val="24"/>
     </w:rPr>
   </w:style>
   <w:style w:type="character" w:customStyle="1" w:styleId="IntenseQuoteChar">
@@ -2809,29 +4289,25 @@
     <w:basedOn w:val="DefaultParagraphFont"/>
     <w:link w:val="IntenseQuote"/>
     <w:uiPriority w:val="30"/>
-    <w:semiHidden/>
-    <w:rsid w:val="008D5E06"/>
+    <w:rsid w:val="00887B32"/>
     <w:rPr>
-      <w:i/>
-      <w:iCs/>
-      <w:color w:val="2E74B5" w:themeColor="accent1" w:themeShade="BF"/>
+      <w:color w:val="5B9BD5" w:themeColor="accent1"/>
+      <w:sz w:val="24"/>
+      <w:szCs w:val="24"/>
     </w:rPr>
   </w:style>
   <w:style w:type="character" w:styleId="IntenseReference">
     <w:name w:val="Intense Reference"/>
-    <w:basedOn w:val="DefaultParagraphFont"/>
     <w:uiPriority w:val="32"/>
-    <w:semiHidden/>
-    <w:unhideWhenUsed/>
     <w:qFormat/>
-    <w:rsid w:val="008D5E06"/>
+    <w:rsid w:val="00887B32"/>
     <w:rPr>
       <w:b/>
       <w:bCs/>
-      <w:caps w:val="0"/>
-      <w:smallCaps/>
-      <w:color w:val="2E74B5" w:themeColor="accent1" w:themeShade="BF"/>
-      <w:spacing w:val="5"/>
+      <w:i/>
+      <w:iCs/>
+      <w:caps/>
+      <w:color w:val="5B9BD5" w:themeColor="accent1"/>
     </w:rPr>
   </w:style>
   <w:style w:type="paragraph" w:styleId="BlockText">
@@ -2851,7 +4327,6 @@
       <w:ind w:left="1152" w:right="1152"/>
     </w:pPr>
     <w:rPr>
-      <w:rFonts w:eastAsiaTheme="minorEastAsia"/>
       <w:i/>
       <w:iCs/>
       <w:color w:val="2E74B5" w:themeColor="accent1" w:themeShade="BF"/>
@@ -2896,7 +4371,6 @@
     <w:name w:val="List Paragraph"/>
     <w:basedOn w:val="Normal"/>
     <w:uiPriority w:val="34"/>
-    <w:unhideWhenUsed/>
     <w:qFormat/>
     <w:rsid w:val="00322409"/>
     <w:pPr>
@@ -2915,6 +4389,155 @@
       <w:color w:val="605E5C"/>
       <w:shd w:val="clear" w:color="auto" w:fill="E1DFDD"/>
     </w:rPr>
+  </w:style>
+  <w:style w:type="character" w:customStyle="1" w:styleId="Heading6Char">
+    <w:name w:val="Heading 6 Char"/>
+    <w:basedOn w:val="DefaultParagraphFont"/>
+    <w:link w:val="Heading6"/>
+    <w:uiPriority w:val="9"/>
+    <w:semiHidden/>
+    <w:rsid w:val="00887B32"/>
+    <w:rPr>
+      <w:caps/>
+      <w:color w:val="2E74B5" w:themeColor="accent1" w:themeShade="BF"/>
+      <w:spacing w:val="10"/>
+    </w:rPr>
+  </w:style>
+  <w:style w:type="character" w:customStyle="1" w:styleId="Heading7Char">
+    <w:name w:val="Heading 7 Char"/>
+    <w:basedOn w:val="DefaultParagraphFont"/>
+    <w:link w:val="Heading7"/>
+    <w:uiPriority w:val="9"/>
+    <w:semiHidden/>
+    <w:rsid w:val="00887B32"/>
+    <w:rPr>
+      <w:caps/>
+      <w:color w:val="2E74B5" w:themeColor="accent1" w:themeShade="BF"/>
+      <w:spacing w:val="10"/>
+    </w:rPr>
+  </w:style>
+  <w:style w:type="paragraph" w:styleId="Caption">
+    <w:name w:val="caption"/>
+    <w:basedOn w:val="Normal"/>
+    <w:next w:val="Normal"/>
+    <w:uiPriority w:val="35"/>
+    <w:semiHidden/>
+    <w:unhideWhenUsed/>
+    <w:qFormat/>
+    <w:rsid w:val="00887B32"/>
+    <w:rPr>
+      <w:b/>
+      <w:bCs/>
+      <w:color w:val="2E74B5" w:themeColor="accent1" w:themeShade="BF"/>
+      <w:sz w:val="16"/>
+      <w:szCs w:val="16"/>
+    </w:rPr>
+  </w:style>
+  <w:style w:type="character" w:styleId="Strong">
+    <w:name w:val="Strong"/>
+    <w:uiPriority w:val="22"/>
+    <w:qFormat/>
+    <w:rsid w:val="00887B32"/>
+    <w:rPr>
+      <w:b/>
+      <w:bCs/>
+    </w:rPr>
+  </w:style>
+  <w:style w:type="character" w:styleId="Emphasis">
+    <w:name w:val="Emphasis"/>
+    <w:uiPriority w:val="20"/>
+    <w:qFormat/>
+    <w:rsid w:val="00887B32"/>
+    <w:rPr>
+      <w:caps/>
+      <w:color w:val="1F4D78" w:themeColor="accent1" w:themeShade="7F"/>
+      <w:spacing w:val="5"/>
+    </w:rPr>
+  </w:style>
+  <w:style w:type="paragraph" w:styleId="NoSpacing">
+    <w:name w:val="No Spacing"/>
+    <w:uiPriority w:val="1"/>
+    <w:qFormat/>
+    <w:rsid w:val="00887B32"/>
+    <w:pPr>
+      <w:spacing w:after="0" w:line="240" w:lineRule="auto"/>
+    </w:pPr>
+  </w:style>
+  <w:style w:type="paragraph" w:styleId="Quote">
+    <w:name w:val="Quote"/>
+    <w:basedOn w:val="Normal"/>
+    <w:next w:val="Normal"/>
+    <w:link w:val="QuoteChar"/>
+    <w:uiPriority w:val="29"/>
+    <w:qFormat/>
+    <w:rsid w:val="00887B32"/>
+    <w:rPr>
+      <w:i/>
+      <w:iCs/>
+      <w:sz w:val="24"/>
+      <w:szCs w:val="24"/>
+    </w:rPr>
+  </w:style>
+  <w:style w:type="character" w:customStyle="1" w:styleId="QuoteChar">
+    <w:name w:val="Quote Char"/>
+    <w:basedOn w:val="DefaultParagraphFont"/>
+    <w:link w:val="Quote"/>
+    <w:uiPriority w:val="29"/>
+    <w:rsid w:val="00887B32"/>
+    <w:rPr>
+      <w:i/>
+      <w:iCs/>
+      <w:sz w:val="24"/>
+      <w:szCs w:val="24"/>
+    </w:rPr>
+  </w:style>
+  <w:style w:type="character" w:styleId="SubtleEmphasis">
+    <w:name w:val="Subtle Emphasis"/>
+    <w:uiPriority w:val="19"/>
+    <w:qFormat/>
+    <w:rsid w:val="00887B32"/>
+    <w:rPr>
+      <w:i/>
+      <w:iCs/>
+      <w:color w:val="1F4D78" w:themeColor="accent1" w:themeShade="7F"/>
+    </w:rPr>
+  </w:style>
+  <w:style w:type="character" w:styleId="SubtleReference">
+    <w:name w:val="Subtle Reference"/>
+    <w:uiPriority w:val="31"/>
+    <w:qFormat/>
+    <w:rsid w:val="00887B32"/>
+    <w:rPr>
+      <w:b/>
+      <w:bCs/>
+      <w:color w:val="5B9BD5" w:themeColor="accent1"/>
+    </w:rPr>
+  </w:style>
+  <w:style w:type="character" w:styleId="BookTitle">
+    <w:name w:val="Book Title"/>
+    <w:uiPriority w:val="33"/>
+    <w:qFormat/>
+    <w:rsid w:val="00887B32"/>
+    <w:rPr>
+      <w:b/>
+      <w:bCs/>
+      <w:i/>
+      <w:iCs/>
+      <w:spacing w:val="0"/>
+    </w:rPr>
+  </w:style>
+  <w:style w:type="paragraph" w:styleId="TOCHeading">
+    <w:name w:val="TOC Heading"/>
+    <w:basedOn w:val="Heading1"/>
+    <w:next w:val="Normal"/>
+    <w:uiPriority w:val="39"/>
+    <w:semiHidden/>
+    <w:unhideWhenUsed/>
+    <w:qFormat/>
+    <w:rsid w:val="00887B32"/>
+    <w:pPr>
+      <w:outlineLvl w:val="9"/>
+    </w:pPr>
   </w:style>
 </w:styles>
 </file>
@@ -2966,7 +4589,7 @@
     <w:charset w:val="00"/>
     <w:family w:val="roman"/>
     <w:pitch w:val="variable"/>
-    <w:sig w:usb0="E0002EFF" w:usb1="C000785B" w:usb2="00000009" w:usb3="00000000" w:csb0="000001FF" w:csb1="00000000"/>
+    <w:sig w:usb0="E0002AFF" w:usb1="C0007843" w:usb2="00000009" w:usb3="00000000" w:csb0="000001FF" w:csb1="00000000"/>
   </w:font>
   <w:font w:name="Courier New">
     <w:panose1 w:val="02070309020205020404"/>
@@ -2987,7 +4610,7 @@
     <w:charset w:val="00"/>
     <w:family w:val="swiss"/>
     <w:pitch w:val="variable"/>
-    <w:sig w:usb0="E0002EFF" w:usb1="C000785B" w:usb2="00000009" w:usb3="00000000" w:csb0="000001FF" w:csb1="00000000"/>
+    <w:sig w:usb0="E0002AFF" w:usb1="C0007843" w:usb2="00000009" w:usb3="00000000" w:csb0="000001FF" w:csb1="00000000"/>
   </w:font>
   <w:font w:name="Arial Black">
     <w:panose1 w:val="020B0A04020102020204"/>
@@ -3001,14 +4624,14 @@
     <w:charset w:val="00"/>
     <w:family w:val="swiss"/>
     <w:pitch w:val="variable"/>
-    <w:sig w:usb0="E4002EFF" w:usb1="C000247B" w:usb2="00000009" w:usb3="00000000" w:csb0="000001FF" w:csb1="00000000"/>
+    <w:sig w:usb0="E0002AFF" w:usb1="4000ACFF" w:usb2="00000001" w:usb3="00000000" w:csb0="000001FF" w:csb1="00000000"/>
   </w:font>
   <w:font w:name="Calibri Light">
     <w:panose1 w:val="020F0302020204030204"/>
     <w:charset w:val="00"/>
     <w:family w:val="swiss"/>
     <w:pitch w:val="variable"/>
-    <w:sig w:usb0="E4002EFF" w:usb1="C000247B" w:usb2="00000009" w:usb3="00000000" w:csb0="000001FF" w:csb1="00000000"/>
+    <w:sig w:usb0="A0002AEF" w:usb1="4000207B" w:usb2="00000000" w:usb3="00000000" w:csb0="000001FF" w:csb1="00000000"/>
   </w:font>
 </w:fonts>
 </file>
@@ -3515,68 +5138,6 @@
           <inkml:channelProperty channel="OE" name="resolution" value="1000" units="1/deg"/>
         </inkml:channelProperties>
       </inkml:inkSource>
-      <inkml:timestamp xml:id="ts0" timeString="2021-08-16T13:51:08.914"/>
-    </inkml:context>
-    <inkml:brush xml:id="br0">
-      <inkml:brushProperty name="width" value="0.05" units="cm"/>
-      <inkml:brushProperty name="height" value="0.05" units="cm"/>
-    </inkml:brush>
-  </inkml:definitions>
-  <inkml:trace contextRef="#ctx0" brushRef="#br0">49 1 13823 0 0,'-9'10'1224'0'0,"-4"2"-976"0"0,-13 6 13056 0 0,35-22-18848 0 0</inkml:trace>
-</inkml:ink>
-</file>
-
-<file path=word/ink/ink2.xml><?xml version="1.0" encoding="utf-8"?>
-<inkml:ink xmlns:inkml="http://www.w3.org/2003/InkML">
-  <inkml:definitions>
-    <inkml:context xml:id="ctx0">
-      <inkml:inkSource xml:id="inkSrc0">
-        <inkml:traceFormat>
-          <inkml:channel name="X" type="integer" min="-2.14748E9" max="2.14748E9" units="cm"/>
-          <inkml:channel name="Y" type="integer" min="-2.14748E9" max="2.14748E9" units="cm"/>
-          <inkml:channel name="F" type="integer" max="32767" units="dev"/>
-          <inkml:channel name="OA" type="integer" max="360" units="deg"/>
-          <inkml:channel name="OE" type="integer" max="90" units="deg"/>
-        </inkml:traceFormat>
-        <inkml:channelProperties>
-          <inkml:channelProperty channel="X" name="resolution" value="1000" units="1/cm"/>
-          <inkml:channelProperty channel="Y" name="resolution" value="1000" units="1/cm"/>
-          <inkml:channelProperty channel="F" name="resolution" value="0" units="1/dev"/>
-          <inkml:channelProperty channel="OA" name="resolution" value="1000" units="1/deg"/>
-          <inkml:channelProperty channel="OE" name="resolution" value="1000" units="1/deg"/>
-        </inkml:channelProperties>
-      </inkml:inkSource>
-      <inkml:timestamp xml:id="ts0" timeString="2021-08-16T13:51:08.520"/>
-    </inkml:context>
-    <inkml:brush xml:id="br0">
-      <inkml:brushProperty name="width" value="0.05" units="cm"/>
-      <inkml:brushProperty name="height" value="0.05" units="cm"/>
-    </inkml:brush>
-  </inkml:definitions>
-  <inkml:trace contextRef="#ctx0" brushRef="#br0">75 49 12895 0 0,'-16'-1'510'0'0,"0"-2"-1"0"0,-26-6 2464 0 0,141-11-1466 0 0,143 4-1143 0 0,2 20-94 0 0,-129-1-221 0 0,311 12 14 0 0,-173-4-6 0 0,-74-3 30 0 0,150 3 263 0 0,-18-8 255 0 0,221 4 371 0 0,-397-4-782 0 0,697 30 312 0 0,340 49-430 0 0,-365-44-148 0 0,184 21 352 0 0,-803-36-100 0 0,211 53 0 0 0,172 57 144 0 0,22-11-248 0 0,-386-89-17 0 0,249 5-1 0 0,-401-36-52 0 0,62-7 0 0 0,-94 3-40 0 0,1-2 0 0 0,-1 0-1 0 0,0-2 1 0 0,0 0-1 0 0,26-12 1 0 0,-39 14-161 0 0,-1-1 0 0 0,0 0 1 0 0,0-1-1 0 0,-1 0 1 0 0,1 0-1 0 0,-1-1 0 0 0,-1 0 1 0 0,1 0-1 0 0,-1-1 0 0 0,-1 0 1 0 0,1 0-1 0 0,-1-1 0 0 0,-1 1 1 0 0,0-1-1 0 0,0-1 0 0 0,0 1 1 0 0,-1-1-1 0 0,-1 1 0 0 0,0-1 1 0 0,0 0-1 0 0,-1-1 0 0 0,2-16 1 0 0,-2 1-1572 0 0</inkml:trace>
-</inkml:ink>
-</file>
-
-<file path=word/ink/ink3.xml><?xml version="1.0" encoding="utf-8"?>
-<inkml:ink xmlns:inkml="http://www.w3.org/2003/InkML">
-  <inkml:definitions>
-    <inkml:context xml:id="ctx0">
-      <inkml:inkSource xml:id="inkSrc0">
-        <inkml:traceFormat>
-          <inkml:channel name="X" type="integer" min="-2.14748E9" max="2.14748E9" units="cm"/>
-          <inkml:channel name="Y" type="integer" min="-2.14748E9" max="2.14748E9" units="cm"/>
-          <inkml:channel name="F" type="integer" max="32767" units="dev"/>
-          <inkml:channel name="OA" type="integer" max="360" units="deg"/>
-          <inkml:channel name="OE" type="integer" max="90" units="deg"/>
-        </inkml:traceFormat>
-        <inkml:channelProperties>
-          <inkml:channelProperty channel="X" name="resolution" value="1000" units="1/cm"/>
-          <inkml:channelProperty channel="Y" name="resolution" value="1000" units="1/cm"/>
-          <inkml:channelProperty channel="F" name="resolution" value="0" units="1/dev"/>
-          <inkml:channelProperty channel="OA" name="resolution" value="1000" units="1/deg"/>
-          <inkml:channelProperty channel="OE" name="resolution" value="1000" units="1/deg"/>
-        </inkml:channelProperties>
-      </inkml:inkSource>
       <inkml:timestamp xml:id="ts0" timeString="2021-08-16T13:50:53.195"/>
     </inkml:context>
     <inkml:brush xml:id="br0">
@@ -3584,15 +5145,15 @@
       <inkml:brushProperty name="height" value="0.05" units="cm"/>
     </inkml:brush>
   </inkml:definitions>
-  <inkml:trace contextRef="#ctx0" brushRef="#br0">67 11 11111 0 0,'0'0'1008'0'0,"-1"1"-828"0"0,-1-1-65 0 0,0 1-1 0 0,0 0 0 0 0,0-1 0 0 0,0 1 0 0 0,1 0 1 0 0,-1 0-1 0 0,0 0 0 0 0,0 1 0 0 0,1-1 1 0 0,-1 0-1 0 0,1 1 0 0 0,-1-1 0 0 0,1 1 0 0 0,0-1 1 0 0,-1 1-1 0 0,1-1 0 0 0,0 1 0 0 0,0 0 1 0 0,0 0-1 0 0,-1 2 0 0 0,0 0 333 0 0,-1 6-204 0 0,0 0 1 0 0,0 0 0 0 0,1 0 0 0 0,0 0 0 0 0,1 1 0 0 0,0-1 0 0 0,0 19 0 0 0,1-1-61 0 0,-3 24-236 0 0,-8 113-283 0 0,11-164 341 0 0,1-3 4 0 0,4-9 16 0 0,4-15 0 0 0,2-21 15 0 0,12-45-18 0 0,-18 76-43 0 0,1 0 1 0 0,1 0 0 0 0,12-22 0 0 0,-16 34 10 0 0,0-1 0 0 0,1 0-1 0 0,-1 1 1 0 0,1 0 0 0 0,0 0-1 0 0,0 0 1 0 0,8-6 0 0 0,-10 9 8 0 0,-1 0 1 0 0,0 0-1 0 0,0 1 1 0 0,0-1-1 0 0,1 0 1 0 0,-1 1 0 0 0,0-1-1 0 0,1 1 1 0 0,-1-1-1 0 0,0 1 1 0 0,1 0-1 0 0,-1 0 1 0 0,1 0 0 0 0,-1 0-1 0 0,1 0 1 0 0,-1 0-1 0 0,0 0 1 0 0,1 0-1 0 0,-1 0 1 0 0,1 0-1 0 0,-1 1 1 0 0,0-1 0 0 0,1 1-1 0 0,-1-1 1 0 0,0 1-1 0 0,1 0 1 0 0,-1-1-1 0 0,0 1 1 0 0,0 0 0 0 0,0 0-1 0 0,0 0 1 0 0,0 0-1 0 0,0 0 1 0 0,0 0-1 0 0,0 0 1 0 0,1 1 0 0 0,0 0 0 0 0,9 10 0 0 0,-1 0 1 0 0,0 1-1 0 0,15 26 0 0 0,19 47 14 0 0,-42-82-11 0 0,34 88 69 0 0,-16-44-10 0 0,-16-35-365 0 0,2 0 1 0 0,-1 0-1 0 0,1-1 0 0 0,1 0 0 0 0,14 19 1 0 0,-6-18-4776 0 0</inkml:trace>
-  <inkml:trace contextRef="#ctx0" brushRef="#br0" timeOffset="373.08">495 387 4687 0 0,'7'-16'327'0'0,"0"-1"-1"0"0,-1-1 1 0 0,-1 1-1 0 0,5-35 1 0 0,-9 47-45 0 0,-1-1 1 0 0,0 0 0 0 0,0 1 0 0 0,0-1 0 0 0,-1 0 0 0 0,0 1-1 0 0,0-1 1 0 0,-4-9 0 0 0,4 12-32 0 0,-1-1 0 0 0,0 1 0 0 0,1 0 0 0 0,-2 0 0 0 0,1 0 0 0 0,0 0 0 0 0,-1 0 0 0 0,1 0 0 0 0,-1 0 0 0 0,0 1 0 0 0,0-1 0 0 0,0 1 0 0 0,0 0 0 0 0,-5-3 0 0 0,6 4-145 0 0,-1-1 0 0 0,1 1 0 0 0,-1 0 0 0 0,0 0 0 0 0,1 0 0 0 0,-1 1-1 0 0,0-1 1 0 0,1 0 0 0 0,-1 1 0 0 0,0 0 0 0 0,0 0 0 0 0,0 0 0 0 0,1 0 0 0 0,-1 0 0 0 0,0 0 0 0 0,0 1 0 0 0,0-1 0 0 0,1 1 0 0 0,-1 0 0 0 0,0 0-1 0 0,1 0 1 0 0,-1 0 0 0 0,1 0 0 0 0,-4 3 0 0 0,0 1-19 0 0,0 0 0 0 0,0 0 1 0 0,1 0-1 0 0,0 1 0 0 0,0 0 0 0 0,0 0 0 0 0,-6 13 0 0 0,2-4-51 0 0,1 1 1 0 0,1 0-1 0 0,0 1 0 0 0,1 0 0 0 0,-6 31 1 0 0,6-15-41 0 0,1 1 1 0 0,1 37 0 0 0,3-65 1 0 0,2 1 0 0 0,-1 0 0 0 0,1 0 0 0 0,2 12 0 0 0,-2-16-35 0 0,0 0 1 0 0,0 0-1 0 0,0 0 1 0 0,1 0-1 0 0,-1 0 1 0 0,1 0 0 0 0,0-1-1 0 0,-1 1 1 0 0,1-1-1 0 0,1 1 1 0 0,3 4-1 0 0,-5-7 16 0 0,-1 0 0 0 0,1 1-1 0 0,0-1 1 0 0,-1 0 0 0 0,1 0-1 0 0,0 1 1 0 0,-1-1 0 0 0,1 0-1 0 0,0 0 1 0 0,-1 0 0 0 0,1 0 0 0 0,0 0-1 0 0,0 0 1 0 0,-1 0 0 0 0,1 0-1 0 0,0 0 1 0 0,-1 0 0 0 0,1 0-1 0 0,0-1 1 0 0,-1 1 0 0 0,1 0-1 0 0,0 0 1 0 0,0-1 0 0 0,13-9-340 0 0,-8 4 283 0 0,-1 0 1 0 0,0-1-1 0 0,0 0 0 0 0,-1 0 0 0 0,0 0 0 0 0,0-1 1 0 0,4-11-1 0 0,15-60-57 0 0,-16 53 95 0 0,-4 16 23 0 0,10-41-320 0 0,2 0 1 0 0,42-91-1 0 0,-55 139 318 0 0,-2 1 9 0 0,1 0 0 0 0,0 0 1 0 0,0 1-1 0 0,0-1 0 0 0,0 0 0 0 0,1 1 0 0 0,-1-1 1 0 0,0 1-1 0 0,1-1 0 0 0,-1 1 0 0 0,1-1 0 0 0,2 0 1 0 0,-3 1 11 0 0,0 0 1 0 0,0 1-1 0 0,0-1 1 0 0,0 1-1 0 0,0 0 1 0 0,0-1-1 0 0,0 1 1 0 0,0 0-1 0 0,0-1 1 0 0,0 1-1 0 0,0 0 1 0 0,0 0 0 0 0,0 0-1 0 0,0 0 1 0 0,1 0-1 0 0,-1 0 1 0 0,0 1-1 0 0,0-1 1 0 0,0 0-1 0 0,0 0 1 0 0,0 1-1 0 0,0-1 1 0 0,0 1-1 0 0,0-1 1 0 0,0 1-1 0 0,0-1 1 0 0,0 1 0 0 0,0-1-1 0 0,0 1 1 0 0,0 0-1 0 0,-1 0 1 0 0,1-1-1 0 0,0 1 1 0 0,0 0-1 0 0,-1 0 1 0 0,1 0-1 0 0,-1 0 1 0 0,1 0-1 0 0,-1 0 1 0 0,1 2-1 0 0,1-1 48 0 0,4 9 137 0 0,0 1 1 0 0,-1-1-1 0 0,-1 1 0 0 0,1 0 1 0 0,1 13-1 0 0,11 67 875 0 0,-11-50-920 0 0,19 142-483 0 0,-25-181-421 0 0</inkml:trace>
-  <inkml:trace contextRef="#ctx0" brushRef="#br0" timeOffset="1012.47">827 18 5063 0 0,'-1'3'390'0'0,"-8"42"344"0"0,-8 25 5312 0 0,0 2-2792 0 0,-36 180-1518 0 0,50-239-1784 0 0,-1 1 0 0 0,1-1-1 0 0,-11 22 1 0 0,14-33-35 0 0,-1-13-673 0 0,3-7 573 0 0,2 0 1 0 0,0 0-1 0 0,8-25 0 0 0,-3 14 69 0 0,1 0 63 0 0,1 0 1 0 0,1 1-1 0 0,1 1 0 0 0,1 0 1 0 0,2 0-1 0 0,31-40 0 0 0,-43 62 51 0 0,0 0 0 0 0,1 0 0 0 0,-1 0 0 0 0,1 1 0 0 0,0-1 0 0 0,1 1 0 0 0,-1 0 0 0 0,7-3 0 0 0,1 3-10 0 0,-12 4 8 0 0,1 0 0 0 0,0 0 0 0 0,-1 0 1 0 0,1 0-1 0 0,0 1 0 0 0,-1-1 1 0 0,1 0-1 0 0,0 1 0 0 0,-1-1 0 0 0,1 1 1 0 0,-1 0-1 0 0,1-1 0 0 0,-1 1 1 0 0,1 0-1 0 0,-1 0 0 0 0,0 0 1 0 0,1 0-1 0 0,-1 0 0 0 0,0 0 0 0 0,0 1 1 0 0,0-1-1 0 0,0 0 0 0 0,0 1 1 0 0,0-1-1 0 0,0 1 0 0 0,0-1 0 0 0,0 1 1 0 0,-1-1-1 0 0,2 3 0 0 0,1 5 37 0 0,0 0-1 0 0,0 1 0 0 0,2 17 1 0 0,-4-17 12 0 0,4 35 103 0 0,-2 0 0 0 0,-2 1 0 0 0,-6 52 0 0 0,4-75-109 0 0,0-13-15 0 0,1-9 38 0 0,5-10-4 0 0,-2 5-54 0 0,8-19-45 0 0,-1-1-1 0 0,-2 0 0 0 0,7-25 0 0 0,0 0-25 0 0,-7 22-8 0 0,1-2-94 0 0,21-46-1 0 0,-17 47 107 0 0,-6 13 9 0 0,1 0 1 0 0,0 0-1 0 0,0 0 0 0 0,22-25 0 0 0,-21 32 52 0 0,2 3 0 0 0,-11 4 5 0 0,1 1 0 0 0,0 0 1 0 0,0 0-1 0 0,0 0 0 0 0,0 0 0 0 0,0 0 0 0 0,-1 0 0 0 0,1 0 0 0 0,0 0 0 0 0,0 0 0 0 0,0 0 0 0 0,0 0 1 0 0,-1 1-1 0 0,1-1 0 0 0,0 0 0 0 0,0 1 0 0 0,0-1 0 0 0,-1 0 0 0 0,1 1 0 0 0,0-1 0 0 0,0 1 1 0 0,0 0-1 0 0,1 1 28 0 0,0 0-1 0 0,0 0 1 0 0,-1 0 0 0 0,1 1 0 0 0,-1-1 0 0 0,0 0 0 0 0,2 4 0 0 0,1 5 111 0 0,-1-1 0 0 0,4 18 1 0 0,-3 1-53 0 0,-1-1 1 0 0,-1 1-1 0 0,-2 29 1 0 0,-11 87-49 0 0,10-135-40 0 0,-14 90-300 0 0,2-22 146 0 0,13-76 68 0 0</inkml:trace>
-  <inkml:trace contextRef="#ctx0" brushRef="#br0" timeOffset="1385.8">1353 314 8287 0 0,'1'1'639'0'0,"-1"2"-524"0"0,0 0-59 0 0,6 12 209 0 0,-4-11 120 0 0,1 0-1 0 0,-1 0 1 0 0,1 0-1 0 0,0 0 1 0 0,0 0-1 0 0,0-1 1 0 0,1 1-1 0 0,-1-1 1 0 0,1 0-1 0 0,0 0 1 0 0,0 0-1 0 0,0-1 1 0 0,0 1 0 0 0,1-1-1 0 0,7 3 1 0 0,-9-4-436 0 0,0 0 0 0 0,-1-1 0 0 0,1 1 0 0 0,0-1 0 0 0,0 1 0 0 0,0-1 0 0 0,0 0 1 0 0,0 0-1 0 0,0-1 0 0 0,0 1 0 0 0,0 0 0 0 0,0-1 0 0 0,0 0 0 0 0,0 0 0 0 0,0 0 0 0 0,0 0 1 0 0,0 0-1 0 0,-1 0 0 0 0,1-1 0 0 0,0 1 0 0 0,-1-1 0 0 0,0 0 0 0 0,1 0 0 0 0,-1 0 0 0 0,0 0 1 0 0,3-3-1 0 0,2-4 18 0 0,0 0 0 0 0,-1 0 1 0 0,1 0-1 0 0,-2-1 0 0 0,0 0 0 0 0,0-1 1 0 0,0 1-1 0 0,-1-1 0 0 0,-1 0 1 0 0,0 0-1 0 0,-1 0 0 0 0,0 0 1 0 0,0 0-1 0 0,-1-1 0 0 0,0 1 0 0 0,-1 0 1 0 0,-1-1-1 0 0,-3-21 0 0 0,3 30 35 0 0,0 1-1 0 0,1 0 0 0 0,-1 0 0 0 0,0 0 1 0 0,0 0-1 0 0,0 0 0 0 0,-1 0 1 0 0,1 0-1 0 0,0 0 0 0 0,-1 1 1 0 0,1-1-1 0 0,-1 0 0 0 0,0 1 0 0 0,1-1 1 0 0,-1 1-1 0 0,0 0 0 0 0,0 0 1 0 0,0-1-1 0 0,0 1 0 0 0,0 0 1 0 0,0 1-1 0 0,0-1 0 0 0,0 0 0 0 0,-1 0 1 0 0,1 1-1 0 0,0 0 0 0 0,0-1 1 0 0,-1 1-1 0 0,-1 0 0 0 0,0 0 0 0 0,1 0 0 0 0,0 0 0 0 0,-1 0 0 0 0,1 1 1 0 0,0-1-1 0 0,-1 1 0 0 0,1 0 0 0 0,0 0 0 0 0,0 0 0 0 0,0 1 0 0 0,0-1 0 0 0,0 1 0 0 0,0-1 0 0 0,0 1 0 0 0,1 0 0 0 0,-1 0 0 0 0,0 0 0 0 0,1 1 0 0 0,-4 3 0 0 0,-3 9 29 0 0,0 1 0 0 0,1 0 0 0 0,1 1 0 0 0,-11 34 0 0 0,9-22 256 0 0,2 1 1 0 0,1 0 0 0 0,2 1 0 0 0,0 0 0 0 0,2-1 0 0 0,2 1-1 0 0,5 54 1 0 0,-3-77-696 0 0,-1 0 0 0 0,2 0 1 0 0,-1 0-1 0 0,1 0 0 0 0,0 0 0 0 0,1-1 0 0 0,0 0 0 0 0,0 1 0 0 0,0-2 0 0 0,1 1 1 0 0,9 10-1 0 0</inkml:trace>
-  <inkml:trace contextRef="#ctx0" brushRef="#br0" timeOffset="1757.42">2050 1 6911 0 0,'0'0'528'0'0,"-2"0"-341"0"0,-27 4 2400 0 0,0 2 1 0 0,-28 8-1 0 0,38-7-2377 0 0,1 0 0 0 0,-19 9 0 0 0,30-11-278 0 0,-1 0 0 0 0,1 0 0 0 0,-1 1 0 0 0,2 0 0 0 0,-1 0-1 0 0,1 1 1 0 0,-1 0 0 0 0,2 0 0 0 0,-1 0 0 0 0,1 1 0 0 0,0-1 0 0 0,1 1 0 0 0,0 0 0 0 0,0 1 0 0 0,1-1 0 0 0,0 1 0 0 0,0 0 0 0 0,1 0-1 0 0,0 0 1 0 0,1 0 0 0 0,-1 0 0 0 0,2 0 0 0 0,0 0 0 0 0,0 0 0 0 0,0 0 0 0 0,1 0 0 0 0,1 0 0 0 0,-1 0 0 0 0,1 0 0 0 0,1 0 0 0 0,0 0-1 0 0,0-1 1 0 0,6 12 0 0 0,6 5 92 0 0,0-1 0 0 0,2-1 0 0 0,1-1 0 0 0,0 0 0 0 0,28 24 0 0 0,-41-42-86 0 0,-1 1 0 0 0,1 0 1 0 0,-1 0-1 0 0,0 0 0 0 0,0 0 0 0 0,-1 1 0 0 0,1 0 0 0 0,-1 0 0 0 0,0 0 0 0 0,-1 0 0 0 0,0 0 0 0 0,3 10 0 0 0,-3-7 4 0 0,-1-1 1 0 0,-1 0-1 0 0,1 1 0 0 0,-1-1 0 0 0,-1 0 0 0 0,0 1 0 0 0,0-1 0 0 0,0 0 0 0 0,-5 13 0 0 0,2-7 68 0 0,-1 0 1 0 0,-1 0-1 0 0,0-1 0 0 0,-1 0 0 0 0,0 0 0 0 0,-1-1 0 0 0,-1 0 1 0 0,0 0-1 0 0,0-1 0 0 0,-1 0 0 0 0,-1 0 0 0 0,0-1 0 0 0,0-1 1 0 0,-1 0-1 0 0,-17 10 0 0 0,7-6-981 0 0</inkml:trace>
+  <inkml:trace contextRef="#ctx0" brushRef="#br0">67 12 11111 0 0,'0'0'1008'0'0,"-1"1"-828"0"0,-1-1-65 0 0,0 1-1 0 0,0 0 0 0 0,0-1 0 0 0,0 1 0 0 0,1 0 1 0 0,-1 0-1 0 0,0 0 0 0 0,0 1 0 0 0,1-1 1 0 0,-1 0-1 0 0,1 1 0 0 0,-1-1 0 0 0,1 1 0 0 0,0-1 1 0 0,-1 1-1 0 0,1-1 0 0 0,0 1 0 0 0,0 0 1 0 0,0 0-1 0 0,-1 2 0 0 0,0 0 333 0 0,-1 6-204 0 0,0 0 1 0 0,0 0 0 0 0,1 1 0 0 0,0-1 0 0 0,1 1 0 0 0,0-1 0 0 0,0 19 0 0 0,1-1-61 0 0,-3 24-236 0 0,-8 113-283 0 0,11-164 341 0 0,1-3 4 0 0,4-9 16 0 0,4-15 0 0 0,2-21 15 0 0,12-45-18 0 0,-18 76-43 0 0,1 0 1 0 0,1 0 0 0 0,12-22 0 0 0,-16 34 10 0 0,0-1 0 0 0,1 0-1 0 0,-1 1 1 0 0,1 0 0 0 0,0 0-1 0 0,0 0 1 0 0,8-6 0 0 0,-10 9 8 0 0,-1 0 1 0 0,0 0-1 0 0,0 1 1 0 0,0-1-1 0 0,1 0 1 0 0,-1 1 0 0 0,0-1-1 0 0,1 1 1 0 0,-1-1-1 0 0,0 1 1 0 0,1 0-1 0 0,-1 0 1 0 0,1 0 0 0 0,-1 0-1 0 0,1 0 1 0 0,-1 0-1 0 0,0 0 1 0 0,1 0-1 0 0,-1 0 1 0 0,1 0-1 0 0,-1 1 1 0 0,0-1 0 0 0,1 1-1 0 0,-1-1 1 0 0,0 1-1 0 0,1 0 1 0 0,-1-1-1 0 0,0 1 1 0 0,0 0 0 0 0,0 0-1 0 0,0 0 1 0 0,0 0-1 0 0,0 0 1 0 0,0 0-1 0 0,0 0 1 0 0,1 1 0 0 0,0 0 0 0 0,9 10 0 0 0,-1 0 1 0 0,0 1-1 0 0,15 26 0 0 0,19 47 14 0 0,-42-82-11 0 0,35 88 69 0 0,-17-44-10 0 0,-16-35-365 0 0,2 0 1 0 0,-1 0-1 0 0,1-1 0 0 0,1 0 0 0 0,14 20 1 0 0,-6-19-4776 0 0</inkml:trace>
+  <inkml:trace contextRef="#ctx0" brushRef="#br0" timeOffset="373.08">496 389 4687 0 0,'7'-16'327'0'0,"0"-1"-1"0"0,-1-1 1 0 0,-1 1-1 0 0,5-35 1 0 0,-9 47-45 0 0,-1-1 1 0 0,0 0 0 0 0,0 1 0 0 0,0-1 0 0 0,-1 0 0 0 0,0 1-1 0 0,0-1 1 0 0,-4-9 0 0 0,4 12-32 0 0,-1-1 0 0 0,0 1 0 0 0,1 0 0 0 0,-2 0 0 0 0,1 0 0 0 0,0 0 0 0 0,-1 0 0 0 0,1 0 0 0 0,-1 0 0 0 0,0 1 0 0 0,0-1 0 0 0,0 1 0 0 0,0 0 0 0 0,-5-3 0 0 0,6 4-145 0 0,-1-1 0 0 0,1 1 0 0 0,-1 0 0 0 0,0 0 0 0 0,1 0 0 0 0,-1 1-1 0 0,0-1 1 0 0,1 0 0 0 0,-1 1 0 0 0,0 0 0 0 0,0 0 0 0 0,0 0 0 0 0,1 0 0 0 0,-1 0 0 0 0,0 0 0 0 0,0 1 0 0 0,0-1 0 0 0,1 1 0 0 0,-1 0 0 0 0,0 0-1 0 0,1 0 1 0 0,-1 0 0 0 0,1 0 0 0 0,-4 3 0 0 0,0 1-19 0 0,0 0 0 0 0,0 0 1 0 0,1 0-1 0 0,0 1 0 0 0,0 0 0 0 0,0 0 0 0 0,-6 13 0 0 0,2-4-51 0 0,1 1 1 0 0,1 0-1 0 0,0 1 0 0 0,1 0 0 0 0,-6 31 1 0 0,5-15-41 0 0,2 1 1 0 0,1 37 0 0 0,3-64 1 0 0,2 0 0 0 0,-1 0 0 0 0,1 0 0 0 0,2 12 0 0 0,-2-16-35 0 0,0 0 1 0 0,0 0-1 0 0,0 0 1 0 0,2 0-1 0 0,-2 0 1 0 0,1 0 0 0 0,0-1-1 0 0,-1 1 1 0 0,1-1-1 0 0,1 1 1 0 0,3 4-1 0 0,-5-7 16 0 0,-1 0 0 0 0,1 1-1 0 0,0-1 1 0 0,-1 0 0 0 0,1 0-1 0 0,0 1 1 0 0,-1-1 0 0 0,1 0-1 0 0,0 0 1 0 0,-1 0 0 0 0,1 0 0 0 0,0 0-1 0 0,0 0 1 0 0,-1 0 0 0 0,1 0-1 0 0,0 0 1 0 0,-1 0 0 0 0,1 0-1 0 0,0-1 1 0 0,-1 1 0 0 0,1 0-1 0 0,0 0 1 0 0,0-1 0 0 0,13-9-340 0 0,-8 4 283 0 0,-1 0 1 0 0,0-1-1 0 0,0 0 0 0 0,-1 0 0 0 0,0 0 0 0 0,0-1 1 0 0,4-11-1 0 0,15-61-57 0 0,-16 54 95 0 0,-4 16 23 0 0,10-41-320 0 0,2 0 1 0 0,42-91-1 0 0,-55 139 318 0 0,-2 1 9 0 0,1 0 0 0 0,0 0 1 0 0,0 1-1 0 0,0-1 0 0 0,0 0 0 0 0,1 1 0 0 0,-1-1 1 0 0,0 1-1 0 0,1-1 0 0 0,-1 1 0 0 0,1-1 0 0 0,2 0 1 0 0,-3 1 11 0 0,0 0 1 0 0,0 1-1 0 0,0-1 1 0 0,0 1-1 0 0,0 0 1 0 0,0-1-1 0 0,0 1 1 0 0,0 0-1 0 0,0-1 1 0 0,0 1-1 0 0,0 0 1 0 0,0 0 0 0 0,0 0-1 0 0,0 0 1 0 0,1 0-1 0 0,-1 0 1 0 0,0 1-1 0 0,0-1 1 0 0,0 0-1 0 0,0 0 1 0 0,0 1-1 0 0,0-1 1 0 0,0 1-1 0 0,0-1 1 0 0,0 1-1 0 0,0-1 1 0 0,0 1 0 0 0,0-1-1 0 0,0 1 1 0 0,0 0-1 0 0,-1 0 1 0 0,1-1-1 0 0,0 1 1 0 0,0 0-1 0 0,-1 0 1 0 0,1 0-1 0 0,-1 0 1 0 0,1 0-1 0 0,-1 0 1 0 0,1 2-1 0 0,1-1 48 0 0,4 9 137 0 0,0 1 1 0 0,-1-1-1 0 0,-1 1 0 0 0,1 0 1 0 0,1 13-1 0 0,11 67 875 0 0,-11-50-920 0 0,19 143-483 0 0,-25-182-421 0 0</inkml:trace>
+  <inkml:trace contextRef="#ctx0" brushRef="#br0" timeOffset="1012.47">828 19 5063 0 0,'-1'3'390'0'0,"-8"42"344"0"0,-8 26 5312 0 0,0 1-2792 0 0,-36 180-1518 0 0,50-239-1784 0 0,-1 1 0 0 0,1 0-1 0 0,-11 21 1 0 0,14-33-35 0 0,-1-13-673 0 0,3-7 573 0 0,2 0 1 0 0,0-1-1 0 0,8-24 0 0 0,-3 14 69 0 0,1 0 63 0 0,1 0 1 0 0,1 1-1 0 0,1 1 0 0 0,1 0 1 0 0,2 0-1 0 0,31-40 0 0 0,-43 62 51 0 0,0 0 0 0 0,1 0 0 0 0,-1 0 0 0 0,1 1 0 0 0,0-1 0 0 0,1 1 0 0 0,-1 0 0 0 0,7-3 0 0 0,1 3-10 0 0,-11 4 8 0 0,0 0 0 0 0,0 0 0 0 0,-1 0 1 0 0,1 0-1 0 0,0 1 0 0 0,-1-1 1 0 0,1 0-1 0 0,0 1 0 0 0,-1-1 0 0 0,1 1 1 0 0,-1 0-1 0 0,1-1 0 0 0,-1 1 1 0 0,1 0-1 0 0,-1 0 0 0 0,0 0 1 0 0,1 0-1 0 0,-1 0 0 0 0,0 0 0 0 0,0 1 1 0 0,0-1-1 0 0,0 0 0 0 0,0 1 1 0 0,0-1-1 0 0,0 1 0 0 0,0-1 0 0 0,0 1 1 0 0,-1-1-1 0 0,2 3 0 0 0,1 5 37 0 0,0 0-1 0 0,0 1 0 0 0,2 17 1 0 0,-4-17 12 0 0,4 35 103 0 0,-2 0 0 0 0,-2 1 0 0 0,-6 52 0 0 0,4-75-109 0 0,0-13-15 0 0,1-9 38 0 0,5-10-4 0 0,-2 5-54 0 0,8-19-45 0 0,-1-1-1 0 0,-2 0 0 0 0,7-25 0 0 0,0 0-25 0 0,-7 22-8 0 0,1-2-94 0 0,21-46-1 0 0,-17 47 107 0 0,-6 13 9 0 0,1 0 1 0 0,0 0-1 0 0,0-1 0 0 0,22-24 0 0 0,-21 32 52 0 0,2 3 0 0 0,-11 4 5 0 0,1 1 0 0 0,0 0 1 0 0,0 0-1 0 0,0 0 0 0 0,0 0 0 0 0,0 0 0 0 0,-1 0 0 0 0,1 0 0 0 0,0 0 0 0 0,0 0 0 0 0,0 0 0 0 0,0 0 1 0 0,-1 1-1 0 0,1-1 0 0 0,0 0 0 0 0,0 1 0 0 0,0-1 0 0 0,-1 0 0 0 0,1 1 0 0 0,0-1 0 0 0,0 1 1 0 0,0 0-1 0 0,1 1 28 0 0,0 0-1 0 0,0 0 1 0 0,-1 0 0 0 0,1 1 0 0 0,-1-1 0 0 0,0 0 0 0 0,2 4 0 0 0,1 5 111 0 0,-1-1 0 0 0,4 19 1 0 0,-3 0-53 0 0,-1-1 1 0 0,-1 1-1 0 0,-2 29 1 0 0,-11 87-49 0 0,10-135-40 0 0,-14 91-300 0 0,2-23 146 0 0,13-76 68 0 0</inkml:trace>
+  <inkml:trace contextRef="#ctx0" brushRef="#br0" timeOffset="1385.8">1355 316 8287 0 0,'1'1'639'0'0,"-1"2"-524"0"0,0 0-59 0 0,6 12 209 0 0,-4-11 120 0 0,1 0-1 0 0,-1 0 1 0 0,1 0-1 0 0,0 0 1 0 0,0 0-1 0 0,0-1 1 0 0,1 1-1 0 0,-1-1 1 0 0,1 0-1 0 0,0 0 1 0 0,0 0-1 0 0,0-1 1 0 0,0 1 0 0 0,1-1-1 0 0,7 3 1 0 0,-9-4-436 0 0,0 0 0 0 0,-1-1 0 0 0,1 1 0 0 0,0-1 0 0 0,0 1 0 0 0,0-1 0 0 0,0 0 1 0 0,0 0-1 0 0,0-1 0 0 0,0 1 0 0 0,0 0 0 0 0,0-1 0 0 0,0 0 0 0 0,0 0 0 0 0,0 0 0 0 0,0 0 1 0 0,0 0-1 0 0,-1 0 0 0 0,1-1 0 0 0,0 1 0 0 0,-1-1 0 0 0,0 0 0 0 0,1 0 0 0 0,-1 0 0 0 0,0 0 1 0 0,3-3-1 0 0,2-4 18 0 0,0 0 0 0 0,-1 0 1 0 0,1 0-1 0 0,-2-1 0 0 0,0 0 0 0 0,1-1 1 0 0,-1 1-1 0 0,-1-1 0 0 0,-1 0 1 0 0,0 0-1 0 0,-1 0 0 0 0,0 0 1 0 0,0 0-1 0 0,-1-1 0 0 0,0 1 0 0 0,-1 0 1 0 0,-1-1-1 0 0,-3-21 0 0 0,3 30 35 0 0,0 1-1 0 0,1 0 0 0 0,-1 0 0 0 0,0 0 1 0 0,0 0-1 0 0,0 0 0 0 0,-1 0 1 0 0,1 0-1 0 0,0 0 0 0 0,-1 1 1 0 0,1-1-1 0 0,-1 0 0 0 0,0 1 0 0 0,1-1 1 0 0,-1 1-1 0 0,0 0 0 0 0,-1 0 1 0 0,1-1-1 0 0,0 1 0 0 0,0 0 1 0 0,0 1-1 0 0,0-1 0 0 0,0 0 0 0 0,-1 0 1 0 0,1 1-1 0 0,0 0 0 0 0,0-1 1 0 0,-1 1-1 0 0,-1 0 0 0 0,0 0 0 0 0,1 0 0 0 0,0 0 0 0 0,-1 0 0 0 0,1 1 1 0 0,0-1-1 0 0,-1 1 0 0 0,1 0 0 0 0,0 0 0 0 0,0 0 0 0 0,0 1 0 0 0,0-1 0 0 0,0 1 0 0 0,0-1 0 0 0,0 1 0 0 0,1 0 0 0 0,-1 0 0 0 0,0 0 0 0 0,1 1 0 0 0,-4 3 0 0 0,-3 9 29 0 0,0 1 0 0 0,1 0 0 0 0,1 1 0 0 0,-11 34 0 0 0,9-22 256 0 0,2 1 1 0 0,1 0 0 0 0,2 1 0 0 0,0 0 0 0 0,2-1 0 0 0,2 1-1 0 0,5 55 1 0 0,-3-78-696 0 0,-1 0 0 0 0,2 0 1 0 0,-1 0-1 0 0,1 0 0 0 0,0 0 0 0 0,1-1 0 0 0,0 0 0 0 0,0 1 0 0 0,0-2 0 0 0,1 1 1 0 0,9 10-1 0 0</inkml:trace>
+  <inkml:trace contextRef="#ctx0" brushRef="#br0" timeOffset="1757.42">2053 2 6911 0 0,'0'0'528'0'0,"-2"0"-341"0"0,-27 4 2400 0 0,0 2 1 0 0,-28 8-1 0 0,38-7-2377 0 0,1 0 0 0 0,-19 9 0 0 0,30-11-278 0 0,-1 0 0 0 0,1 0 0 0 0,-1 1 0 0 0,2 1 0 0 0,-1-1-1 0 0,1 1 1 0 0,-1 0 0 0 0,2 0 0 0 0,-1 0 0 0 0,1 1 0 0 0,0-1 0 0 0,1 1 0 0 0,0 0 0 0 0,0 1 0 0 0,1-1 0 0 0,0 1 0 0 0,0 0 0 0 0,1 0-1 0 0,0 0 1 0 0,1 0 0 0 0,-1 0 0 0 0,2 0 0 0 0,0 0 0 0 0,0 0 0 0 0,0 0 0 0 0,1 0 0 0 0,1 0 0 0 0,-1 0 0 0 0,1 0 0 0 0,1 0 0 0 0,0 0-1 0 0,0-1 1 0 0,6 12 0 0 0,6 5 92 0 0,0-1 0 0 0,2-1 0 0 0,1-1 0 0 0,0 0 0 0 0,28 25 0 0 0,-41-43-86 0 0,-1 1 0 0 0,1 0 1 0 0,-1 0-1 0 0,0 0 0 0 0,0 0 0 0 0,-1 1 0 0 0,1 0 0 0 0,-1 0 0 0 0,0 0 0 0 0,-1 0 0 0 0,0 0 0 0 0,3 10 0 0 0,-3-7 4 0 0,-1-1 1 0 0,-1 0-1 0 0,1 1 0 0 0,-1-1 0 0 0,-1 0 0 0 0,0 1 0 0 0,0-1 0 0 0,0 0 0 0 0,-5 13 0 0 0,2-7 68 0 0,-1 0 1 0 0,-1 0-1 0 0,0-1 0 0 0,-1 0 0 0 0,0 0 0 0 0,-1-1 0 0 0,-1 0 1 0 0,0 0-1 0 0,0-1 0 0 0,-1 0 0 0 0,-1 0 0 0 0,0-1 0 0 0,0-1 1 0 0,-1 0-1 0 0,-17 10 0 0 0,7-6-981 0 0</inkml:trace>
 </inkml:ink>
 </file>
 
-<file path=word/ink/ink4.xml><?xml version="1.0" encoding="utf-8"?>
+<file path=word/ink/ink2.xml><?xml version="1.0" encoding="utf-8"?>
 <inkml:ink xmlns:inkml="http://www.w3.org/2003/InkML">
   <inkml:definitions>
     <inkml:context xml:id="ctx0">
@@ -3623,13 +5184,13 @@
   <inkml:trace contextRef="#ctx0" brushRef="#br0" timeOffset="374.79">825 631 6911 0 0,'0'0'528'0'0,"-9"-4"2631"0"0,6 4-2840 0 0,0 0-1 0 0,-1 1 1 0 0,1-1-1 0 0,0 1 1 0 0,0-1 0 0 0,0 1-1 0 0,0 0 1 0 0,0 0 0 0 0,0 1-1 0 0,0-1 1 0 0,0 1-1 0 0,0-1 1 0 0,0 1 0 0 0,1 0-1 0 0,-1 0 1 0 0,-3 3 0 0 0,2 0-250 0 0,0 0 0 0 0,0 0 1 0 0,0 0-1 0 0,1 1 1 0 0,0-1-1 0 0,0 1 0 0 0,-4 11 1 0 0,-3 12-203 0 0,1 0 0 0 0,1 1 0 0 0,2 0 0 0 0,-4 38 0 0 0,9-59 101 0 0,-3 59-124 0 0,4-60 137 0 0,1 1-1 0 0,0-1 1 0 0,0 0-1 0 0,0 1 1 0 0,1-1-1 0 0,3 8 1 0 0,-4-12 10 0 0,-1-3 8 0 0,0 0 0 0 0,1 0 1 0 0,-1 0-1 0 0,0 0 0 0 0,1 0 0 0 0,-1 0 0 0 0,1 0 1 0 0,-1 0-1 0 0,1 0 0 0 0,0 0 0 0 0,0 0 0 0 0,-1-1 0 0 0,1 1 1 0 0,0 0-1 0 0,0 0 0 0 0,0-1 0 0 0,0 1 0 0 0,1 0 1 0 0,-1 1-8 0 0,1-1 0 0 0,-1 0 0 0 0,0 0 0 0 0,1 1 0 0 0,0-1 0 0 0,-1 0 1 0 0,1-1-1 0 0,0 1 0 0 0,-1 0 0 0 0,1 0 0 0 0,0-1 0 0 0,0 1 0 0 0,-1-1 0 0 0,1 1 1 0 0,0-1-1 0 0,0 0 0 0 0,0 0 0 0 0,0 0 0 0 0,0 0 0 0 0,2 0 0 0 0,-2-1-12 0 0,1 0-1 0 0,-1 1 1 0 0,0-1-1 0 0,1-1 1 0 0,-1 1-1 0 0,0 0 0 0 0,0-1 1 0 0,1 1-1 0 0,-1-1 1 0 0,-1 1-1 0 0,1-1 1 0 0,0 0-1 0 0,2-2 0 0 0,1-2-34 0 0,-1-1-1 0 0,1 0 0 0 0,-1 0 0 0 0,-1 0 0 0 0,1 0 0 0 0,-1-1 0 0 0,0 1 0 0 0,2-13 1 0 0,-3 7 53 0 0,-1 1 0 0 0,0-1 1 0 0,-1 1-1 0 0,0-1 0 0 0,-1 1 0 0 0,-1-1 1 0 0,-3-15-1 0 0,-3-1-30 0 0,-20-53 0 0 0,16 54 6 0 0,-2 1 0 0 0,0 0-1 0 0,-22-28 1 0 0,24 42-904 0 0,9 15-1062 0 0,3 7 262 0 0,1 9-2005 0 0</inkml:trace>
   <inkml:trace contextRef="#ctx0" brushRef="#br0" timeOffset="1040.56">1039 703 10511 0 0,'0'2'480'0'0,"-4"6"-69"0"0,3-6-386 0 0,-1 0-1 0 0,1 1 1 0 0,0-1-1 0 0,0 1 1 0 0,0-1-1 0 0,1 1 1 0 0,-1 0-1 0 0,0-1 1 0 0,1 1 0 0 0,0 0-1 0 0,0 4 1 0 0,0 23 478 0 0,1-1 0 0 0,10 55 0 0 0,-4-39-502 0 0,-1-9-101 0 0,-9-59 402 0 0,2 17-250 0 0,1 1-1 0 0,-1-1 1 0 0,2-10-1 0 0,2-47 193 0 0,-2 38-246 0 0,7-45 0 0 0,-6 62-31 0 0,-1-1-1 0 0,2 1 0 0 0,-1 0 1 0 0,9-16-1 0 0,-11 22-54 0 0,2 3-11 0 0,-1-1 88 0 0,1 0 0 0 0,-1 1 0 0 0,0-1 0 0 0,1 1 0 0 0,-1-1 0 0 0,0 1 0 0 0,1 0 0 0 0,-1 0 0 0 0,0-1 0 0 0,0 1 0 0 0,0 0 0 0 0,0 0 0 0 0,1 0 0 0 0,-2 0 0 0 0,1 0 0 0 0,0 0 0 0 0,1 2 0 0 0,13 24-9 0 0,-4-2 187 0 0,-2 2-1 0 0,11 49 1 0 0,-13-45-67 0 0,1 1 1 0 0,2-2-1 0 0,16 36 0 0 0,-19-55-100 0 0,3-4 0 0 0,-6-6 0 0 0,-1 0 0 0 0,1-1 0 0 0,-1 1 0 0 0,1-1 0 0 0,-1 0 0 0 0,1 0 0 0 0,0 0 0 0 0,6-1 0 0 0,-8 1 0 0 0,0 0 0 0 0,-1-1 0 0 0,1 1 0 0 0,0-1 0 0 0,0 1 0 0 0,0-1 0 0 0,0 0 0 0 0,0 0 0 0 0,0 0 0 0 0,-1 0 0 0 0,1 0 0 0 0,0 0 0 0 0,-1 0 0 0 0,1-1 0 0 0,-1 1 0 0 0,1 0 0 0 0,-1-1 0 0 0,0 1 0 0 0,0-1 0 0 0,1 0 0 0 0,-1 1 0 0 0,0-1 0 0 0,-1 0 0 0 0,1 0 0 0 0,0 0 0 0 0,0 1 0 0 0,-1-1 0 0 0,1-3 0 0 0,0 2 0 0 0,9-29-11 0 0,-2-1-1 0 0,4-38 0 0 0,8-35-169 0 0,22-28-480 0 0,-39 125 632 0 0,1 1-1 0 0,0 0 1 0 0,6-8 0 0 0,-8 13-14 0 0,-1 3 44 0 0,-1 0 1 0 0,1-1-1 0 0,-1 1 0 0 0,0 0 0 0 0,1-1 1 0 0,-1 1-1 0 0,1 0 0 0 0,-1 0 1 0 0,1-1-1 0 0,-1 1 0 0 0,1 0 0 0 0,-1 0 1 0 0,1 0-1 0 0,-1 0 0 0 0,1-1 1 0 0,-1 1-1 0 0,1 0 0 0 0,-1 0 0 0 0,1 0 1 0 0,-1 0-1 0 0,1 0 0 0 0,-1 1 1 0 0,1-1-1 0 0,-1 0 0 0 0,1 0 0 0 0,-1 0 1 0 0,1 0-1 0 0,-1 0 0 0 0,1 1 1 0 0,-1-1-1 0 0,1 0 0 0 0,-1 0 0 0 0,1 1 1 0 0,-1-1-1 0 0,0 0 0 0 0,1 1 1 0 0,0 0-1 0 0,-1 0 6 0 0,3 1 70 0 0,0 1 0 0 0,0-1 0 0 0,0 1 0 0 0,-1 0-1 0 0,1 0 1 0 0,-1 0 0 0 0,0 0 0 0 0,0 0 0 0 0,0 0 0 0 0,0 1 0 0 0,2 6 0 0 0,1 5 365 0 0,4 24 1 0 0,-5-21-295 0 0,17 57 386 0 0,-9-34-466 0 0,10 62 1 0 0,-22-101-293 0 0</inkml:trace>
   <inkml:trace contextRef="#ctx0" brushRef="#br0" timeOffset="1523.95">1746 559 6911 0 0,'0'0'528'0'0,"-2"1"-341"0"0,-2 0 273 0 0,0 1-1 0 0,0 1 1 0 0,0-1 0 0 0,1 0-1 0 0,-1 1 1 0 0,1 0-1 0 0,-1 0 1 0 0,1 0 0 0 0,0 0-1 0 0,0 0 1 0 0,0 1 0 0 0,1 0-1 0 0,-1-1 1 0 0,1 1-1 0 0,-4 7 1 0 0,2-1-118 0 0,1 1 1 0 0,0 0-1 0 0,0 0 0 0 0,-1 14 1 0 0,4-23-336 0 0,-6 40 62 0 0,1 1-1 0 0,3 76 0 0 0,2-102-86 0 0,2 1-1 0 0,0 0 0 0 0,2-1 0 0 0,-1 0 0 0 0,2 1 1 0 0,1-2-1 0 0,0 1 0 0 0,1 0 0 0 0,13 22 1 0 0,-18-35 5 0 0,1 0 1 0 0,0 0-1 0 0,0-1 1 0 0,0 1 0 0 0,0-1-1 0 0,1 0 1 0 0,-1 0-1 0 0,1 0 1 0 0,-1 0 0 0 0,1-1-1 0 0,0 1 1 0 0,0-1 0 0 0,1 0-1 0 0,-1 0 1 0 0,0-1-1 0 0,8 3 1 0 0,-8-4-21 0 0,-1 1-1 0 0,1-1 1 0 0,0 0 0 0 0,-1 0 0 0 0,1 0-1 0 0,0 0 1 0 0,0-1 0 0 0,-1 1 0 0 0,1-1-1 0 0,-1 0 1 0 0,1 0 0 0 0,-1-1-1 0 0,1 1 1 0 0,-1-1 0 0 0,1 1 0 0 0,-1-1-1 0 0,0 0 1 0 0,0 0 0 0 0,0-1-1 0 0,0 1 1 0 0,2-4 0 0 0,5-4 13 0 0,-1-2 0 0 0,0 1 0 0 0,-1-1 0 0 0,0 0 0 0 0,-1-1 0 0 0,-1 0 0 0 0,0 0 0 0 0,-1 0 0 0 0,0-1 0 0 0,-1 0 0 0 0,0 0 0 0 0,3-27 0 0 0,-4 9-16 0 0,-1 0 0 0 0,-2 0 1 0 0,-1 0-1 0 0,-9-55 0 0 0,7 69 36 0 0,-1 0 0 0 0,-1 0 0 0 0,0 1 0 0 0,-12-27 0 0 0,12 35 0 0 0,1 0 0 0 0,-1 1 0 0 0,-1 0 0 0 0,1 0 0 0 0,-1 0 0 0 0,0 1 0 0 0,-1 0 0 0 0,0 0 0 0 0,0 0 0 0 0,-11-6 0 0 0,16 11 6 0 0,0 1 0 0 0,0-1 0 0 0,0 1 0 0 0,0 0 0 0 0,0 0 0 0 0,-1 0-1 0 0,1 0 1 0 0,-1 0 0 0 0,1 0 0 0 0,0 0 0 0 0,-1 1 0 0 0,1-1 0 0 0,-1 1 0 0 0,0 0 0 0 0,1 0-1 0 0,-1 0 1 0 0,1 0 0 0 0,-1 0 0 0 0,1 1 0 0 0,-1-1 0 0 0,1 1 0 0 0,-1-1 0 0 0,1 1 0 0 0,-1 0-1 0 0,1 0 1 0 0,0 0 0 0 0,-1 0 0 0 0,1 1 0 0 0,0-1 0 0 0,0 1 0 0 0,0-1 0 0 0,0 1 0 0 0,0 0-1 0 0,0-1 1 0 0,1 1 0 0 0,-1 0 0 0 0,0 0 0 0 0,1 0 0 0 0,0 1 0 0 0,-3 3 0 0 0,-4 11 29 0 0,0-1 1 0 0,1 2-1 0 0,1-1 1 0 0,0 1-1 0 0,2 0 1 0 0,-4 25-1 0 0,-6 116 204 0 0,13-133-232 0 0,-3 96-337 0 0,5-1 0 0 0,25 189 0 0 0,-10-226-1170 0 0,-7-48 630 0 0</inkml:trace>
-  <inkml:trace contextRef="#ctx0" brushRef="#br0" timeOffset="2047.68">2250 774 10591 0 0,'0'0'819'0'0,"-10"-6"445"0"0,7 4-837 0 0,1 0 0 0 0,-1-1 0 0 0,0 0 0 0 0,-4-6 1 0 0,4 5-297 0 0,0 1 1 0 0,0-1-1 0 0,0 1 1 0 0,-7-6-1 0 0,5 6-159 0 0,1 0 1 0 0,-1 1-1 0 0,1-1 0 0 0,-1 1 0 0 0,0 0 0 0 0,0 0 0 0 0,0 1 0 0 0,-1-1 1 0 0,1 1-1 0 0,0 0 0 0 0,0 1 0 0 0,-1-1 0 0 0,1 1 0 0 0,0 0 0 0 0,0 1 1 0 0,-1-1-1 0 0,1 1 0 0 0,0 0 0 0 0,0 0 0 0 0,-1 1 0 0 0,1-1 0 0 0,0 1 0 0 0,1 0 1 0 0,-1 1-1 0 0,0-1 0 0 0,1 1 0 0 0,-1 0 0 0 0,1 0 0 0 0,0 0 0 0 0,0 1 1 0 0,0-1-1 0 0,0 1 0 0 0,0 0 0 0 0,1 0 0 0 0,0 0 0 0 0,0 1 0 0 0,-5 9 1 0 0,3-4 38 0 0,0 1 1 0 0,1 0-1 0 0,1 1 1 0 0,-1-1 0 0 0,2 1-1 0 0,-2 13 1 0 0,1-1 67 0 0,2 0 0 0 0,2 26 0 0 0,-1-42-69 0 0,1 1 0 0 0,0-1 0 0 0,1 0 0 0 0,0 0-1 0 0,0 0 1 0 0,1 1 0 0 0,0-2 0 0 0,0 1 0 0 0,6 10 0 0 0,-7-15-21 0 0,-1-1 0 0 0,1 0 1 0 0,-1 0-1 0 0,1 0 0 0 0,0 0 1 0 0,0 0-1 0 0,0 0 1 0 0,0-1-1 0 0,0 1 0 0 0,0-1 1 0 0,0 1-1 0 0,0-1 1 0 0,1 0-1 0 0,-1 0 0 0 0,1 0 1 0 0,-1 0-1 0 0,1 0 0 0 0,-1 0 1 0 0,1-1-1 0 0,-1 1 1 0 0,1-1-1 0 0,0 0 0 0 0,-1 0 1 0 0,1 0-1 0 0,0 0 1 0 0,-1 0-1 0 0,1-1 0 0 0,-1 1 1 0 0,1-1-1 0 0,-1 1 0 0 0,1-1 1 0 0,-1 0-1 0 0,5-2 1 0 0,-3 1-30 0 0,1-1 0 0 0,-1 0 0 0 0,1 0 0 0 0,-1 0 1 0 0,0 0-1 0 0,-1 0 0 0 0,1-1 0 0 0,0 0 0 0 0,-1 0 1 0 0,0 0-1 0 0,0 0 0 0 0,4-7 0 0 0,2-7-118 0 0,14-35 0 0 0,-13 28 38 0 0,23-77-452 0 0,-25 71 211 0 0,1 1 0 0 0,14-30-1 0 0,-13 39 253 0 0,-10 21 130 0 0,1 0 0 0 0,-1 0 0 0 0,1 0 0 0 0,-1 0 0 0 0,1 0 0 0 0,-1 0 0 0 0,0 0 0 0 0,1 0 0 0 0,-1 0 0 0 0,1 0 0 0 0,-1 0 0 0 0,1 0 0 0 0,-1 0 0 0 0,1 1 0 0 0,-1-1 0 0 0,1 0 0 0 0,-1 0 0 0 0,1 0 0 0 0,-1 1 0 0 0,0-1 0 0 0,1 0 0 0 0,-1 1-1 0 0,1-1 1 0 0,-1 0 0 0 0,0 1 0 0 0,1-1 0 0 0,-1 0 0 0 0,0 1 0 0 0,1 0 0 0 0,4 11 329 0 0,0 0 0 0 0,-1 1-1 0 0,-1-1 1 0 0,5 27 0 0 0,1 58 698 0 0,-7-70-939 0 0,1 12-45 0 0,5 112-111 0 0,-8-149-74 0 0</inkml:trace>
+  <inkml:trace contextRef="#ctx0" brushRef="#br0" timeOffset="2047.67">2250 774 10591 0 0,'0'0'819'0'0,"-10"-6"445"0"0,7 4-837 0 0,1 0 0 0 0,-1-1 0 0 0,0 0 0 0 0,-4-6 1 0 0,4 5-297 0 0,0 1 1 0 0,0-1-1 0 0,0 1 1 0 0,-7-6-1 0 0,5 6-159 0 0,1 0 1 0 0,-1 1-1 0 0,1-1 0 0 0,-1 1 0 0 0,0 0 0 0 0,0 0 0 0 0,0 1 0 0 0,-1-1 1 0 0,1 1-1 0 0,0 0 0 0 0,0 1 0 0 0,-1-1 0 0 0,1 1 0 0 0,0 0 0 0 0,0 1 1 0 0,-1-1-1 0 0,1 1 0 0 0,0 0 0 0 0,0 0 0 0 0,-1 1 0 0 0,1-1 0 0 0,0 1 0 0 0,1 0 1 0 0,-1 1-1 0 0,0-1 0 0 0,1 1 0 0 0,-1 0 0 0 0,1 0 0 0 0,0 0 0 0 0,0 1 1 0 0,0-1-1 0 0,0 1 0 0 0,0 0 0 0 0,1 0 0 0 0,0 0 0 0 0,0 1 0 0 0,-5 9 1 0 0,3-4 38 0 0,0 1 1 0 0,1 0-1 0 0,1 1 1 0 0,-1-1 0 0 0,2 1-1 0 0,-2 13 1 0 0,1-1 67 0 0,2 0 0 0 0,2 26 0 0 0,-1-42-69 0 0,1 1 0 0 0,0-1 0 0 0,1 0 0 0 0,0 0-1 0 0,0 0 1 0 0,1 1 0 0 0,0-2 0 0 0,0 1 0 0 0,6 10 0 0 0,-7-15-21 0 0,-1-1 0 0 0,1 0 1 0 0,-1 0-1 0 0,1 0 0 0 0,0 0 1 0 0,0 0-1 0 0,0 0 1 0 0,0-1-1 0 0,0 1 0 0 0,0-1 1 0 0,0 1-1 0 0,0-1 1 0 0,1 0-1 0 0,-1 0 0 0 0,1 0 1 0 0,-1 0-1 0 0,1 0 0 0 0,-1 0 1 0 0,1-1-1 0 0,-1 1 1 0 0,1-1-1 0 0,0 0 0 0 0,-1 0 1 0 0,1 0-1 0 0,0 0 1 0 0,-1 0-1 0 0,1-1 0 0 0,-1 1 1 0 0,1-1-1 0 0,-1 1 0 0 0,1-1 1 0 0,-1 0-1 0 0,5-2 1 0 0,-3 1-30 0 0,1-1 0 0 0,-1 0 0 0 0,1 0 0 0 0,-1 0 1 0 0,0 0-1 0 0,-1 0 0 0 0,1-1 0 0 0,0 0 0 0 0,-1 0 1 0 0,0 0-1 0 0,0 0 0 0 0,4-7 0 0 0,2-7-118 0 0,14-35 0 0 0,-13 28 38 0 0,23-77-452 0 0,-25 71 211 0 0,1 1 0 0 0,14-30-1 0 0,-13 39 253 0 0,-10 21 130 0 0,1 0 0 0 0,-1 0 0 0 0,1 0 0 0 0,-1 0 0 0 0,1 0 0 0 0,-1 0 0 0 0,0 0 0 0 0,1 0 0 0 0,-1 0 0 0 0,1 0 0 0 0,-1 0 0 0 0,1 0 0 0 0,-1 0 0 0 0,1 1 0 0 0,-1-1 0 0 0,1 0 0 0 0,-1 0 0 0 0,1 0 0 0 0,-1 1 0 0 0,0-1 0 0 0,1 0 0 0 0,-1 1-1 0 0,1-1 1 0 0,-1 0 0 0 0,0 1 0 0 0,1-1 0 0 0,-1 0 0 0 0,0 1 0 0 0,1 0 0 0 0,4 11 329 0 0,0 0 0 0 0,-1 1-1 0 0,-1-1 1 0 0,5 27 0 0 0,1 58 698 0 0,-7-70-939 0 0,1 12-45 0 0,5 112-111 0 0,-8-149-74 0 0</inkml:trace>
   <inkml:trace contextRef="#ctx0" brushRef="#br0" timeOffset="2428.25">2454 684 11519 0 0,'-9'86'1683'0'0,"-3"0"0"0"0,-37 133-1 0 0,45-208-1671 0 0,4-9 42 0 0,0-10-46 0 0,1 0-1 0 0,0 0 0 0 0,0 0 1 0 0,1 0-1 0 0,0 0 0 0 0,5-12 1 0 0,24-44 12 0 0,-23 50-19 0 0,-6 11-3 0 0,0-1 0 0 0,0 1 0 0 0,0 0 0 0 0,0 0 0 0 0,0 0 0 0 0,1 0 0 0 0,0 0 0 0 0,-1 1-1 0 0,1-1 1 0 0,0 1 0 0 0,0 0 0 0 0,0 0 0 0 0,1 0 0 0 0,-1 0 0 0 0,1 0 0 0 0,-1 1 0 0 0,1-1 0 0 0,-1 1 0 0 0,1 0-1 0 0,0 0 1 0 0,7 0 0 0 0,-7 1 0 0 0,0 0-1 0 0,0 0 1 0 0,0 0 0 0 0,0 1-1 0 0,1 0 1 0 0,-1 0-1 0 0,0 0 1 0 0,0 0 0 0 0,0 1-1 0 0,-1-1 1 0 0,1 1-1 0 0,0 0 1 0 0,-1 1 0 0 0,1-1-1 0 0,-1 0 1 0 0,1 1-1 0 0,-1 0 1 0 0,0 0 0 0 0,4 5-1 0 0,2 4 19 0 0,0 0 1 0 0,-1 1-1 0 0,-1 0 0 0 0,0 0 0 0 0,8 25 0 0 0,17 73-462 0 0,-27-87-4250 0 0</inkml:trace>
   <inkml:trace contextRef="#ctx0" brushRef="#br0" timeOffset="2816.85">2809 660 11719 0 0,'-1'2'532'0'0,"-3"20"76"0"0,1 0 0 0 0,1 0 1 0 0,1 0-1 0 0,1 0 0 0 0,1 0 0 0 0,1 0 0 0 0,6 30 0 0 0,5 4-282 0 0,34 90-1 0 0,-34-109-672 0 0,22 55-332 0 0,-31-82 493 0 0,1-1-1 0 0,0 0 0 0 0,1 0 0 0 0,0-1 1 0 0,0 0-1 0 0,1 0 0 0 0,9 9 0 0 0,-11-13 14 0 0,1-1 0 0 0,-1 1 0 0 0,1-1 0 0 0,7 3-1 0 0,-11-6 124 0 0,-1 1 26 0 0,0-1 0 0 0,0 0 0 0 0,0 1 0 0 0,0-1 0 0 0,1 0 0 0 0,-1 0 0 0 0,0 0 0 0 0,0 0 0 0 0,0 0 0 0 0,0 0 0 0 0,0 0 0 0 0,0-1 0 0 0,1 1 0 0 0,-1 0 0 0 0,0-1 0 0 0,0 1 0 0 0,0-1 0 0 0,0 1 0 0 0,0-1 0 0 0,0 1 0 0 0,0-1 0 0 0,0 0 0 0 0,1-1 0 0 0,16-17-145 0 0,-9 6 152 0 0,-1-1-1 0 0,-1 1 1 0 0,0-1-1 0 0,-1-1 1 0 0,8-26-1 0 0,-5 5 249 0 0,6-48 1440 0 0,-16 84-1607 0 0,1 1 0 0 0,-1-1-1 0 0,0 1 1 0 0,0 0 0 0 0,0-1-1 0 0,0 1 1 0 0,1-1-1 0 0,-1 1 1 0 0,0 0 0 0 0,1 0-1 0 0,-1-1 1 0 0,0 1 0 0 0,1 0-1 0 0,-1 0 1 0 0,1 0 0 0 0,-1 1-1 0 0,-1 1 87 0 0,-12 22 195 0 0,1 1-1 0 0,1 0 1 0 0,-16 52-1 0 0,10-28-195 0 0,-16 47-608 0 0,3 1 0 0 0,5 2 0 0 0,-24 183 0 0 0,48-256-640 0 0</inkml:trace>
 </inkml:ink>
 </file>
 
-<file path=word/ink/ink5.xml><?xml version="1.0" encoding="utf-8"?>
+<file path=word/ink/ink3.xml><?xml version="1.0" encoding="utf-8"?>
 <inkml:ink xmlns:inkml="http://www.w3.org/2003/InkML">
   <inkml:definitions>
     <inkml:context xml:id="ctx0">
@@ -3666,7 +5227,7 @@
 </inkml:ink>
 </file>
 
-<file path=word/ink/ink6.xml><?xml version="1.0" encoding="utf-8"?>
+<file path=word/ink/ink4.xml><?xml version="1.0" encoding="utf-8"?>
 <inkml:ink xmlns:inkml="http://www.w3.org/2003/InkML">
   <inkml:definitions>
     <inkml:context xml:id="ctx0">
@@ -3694,13 +5255,44 @@
     </inkml:brush>
   </inkml:definitions>
   <inkml:trace contextRef="#ctx0" brushRef="#br0">282 887 3223 0 0,'0'0'371'0'0,"-2"-12"2960"0"0,1 7-2804 0 0,1 3-386 0 0,-1 0 1 0 0,1 0-1 0 0,-1 0 0 0 0,1 0 0 0 0,0 0 1 0 0,0 0-1 0 0,0 0 0 0 0,1-4 0 0 0,0-4-71 0 0,1-18 176 0 0,-2 27-126 0 0,0-7 4320 0 0,5 44-3987 0 0,-1 0-1 0 0,-3 65 1 0 0,-16 75-171 0 0,11-141-155 0 0,-1 0 0 0 0,-2-1 0 0 0,-2 0 0 0 0,-1-1 0 0 0,-1 1-1 0 0,-25 47 1 0 0,33-76-33 0 0,0-1-1 0 0,0 0 0 0 0,0 0 1 0 0,-7 6-1 0 0,8-8-32 0 0,1-1 131 0 0,-1-1-161 0 0,-1 0-1 0 0,1-1 0 0 0,0 1 1 0 0,-1-1-1 0 0,1 0 1 0 0,0 0-1 0 0,-1 0 0 0 0,1 0 1 0 0,0 0-1 0 0,0 0 0 0 0,0 0 1 0 0,0-1-1 0 0,0 1 1 0 0,0-1-1 0 0,0 0 0 0 0,1 1 1 0 0,-1-1-1 0 0,1 0 0 0 0,-1 0 1 0 0,1 0-1 0 0,-1 0 1 0 0,1 0-1 0 0,0 0 0 0 0,0 0 1 0 0,0-1-1 0 0,-1-2 1 0 0,-2-8-32 0 0,0 0 1 0 0,1-1 0 0 0,-3-18-1 0 0,5 26 22 0 0,-8-68-109 0 0,0-114 0 0 0,9 118 736 0 0,0 72-641 0 0,0 0 0 0 0,1 0 0 0 0,-1 0 0 0 0,1 0 0 0 0,-1 0 0 0 0,1 0 0 0 0,0 0 0 0 0,0 0 0 0 0,0 0 0 0 0,0-1 1 0 0,0 1-1 0 0,0 0 0 0 0,1-1 0 0 0,-1 1 0 0 0,1 0 0 0 0,-1-1 0 0 0,1 0 0 0 0,-1 1 0 0 0,1-1 0 0 0,0 0 0 0 0,3 2 0 0 0,4 2-21 0 0,0-1 0 0 0,1 0 0 0 0,10 3 0 0 0,-18-6 7 0 0,24 7 3 0 0,0-2-1 0 0,51 7 1 0 0,54-5 6 0 0,-115-7-3 0 0,-5-1 4 0 0,-4 0 10 0 0,0 1-1 0 0,-1-1 1 0 0,13 4 0 0 0,-16-4-7 0 0,-2 0-6 0 0,0 0 0 0 0,0 0 1 0 0,0 1-1 0 0,0-1 0 0 0,0 0 0 0 0,0 1 1 0 0,0-1-1 0 0,0 1 0 0 0,-1-1 0 0 0,1 1 1 0 0,0-1-1 0 0,0 1 0 0 0,0 0 0 0 0,0-1 1 0 0,-1 1-1 0 0,2 1 0 0 0,-1-1 8 0 0,-1-1 0 0 0,1 1 0 0 0,0-1-1 0 0,-1 1 1 0 0,1-1 0 0 0,-1 1 0 0 0,1 0 0 0 0,-1 0-1 0 0,1-1 1 0 0,-1 1 0 0 0,1 0 0 0 0,-1 0 0 0 0,0-1-1 0 0,1 1 1 0 0,-1 0 0 0 0,0 0 0 0 0,0 0 0 0 0,1 0-1 0 0,-1-1 1 0 0,0 1 0 0 0,0 0 0 0 0,0 0 0 0 0,0 1-1 0 0,-1 0 11 0 0,1 0-1 0 0,-1 0 1 0 0,1 0-1 0 0,-1 0 1 0 0,0 0-1 0 0,0 0 1 0 0,0 0-1 0 0,0-1 1 0 0,-2 4-1 0 0,-2 0 19 0 0,0 1-1 0 0,0-1 0 0 0,0 0 0 0 0,0-1 0 0 0,-7 5 1 0 0,-3 1-12 0 0,-1-1 1 0 0,0-1-1 0 0,-1 0 1 0 0,0-1 0 0 0,0-1-1 0 0,0-1 1 0 0,-22 4 0 0 0,27-7-17 0 0,1 0-1 0 0,0-1 1 0 0,-1 0 0 0 0,1-1 0 0 0,-1 0 0 0 0,1-1-1 0 0,0-1 1 0 0,-1 1 0 0 0,1-2 0 0 0,0 0 0 0 0,0 0-1 0 0,-16-8 1 0 0,12 4-4 0 0,-55-31 75 0 0,64 34-72 0 0,0 0 0 0 0,0 0 0 0 0,1-1-1 0 0,0 0 1 0 0,-1 0 0 0 0,2 0 0 0 0,-1 0-1 0 0,-6-11 1 0 0,9 12-19 0 0,0 0 0 0 0,1 1 0 0 0,0-1 0 0 0,0 0 0 0 0,0 0 0 0 0,0 0 0 0 0,0 0 0 0 0,1 0 0 0 0,0 0 0 0 0,0 0 0 0 0,0 0 0 0 0,0 0 0 0 0,1 0 0 0 0,-1 0 0 0 0,3-5 0 0 0,1-6-75 0 0,1 1 1 0 0,11-23 0 0 0,-13 30 73 0 0,0 1-17 0 0,0 0 0 0 0,0 1 0 0 0,0-1 0 0 0,1 1 0 0 0,6-8 0 0 0,-8 11 20 0 0,-1 1-1 0 0,1-1 1 0 0,0 0 0 0 0,0 1 0 0 0,0 0-1 0 0,0-1 1 0 0,0 1 0 0 0,0 0-1 0 0,0 0 1 0 0,0 0 0 0 0,0 0 0 0 0,1 0-1 0 0,-1 1 1 0 0,0-1 0 0 0,1 1-1 0 0,-1-1 1 0 0,3 1 0 0 0,-3 1 1 0 0,0-1 1 0 0,0 1-1 0 0,0 0 1 0 0,1-1-1 0 0,-1 1 1 0 0,-1 0-1 0 0,1 0 1 0 0,0 1-1 0 0,0-1 1 0 0,0 0-1 0 0,-1 1 1 0 0,1-1-1 0 0,1 3 1 0 0,-2-4 0 0 0,6 8-4 0 0,0-1 1 0 0,-1 1-1 0 0,0 0 0 0 0,0 0 0 0 0,-1 1 1 0 0,8 16-1 0 0,17 59 23 0 0,-12-31-16 0 0,-7-20 5 0 0,9 47 0 0 0,-19-75 0 0 0,2 7 0 0 0,-4-7 0 0 0,-2-9 0 0 0,-3-7 11 0 0,-37-132-75 0 0,41 133 9 0 0,-1 1 1 0 0,-1 0-1 0 0,-7-15 0 0 0,10 23-17 0 0,1 3-568 0 0,-2 31-810 0 0,3-14 60 0 0</inkml:trace>
-  <inkml:trace contextRef="#ctx0" brushRef="#br0" timeOffset="1365.17">1057 562 3223 0 0,'0'0'8090'0'0,"-1"1"-7702"0"0,-3 3-272 0 0,0 1 0 0 0,1-1 1 0 0,-1 1-1 0 0,1 0 0 0 0,0 0 1 0 0,0 0-1 0 0,1 0 0 0 0,-1 0 1 0 0,1 1-1 0 0,0-1 0 0 0,1 1 1 0 0,-1 0-1 0 0,0 5 0 0 0,-2 16 196 0 0,-1 38 0 0 0,5-59-266 0 0,-2 87 349 0 0,5-1-1 0 0,3 0 0 0 0,37 179 1 0 0,-36-239-189 0 0,1 0 1 0 0,20 48 0 0 0,-23-70-165 0 0,-1 0 0 0 0,1 0 1 0 0,1-1-1 0 0,0 0 0 0 0,0 0 0 0 0,1 0 0 0 0,0-1 0 0 0,0 0 1 0 0,1 0-1 0 0,0-1 0 0 0,16 12 0 0 0,-21-17-30 0 0,0 0-1 0 0,0-1 0 0 0,0 1 0 0 0,0-1 1 0 0,0 0-1 0 0,0 1 0 0 0,0-1 0 0 0,0-1 1 0 0,0 1-1 0 0,1 0 0 0 0,-1-1 1 0 0,0 0-1 0 0,1 0 0 0 0,-1 0 0 0 0,0 0 1 0 0,0 0-1 0 0,1 0 0 0 0,-1-1 0 0 0,0 0 1 0 0,0 0-1 0 0,1 0 0 0 0,-1 0 1 0 0,0 0-1 0 0,0 0 0 0 0,0-1 0 0 0,-1 0 1 0 0,1 1-1 0 0,0-1 0 0 0,0 0 0 0 0,-1-1 1 0 0,0 1-1 0 0,3-3 0 0 0,2-3 39 0 0,0-1 1 0 0,0 0-1 0 0,-1-1 0 0 0,0 0 0 0 0,-1 0 1 0 0,0 0-1 0 0,0 0 0 0 0,3-14 0 0 0,10-37 114 0 0,-3-2 0 0 0,-2 0 0 0 0,4-65 0 0 0,-10 26-28 0 0,-7-119 0 0 0,-59-253-624 0 0,56 458 402 0 0,-22-123-1056 0 0,17 106 22 0 0,-1 1 0 0 0,-15-36 0 0 0,21 62 385 0 0,0 0 0 0 0,0 0-1 0 0,-7-7 1 0 0,9 10-672 0 0,-1 6 369 0 0,-1 2 821 0 0,1 1 1 0 0,-1 0 0 0 0,1 0 0 0 0,0 0-1 0 0,0 0 1 0 0,1 0 0 0 0,0 0-1 0 0,0 1 1 0 0,1-1 0 0 0,-1 0 0 0 0,1 1-1 0 0,1-1 1 0 0,0 8 0 0 0,3 20-190 0 0</inkml:trace>
+  <inkml:trace contextRef="#ctx0" brushRef="#br0" timeOffset="1365.16">1057 562 3223 0 0,'0'0'8090'0'0,"-1"1"-7702"0"0,-3 3-272 0 0,0 1 0 0 0,1-1 1 0 0,-1 1-1 0 0,1 0 0 0 0,0 0 1 0 0,0 0-1 0 0,1 0 0 0 0,-1 0 1 0 0,1 1-1 0 0,0-1 0 0 0,1 1 1 0 0,-1 0-1 0 0,0 5 0 0 0,-2 16 196 0 0,-1 38 0 0 0,5-59-266 0 0,-2 87 349 0 0,5-1-1 0 0,3 0 0 0 0,37 179 1 0 0,-36-239-189 0 0,1 0 1 0 0,20 48 0 0 0,-23-70-165 0 0,-1 0 0 0 0,1 0 1 0 0,1-1-1 0 0,0 0 0 0 0,0 0 0 0 0,1 0 0 0 0,0-1 0 0 0,0 0 1 0 0,1 0-1 0 0,0-1 0 0 0,16 12 0 0 0,-21-17-30 0 0,0 0-1 0 0,0-1 0 0 0,0 1 0 0 0,0-1 1 0 0,0 0-1 0 0,0 1 0 0 0,0-1 0 0 0,0-1 1 0 0,0 1-1 0 0,1 0 0 0 0,-1-1 1 0 0,0 0-1 0 0,1 0 0 0 0,-1 0 0 0 0,0 0 1 0 0,0 0-1 0 0,1 0 0 0 0,-1-1 0 0 0,0 0 1 0 0,0 0-1 0 0,1 0 0 0 0,-1 0 1 0 0,0 0-1 0 0,0 0 0 0 0,0-1 0 0 0,-1 0 1 0 0,1 1-1 0 0,0-1 0 0 0,0 0 0 0 0,-1-1 1 0 0,0 1-1 0 0,3-3 0 0 0,2-3 39 0 0,0-1 1 0 0,0 0-1 0 0,-1-1 0 0 0,0 0 0 0 0,-1 0 1 0 0,0 0-1 0 0,0 0 0 0 0,3-14 0 0 0,10-37 114 0 0,-3-2 0 0 0,-2 0 0 0 0,4-65 0 0 0,-10 26-28 0 0,-7-119 0 0 0,-59-253-624 0 0,56 458 402 0 0,-22-123-1056 0 0,17 106 22 0 0,-1 1 0 0 0,-15-36 0 0 0,21 62 385 0 0,0 0 0 0 0,0 0-1 0 0,-7-7 1 0 0,9 10-672 0 0,-1 6 369 0 0,-1 2 821 0 0,1 1 1 0 0,-1 0 0 0 0,1 0 0 0 0,0 0-1 0 0,0 0 1 0 0,1 0 0 0 0,0 0-1 0 0,0 1 1 0 0,1-1 0 0 0,-1 0 0 0 0,1 1-1 0 0,1-1 1 0 0,0 8 0 0 0,3 20-190 0 0</inkml:trace>
   <inkml:trace contextRef="#ctx0" brushRef="#br0" timeOffset="1878.09">1934 973 1839 0 0,'-1'-2'13660'0'0,"-4"-2"-13568"0"0,0 1 0 0 0,0-1 0 0 0,0 1 0 0 0,-1-1-1 0 0,1 1 1 0 0,-1 1 0 0 0,0-1 0 0 0,0 1 0 0 0,0 0 0 0 0,0 1 0 0 0,0-1-1 0 0,0 1 1 0 0,0 0 0 0 0,-1 1 0 0 0,1 0 0 0 0,0 0 0 0 0,0 0-1 0 0,-8 1 1 0 0,2 1-203 0 0,1 0-1 0 0,-1 0 0 0 0,0 1 1 0 0,1 1-1 0 0,0 0 0 0 0,0 0 1 0 0,0 1-1 0 0,-19 12 0 0 0,24-13 115 0 0,0 0 0 0 0,1 0 0 0 0,-8 8 0 0 0,11-9 28 0 0,0-1 1 0 0,0 0-1 0 0,1 0 1 0 0,-1 1-1 0 0,0-1 1 0 0,1 1-1 0 0,0-1 1 0 0,0 1-1 0 0,-1 0 1 0 0,2 0 0 0 0,-1-1-1 0 0,-1 6 1 0 0,2-7-27 0 0,0 0 1 0 0,-1 0 0 0 0,1 0 0 0 0,0 0-1 0 0,0 1 1 0 0,0-1 0 0 0,0 0-1 0 0,0 0 1 0 0,0 0 0 0 0,1 0 0 0 0,-1 1-1 0 0,0-1 1 0 0,0 0 0 0 0,1 0 0 0 0,-1 0-1 0 0,1 0 1 0 0,-1 0 0 0 0,1 0 0 0 0,-1 0-1 0 0,1 0 1 0 0,0 0 0 0 0,0 0 0 0 0,-1 0-1 0 0,1 0 1 0 0,0 0 0 0 0,1 0-1 0 0,1 2 3 0 0,1 0-12 0 0,0 0-1 0 0,0 0 1 0 0,0 0-1 0 0,1 0 1 0 0,-1-1-1 0 0,1 0 1 0 0,0 0-1 0 0,-1 0 1 0 0,1-1-1 0 0,0 1 1 0 0,6 0-1 0 0,8 1-33 0 0,29 1 1 0 0,-44-4 34 0 0,58 2-9 0 0,44 3-57 0 0,-92-3-6 0 0,-1 0 0 0 0,1 1 0 0 0,-1 0 0 0 0,0 1 0 0 0,20 9 1 0 0,-30-12 51 0 0,0 0 0 0 0,0 1 0 0 0,0 0 0 0 0,-1-1 0 0 0,1 1 0 0 0,-1 0 0 0 0,1 0 1 0 0,-1 1-1 0 0,0-1 0 0 0,0 0 0 0 0,0 1 0 0 0,0-1 0 0 0,0 1 0 0 0,0 0 0 0 0,-1 0 1 0 0,1-1-1 0 0,1 6 0 0 0,-2-5 22 0 0,-1 0-1 0 0,1 0 1 0 0,-1 0-1 0 0,0 0 1 0 0,0 0 0 0 0,0 0-1 0 0,-1 0 1 0 0,1 0 0 0 0,-1 0-1 0 0,1 0 1 0 0,-1 0 0 0 0,0 0-1 0 0,0 0 1 0 0,0 0 0 0 0,-1 0-1 0 0,1-1 1 0 0,-1 1 0 0 0,-3 4-1 0 0,-8 11 87 0 0,-2-2 0 0 0,0 0 1 0 0,-21 19-1 0 0,-57 36 324 0 0,81-63-489 0 0,-1 0 0 0 0,-1-1 1 0 0,1 0-1 0 0,-1-1 1 0 0,0-1-1 0 0,0 0 1 0 0,-1-1-1 0 0,-16 3 1 0 0,29-7-433 0 0</inkml:trace>
   <inkml:trace contextRef="#ctx0" brushRef="#br0" timeOffset="2237.13">2197 1317 5063 0 0,'1'2'390'0'0,"0"3"-240"0"0,1 0-1 0 0,1 0 1 0 0,-1-1 0 0 0,4 6 0 0 0,-2-4 781 0 0,1 0 0 0 0,-1-1 0 0 0,1 0 1 0 0,0 0-1 0 0,7 6 0 0 0,-5-6 122 0 0,0-1 1 0 0,0 1-1 0 0,1-1 1 0 0,9 4-1 0 0,17 2-872 0 0,-31-9-154 0 0,1-1-1 0 0,0 1 1 0 0,0-1 0 0 0,0 0 0 0 0,0 0 0 0 0,0-1 0 0 0,-1 1 0 0 0,1-1 0 0 0,0 0 0 0 0,0 0 0 0 0,-1 0 0 0 0,1 0 0 0 0,0 0 0 0 0,5-4 0 0 0,-3 1-27 0 0,-2 1 0 0 0,1-1 0 0 0,0 0 0 0 0,-1 0-1 0 0,1-1 1 0 0,-1 1 0 0 0,0-1 0 0 0,5-9 0 0 0,-3 4-72 0 0,0 0 0 0 0,-1-1 0 0 0,0 0 0 0 0,-1 0 0 0 0,-1 0 0 0 0,0 0 0 0 0,0-1 1 0 0,-1 1-1 0 0,1-18 0 0 0,-3 12 34 0 0,0-1 1 0 0,-2 1-1 0 0,0 0 1 0 0,-1 0-1 0 0,-1-1 1 0 0,0 2-1 0 0,-1-1 1 0 0,-14-29-1 0 0,15 38 84 0 0,-1 1 0 0 0,0 0-1 0 0,-1-1 1 0 0,1 2-1 0 0,-1-1 1 0 0,-1 1 0 0 0,1 0-1 0 0,-1 0 1 0 0,0 0 0 0 0,0 1-1 0 0,-9-4 1 0 0,11 6-13 0 0,1 0-1 0 0,-1 1 1 0 0,0 0 0 0 0,0 0-1 0 0,0 0 1 0 0,0 0 0 0 0,0 1-1 0 0,-1 0 1 0 0,1 0 0 0 0,0 1-1 0 0,-1-1 1 0 0,1 1 0 0 0,0 0-1 0 0,-1 0 1 0 0,1 1 0 0 0,-1 0 0 0 0,1 0-1 0 0,0 0 1 0 0,-7 3 0 0 0,8-2 21 0 0,0 0 0 0 0,1 0 1 0 0,0 1-1 0 0,-1-1 1 0 0,1 1-1 0 0,0 0 0 0 0,0 0 1 0 0,0 0-1 0 0,1 0 1 0 0,-1 0-1 0 0,1 1 1 0 0,0-1-1 0 0,0 1 0 0 0,0 0 1 0 0,0-1-1 0 0,0 1 1 0 0,1 0-1 0 0,0 0 0 0 0,0 0 1 0 0,0 0-1 0 0,0 0 1 0 0,0 8-1 0 0,1 3 37 0 0,-1 1 1 0 0,2-1-1 0 0,0 1 0 0 0,6 25 1 0 0,-4-24-80 0 0,1 0 0 0 0,1-1 1 0 0,1 1-1 0 0,0-2 0 0 0,1 1 1 0 0,0 0-1 0 0,17 23 1 0 0,-17-29-15 0 0,1 0 0 0 0,0-1 0 0 0,0 0 0 0 0,1 0 1 0 0,1-1-1 0 0,-1 0 0 0 0,1-1 0 0 0,0 0 0 0 0,1 0 1 0 0,0-1-1 0 0,15 6 0 0 0,-13-7-135 0 0,0-1 0 0 0,0 0 1 0 0,0-1-1 0 0,0-1 0 0 0,1 0 0 0 0,22 0 1 0 0,15-5-4847 0 0,-15-5-880 0 0</inkml:trace>
 </inkml:ink>
 </file>
 
-<file path=word/ink/ink7.xml><?xml version="1.0" encoding="utf-8"?>
+<file path=word/ink/ink5.xml><?xml version="1.0" encoding="utf-8"?>
+<inkml:ink xmlns:inkml="http://www.w3.org/2003/InkML">
+  <inkml:definitions>
+    <inkml:context xml:id="ctx0">
+      <inkml:inkSource xml:id="inkSrc0">
+        <inkml:traceFormat>
+          <inkml:channel name="X" type="integer" min="-2.14748E9" max="2.14748E9" units="cm"/>
+          <inkml:channel name="Y" type="integer" min="-2.14748E9" max="2.14748E9" units="cm"/>
+          <inkml:channel name="F" type="integer" max="32767" units="dev"/>
+          <inkml:channel name="OA" type="integer" max="360" units="deg"/>
+          <inkml:channel name="OE" type="integer" max="90" units="deg"/>
+        </inkml:traceFormat>
+        <inkml:channelProperties>
+          <inkml:channelProperty channel="X" name="resolution" value="1000" units="1/cm"/>
+          <inkml:channelProperty channel="Y" name="resolution" value="1000" units="1/cm"/>
+          <inkml:channelProperty channel="F" name="resolution" value="0" units="1/dev"/>
+          <inkml:channelProperty channel="OA" name="resolution" value="1000" units="1/deg"/>
+          <inkml:channelProperty channel="OE" name="resolution" value="1000" units="1/deg"/>
+        </inkml:channelProperties>
+      </inkml:inkSource>
+      <inkml:timestamp xml:id="ts0" timeString="2021-08-16T13:51:08.914"/>
+    </inkml:context>
+    <inkml:brush xml:id="br0">
+      <inkml:brushProperty name="width" value="0.05" units="cm"/>
+      <inkml:brushProperty name="height" value="0.05" units="cm"/>
+    </inkml:brush>
+  </inkml:definitions>
+  <inkml:trace contextRef="#ctx0" brushRef="#br0">49 1 13823 0 0,'-9'10'1224'0'0,"-4"2"-976"0"0,-13 6 13056 0 0,35-22-18848 0 0</inkml:trace>
+</inkml:ink>
+</file>
+
+<file path=word/ink/ink6.xml><?xml version="1.0" encoding="utf-8"?>
 <inkml:ink xmlns:inkml="http://www.w3.org/2003/InkML">
   <inkml:definitions>
     <inkml:context xml:id="ctx0">
@@ -3943,6 +5535,37 @@
   <inkml:trace contextRef="#ctx0" brushRef="#br2" timeOffset="203">-496 4309 1151 0 0,'-3'-16'50'0'0,"0"5"12"0"0,1-3-62 0 0,-2 1 0 0 0,2 5 0 0 0,2 8 568 0 0,0 0 104 0 0,0 0 18 0 0,0 0 6 0 0,0 0-534 0 0,11 2-106 0 0,-4 4-20 0 0,2 4-4 0 0,-1 4-32 0 0,3 4 0 0 0,-3 2 0 0 0,-1 5 0 0 0,1 1 0 0 0,-2-1 0 0 0,-2 2 0 0 0,3 0 0 0 0,-3 2 0 0 0,-3 2-16 0 0,2 2 16 0 0,-3 1 0 0 0,1-1 0 0 0,2 2 0 0 0,-3-2 0 0 0,0 2 0 0 0,0 0 0 0 0,0 0 0 0 0,-4 2 0 0 0,4-2 0 0 0,0 4 0 0 0,0-2 0 0 0,0 1 0 0 0,0-1 0 0 0,0 3 0 0 0,4-2 18 0 0,-1 4-2 0 0,1-4 0 0 0,1 2-16 0 0,-2 4 24 0 0,2-4-24 0 0,-2 4 24 0 0,2 1-24 0 0,-1 1 16 0 0,0 1-16 0 0,0-3 16 0 0,1 0-16 0 0,-2 1 0 0 0,1-3 0 0 0,-1 0 16 0 0,-2-2-16 0 0,2-2 0 0 0,-2-4 0 0 0,2 2 0 0 0,0-1 0 0 0,-1-3 16 0 0,-2 3-16 0 0,3-4 0 0 0,-3 1 0 0 0,3-3 0 0 0,-3 1 16 0 0,1-4-16 0 0,-1 4 0 0 0,0-1 0 0 0,0 1 0 0 0,-1-1 16 0 0,1 3-16 0 0,0 2 0 0 0,-6 0 0 0 0,6 2 0 0 0,-2 1 0 0 0,-4 0 0 0 0,1-1 0 0 0,0 3 0 0 0,0-2 0 0 0,-1 0 0 0 0,-1-3 0 0 0,3 2 0 0 0,-3 1 0 0 0,2-4 16 0 0,4-1-16 0 0,-1-2 0 0 0,2-1 0 0 0,2 0 0 0 0,-1-4 0 0 0,4-3 0 0 0,-2-2 0 0 0,4 0 0 0 0,-2 0 0 0 0,4-1 0 0 0,-2 0 0 0 0,7-2 0 0 0,-4-1 0 0 0,5 2 0 0 0,-2 0 0 0 0,3-2 0 0 0,0 6-18 0 0,2-5 18 0 0,-2-1 0 0 0,3 0 0 0 0,-2 3 0 0 0,3-3 0 0 0,-4 0 0 0 0,3 0 0 0 0,3 0 0 0 0,-1 0 0 0 0,3 0-16 0 0,0-1 16 0 0,0-3 0 0 0,3 3 0 0 0,2-6 0 0 0,2 0 0 0 0,2 1 0 0 0,2-4 0 0 0,1 1 0 0 0,0 0 0 0 0,-1-2 0 0 0,-2-2 0 0 0,5 4 0 0 0,-2-5 0 0 0,-3 4 0 0 0,6-1 18 0 0,-1 6-18 0 0,0-3 0 0 0,7 4 0 0 0,-1-1 0 0 0,1-1 0 0 0,-1 0 16 0 0,-4 1-16 0 0,-1 0 0 0 0,1 0 0 0 0,2 4 0 0 0,-1-3 0 0 0,6 4 0 0 0,0-5 0 0 0,0 2 0 0 0,4 0 0 0 0,-2-5 0 0 0,-1 2 0 0 0,-1-2 0 0 0,-2 0 16 0 0,4 0-16 0 0,1 0 0 0 0,-1-2 20 0 0,7-3-20 0 0,0 1 20 0 0,1 3-4 0 0,0-6-16 0 0,-1 3 24 0 0,-3 0-8 0 0,1-1 0 0 0,-1 1-16 0 0,6-3 24 0 0,0 1-8 0 0,1 1-16 0 0,2-1 0 0 0,-6-2 18 0 0,1 1-18 0 0,2-1 18 0 0,3 5-18 0 0,1-5 24 0 0,2 3-24 0 0,-1-1 24 0 0,-2 0-24 0 0,-5-2 24 0 0,4 0-24 0 0,1 0 20 0 0,1 3-20 0 0,6-3 16 0 0,-3 1-16 0 0,-4 1 20 0 0,1 0-20 0 0,-2-2 24 0 0,5 3-24 0 0,-1-2 18 0 0,2 2-18 0 0,3-3 0 0 0,-2 1 18 0 0,-5 2-18 0 0,2-2 0 0 0,0-2 0 0 0,1 1 0 0 0,3-3 16 0 0,-1 3-16 0 0,-1 0 0 0 0,0 0 16 0 0,-2 0-16 0 0,2 0 0 0 0,4 0 0 0 0,-1 0 0 0 0,2 4 0 0 0,-5-1 16 0 0,-1 0-16 0 0,1 2 0 0 0,2-1 0 0 0,1 3 0 0 0,5-2 0 0 0,-4-2 0 0 0,-5 5 0 0 0,3-3 0 0 0,-1-4 0 0 0,2 4 0 0 0,2-2 0 0 0,2 0 0 0 0,-1 0 16 0 0,-2-2-16 0 0,-1-1 0 0 0,2 0 0 0 0,4 0 0 0 0,-2 0 16 0 0,3 0-16 0 0,-4 0 0 0 0,-1 0 18 0 0,3 0-18 0 0,-2 0 0 0 0,5 0 16 0 0,-1 7-16 0 0,0-6 0 0 0,-5 5 0 0 0,3-5 16 0 0,1 3-16 0 0,3 1 0 0 0,1 0 0 0 0,-1 3 0 0 0,-3-2 0 0 0,5-1 16 0 0,-3 2-16 0 0,4-3 0 0 0,2 0 0 0 0,-3 0 0 0 0,-1 1 0 0 0,-1-2 0 0 0,2 0 0 0 0,0 1 0 0 0,3-3 0 0 0,-2 0 0 0 0,-5-1 0 0 0,5 0 0 0 0,5 2 0 0 0,-6-2 16 0 0,3 0-16 0 0,-2-2 0 0 0,1 2 16 0 0,1 0-16 0 0,3 2 16 0 0,-1-2-16 0 0,-5 0 26 0 0,2 1-2 0 0,-3 3-2 0 0,6-1 0 0 0,5 0-4 0 0,-4 0 0 0 0,-5 0 0 0 0,2 2 0 0 0,5 3-18 0 0,0-3 0 0 0,-1-3 18 0 0,-1 4-18 0 0,-3-4 0 0 0,6 4 0 0 0,1-5 0 0 0,-3 4 16 0 0,0-3-16 0 0,1 0 0 0 0,-3 2 0 0 0,4-1 0 0 0,6-3 0 0 0,-7 0 0 0 0,-4 0 0 0 0,3 0 0 0 0,2-1 0 0 0,-2-1 0 0 0,2-3 0 0 0,0 2 0 0 0,-3-3 0 0 0,2 0 0 0 0,5 1 0 0 0,-2 0 16 0 0,-4-6-16 0 0,-1 1 0 0 0,4 2 0 0 0,-1 0 16 0 0,2-1-16 0 0,-1 1 22 0 0,-4-1-22 0 0,4-1 24 0 0,1 1-6 0 0,-2 1 0 0 0,-5 1 0 0 0,0 2 0 0 0,3 0 2 0 0,-1-2 0 0 0,5 0 0 0 0,-6 2 0 0 0,-3 0-4 0 0,0 0 0 0 0,-1 3 0 0 0,2-2 0 0 0,1-3-16 0 0,-2 6 0 0 0,-5-2 0 0 0,1-2 0 0 0,1 2 0 0 0,3-1 0 0 0,-3 3 0 0 0,-5 1 0 0 0,-5-3 0 0 0,-1 2 0 0 0,1 1 0 0 0,0 0 0 0 0,4 1 16 0 0,-7 2-16 0 0,-6-3 16 0 0,0 1-16 0 0,-3 3 0 0 0,-1-1 0 0 0,1-3 0 0 0,-1 0-22 0 0,0 1 22 0 0,-4-1 0 0 0,-4-1 20 0 0,-3 1-20 0 0,-5-3 0 0 0,0-2 0 0 0,-2-1-22 0 0,1-2 22 0 0,-2-1-18 0 0,3-2 18 0 0,-5-2 0 0 0,0-2 0 0 0,-1-1 0 0 0,-2 3-16 0 0,0-3 16 0 0,-4 0 0 0 0,-5-2 0 0 0,-3 3 0 0 0,2-2-16 0 0,-4-2 16 0 0,-3-2 0 0 0,2 2-16 0 0,-3-5 16 0 0,3 3 0 0 0,-4-3-44 0 0,-3-3 4 0 0,1 0 2 0 0,2-1 0 0 0,-4-4-22 0 0,-2-3-4 0 0,2 2-2 0 0,2-2 0 0 0,-3-2 20 0 0,0 1 6 0 0,-1-3 0 0 0,3-4 0 0 0,0 1 20 0 0,2 0 20 0 0,-6-2-26 0 0,5-3 10 0 0,0 0 16 0 0,-3-1 0 0 0,5 2 0 0 0,-6 3 0 0 0,2-1 22 0 0,-2 0 2 0 0,3-4 0 0 0,-3 0 0 0 0,0 1 10 0 0,0-2 4 0 0,1 2 0 0 0,-3-1 0 0 0,-2 1-6 0 0,1-3 0 0 0,3 4 0 0 0,-1-1 0 0 0,0-1-16 0 0,-1 1-16 0 0,-3-3 24 0 0,1 3-24 0 0,0-1 16 0 0,-1 3-16 0 0,2-1 0 0 0,-4 1 0 0 0,2-5 0 0 0,1 9 0 0 0,-4-6 0 0 0,0 3 0 0 0,0-1 18 0 0,0 2-18 0 0,-2 0 0 0 0,0 5 18 0 0,-2 1 8 0 0,0 2 2 0 0,1 5 0 0 0,-2-1 0 0 0,-2 0 18 0 0,1 3 2 0 0,-2 0 2 0 0,1 1 0 0 0,0 2-26 0 0,0-1-4 0 0,-1-1-2 0 0,-2 6 0 0 0,-5-3-18 0 0,2 4 16 0 0,1-3-16 0 0,-3 4 16 0 0,0-1-16 0 0,1 2 0 0 0,-2 0 0 0 0,2 3 0 0 0,-2-2 0 0 0,-3 3 0 0 0,3-1-18 0 0,-1 0 18 0 0,0-1 0 0 0,-1 1 0 0 0,1 2-16 0 0,1-2 16 0 0,-2 1 0 0 0,2 0 0 0 0,1 2-16 0 0,-1-1 16 0 0,-1-2 0 0 0,0 3-20 0 0,2 1 20 0 0,-4-1-16 0 0,-1 0 16 0 0,-1 3 0 0 0,-2 1 0 0 0,0-2 0 0 0,0 0 0 0 0,0-1-16 0 0,-1-1 16 0 0,1 4 0 0 0,0-1 0 0 0,-1-1-20 0 0,0-3 20 0 0,3 2 0 0 0,0 3-24 0 0,0 1 24 0 0,-2-3-24 0 0,2 2 24 0 0,-1 1-24 0 0,5 0 24 0 0,-5 1-24 0 0,1-2 24 0 0,3 1-24 0 0,-6 0 24 0 0,2-1-24 0 0,-5 3 24 0 0,-1-1-16 0 0,0 0 16 0 0,0 1 0 0 0,0 0 0 0 0,1 3 0 0 0,-1-4 0 0 0,0 4 0 0 0,3 0 0 0 0,-3-3 0 0 0,0 4-26 0 0,2-3 8 0 0,1 2 2 0 0,0 2 16 0 0,0-1-16 0 0,-5 1 16 0 0,-1 0-16 0 0,-4 0-2 0 0,1 0 0 0 0,0 0 0 0 0,-1 0 0 0 0,-1 0 2 0 0,6 0 0 0 0,1 0 0 0 0,-2 0 0 0 0,-2 0 16 0 0,2 0-26 0 0,3-1 10 0 0,1 2 16 0 0,-2-1-24 0 0,-2-1 24 0 0,-3 1-24 0 0,0 1 24 0 0,-5-1-16 0 0,3 1 16 0 0,-2 5 0 0 0,5-4 0 0 0,-3 4 0 0 0,2-5 0 0 0,1 3 0 0 0,2 0 0 0 0,2 2 0 0 0,-3-4 0 0 0,-2 2 0 0 0,-2-1 0 0 0,0 2 0 0 0,-2-2 0 0 0,-2 2 0 0 0,3-2 0 0 0,2 1 0 0 0,0-1 0 0 0,1-2 0 0 0,-1 4 0 0 0,2-3 0 0 0,3 0 0 0 0,-2 0 0 0 0,-1 0 0 0 0,-2 0 0 0 0,-1-1 0 0 0,-2 2 0 0 0,1 1 16 0 0,-1-4 0 0 0,1 1 0 0 0,1 3 0 0 0,0-1 0 0 0,2-1-16 0 0,2 4 0 0 0,0-2 0 0 0,0 0-22 0 0,2 0 22 0 0,-3-1 0 0 0,-2 2 0 0 0,1-5 0 0 0,-3 3 0 0 0,3-1 0 0 0,0-2 0 0 0,-2 3 0 0 0,3-3 0 0 0,2 1 0 0 0,-1-2 0 0 0,-2 1 0 0 0,6 0 0 0 0,-1 1 16 0 0,1-2-16 0 0,-4 1 0 0 0,1 0 20 0 0,-5 0-4 0 0,0 1-16 0 0,2-1 24 0 0,2 0-6 0 0,-3 2-2 0 0,3 0 0 0 0,-1 1 0 0 0,5-3-16 0 0,-3 0 16 0 0,0 1-16 0 0,2 1 16 0 0,1-2-16 0 0,2-2 0 0 0,-2 2 0 0 0,-3 0 0 0 0,-1 0 0 0 0,2-1 0 0 0,-1-2 0 0 0,-1 1 0 0 0,1 0 0 0 0,3 1 0 0 0,0-2 0 0 0,0 1-22 0 0,-3-1 22 0 0,3 3 0 0 0,1-7 0 0 0,-1 6 0 0 0,1-1 0 0 0,0 0 0 0 0,-1-1 0 0 0,-2 3 0 0 0,-2-1 0 0 0,-1-2 0 0 0,0 2 0 0 0,0 1 0 0 0,2-3 0 0 0,0 2 0 0 0,2-1 0 0 0,-2 1 0 0 0,1 0 0 0 0,2 1 0 0 0,-2-3 0 0 0,1 2 0 0 0,1-1-16 0 0,-2 1 16 0 0,-3 0-16 0 0,-1 1 16 0 0,0 0-26 0 0,1 0 4 0 0,-3-3 2 0 0,0 2 0 0 0,2 1-4 0 0,0 0-2 0 0,-1 0 0 0 0,1 0 0 0 0,2 1 6 0 0,-1 2 2 0 0,-1-3 0 0 0,1 0 0 0 0,-5 1 18 0 0,-2 2 0 0 0,-1 1 0 0 0,1-3-16 0 0,2 0 16 0 0,1 2 0 0 0,-1 0 0 0 0,2-2 0 0 0,0 2 0 0 0,4-2 0 0 0,-3 6 0 0 0,2-6-16 0 0,-7 1 16 0 0,-2 3 0 0 0,3-5 0 0 0,-1 4 0 0 0,-3 0-26 0 0,7-3 4 0 0,-5 2 2 0 0,3 1 0 0 0,1 0-2 0 0,0 0 0 0 0,0-3 0 0 0,0 2 0 0 0,-6 1 22 0 0,0 1-20 0 0,-1-2 20 0 0,2 2-20 0 0,3-2 20 0 0,-3 1 0 0 0,-1 0 0 0 0,6 1 0 0 0,-2-2 0 0 0,7 1 0 0 0,-3-1 0 0 0,-1 3 16 0 0,-5-3-16 0 0,2 4 0 0 0,-3-5 0 0 0,0 0 0 0 0,4-2 0 0 0,-2 0 0 0 0,3 0 0 0 0,0 0-16 0 0,3-2 16 0 0,0 0-16 0 0,1-1 16 0 0,-3 2-16 0 0,1 2 16 0 0,-1-1 0 0 0,0-4 0 0 0,-2 3 0 0 0,-2-5 0 0 0,3 4 0 0 0,3-4 0 0 0,0 4 0 0 0,0 0 0 0 0,-1-2 0 0 0,7 0 16 0 0,-1 3-16 0 0,-2-4 16 0 0,2 3-16 0 0,-1 1 20 0 0,-2-3-20 0 0,-3 1 0 0 0,2-1 16 0 0,2 0-16 0 0,-2 2 0 0 0,1-1 0 0 0,2-2 0 0 0,-3 2 16 0 0,5-2-16 0 0,1 2 0 0 0,-1 3 0 0 0,-1-7 16 0 0,2 6-16 0 0,0-4 0 0 0,-1 3 16 0 0,-2 1-16 0 0,-2-3 0 0 0,-1 0 0 0 0,0 0 0 0 0,0 1 0 0 0,3-2 0 0 0,-1 2 0 0 0,0-2 0 0 0,-1 1 0 0 0,1 1 0 0 0,3 0 16 0 0,-2-1-16 0 0,1 2 0 0 0,1-1 0 0 0,1-2 24 0 0,-2 2-8 0 0,-3-4-16 0 0,2 2 24 0 0,-7 1-4 0 0,5 0-2 0 0,0 0 0 0 0,-2 1 0 0 0,5 1-2 0 0,-3 0-16 0 0,1-1 24 0 0,0 3-8 0 0,0-1-16 0 0,0 0 16 0 0,1 1-16 0 0,-1 0 16 0 0,-5 0-16 0 0,3 0 0 0 0,-5-4 0 0 0,2 2 0 0 0,0 1 0 0 0,1 0 0 0 0,-1 1 0 0 0,3 0 0 0 0,-2 0 0 0 0,2 0 0 0 0,2 0 0 0 0,-3-2 0 0 0,1-2 0 0 0,0 2 0 0 0,-5-2 0 0 0,-1 2 0 0 0,1 2 0 0 0,0-1 0 0 0,0 0 0 0 0,2 1 16 0 0,-1 0-16 0 0,1 0 0 0 0,1 1 0 0 0,-1-1 0 0 0,5 0 16 0 0,-4 0-16 0 0,-1 0 0 0 0,-4 1 16 0 0,0-2-16 0 0,0 1 0 0 0,2 0 0 0 0,0 1 0 0 0,0-1 0 0 0,4 2 0 0 0,-4-2 0 0 0,3 4 0 0 0,0-4 0 0 0,1 1 0 0 0,-2 0 0 0 0,-1-1 0 0 0,-1 0 0 0 0,0-1 0 0 0,-2 0 0 0 0,1 1 0 0 0,3 0 0 0 0,0 0 0 0 0,-1 0 0 0 0,-1 0 0 0 0,6-6 0 0 0,-4 6 0 0 0,2-1 0 0 0,0 0 0 0 0,-6 1 16 0 0,1-4-16 0 0,-1 3 0 0 0,2 1 16 0 0,1 0-16 0 0,1 0 0 0 0,-3 0 0 0 0,3 0 0 0 0,1 0 0 0 0,0 0 0 0 0,4 0 0 0 0,-1 1 0 0 0,-5-1 0 0 0,2 0 0 0 0,-5 0 0 0 0,4-1 0 0 0,-1 1 0 0 0,0-3 0 0 0,-1 0 0 0 0,0 1 0 0 0,6-3 0 0 0,-1 3 0 0 0,-4-2 0 0 0,3 1 0 0 0,2 3 0 0 0,-5-1 0 0 0,0-1 0 0 0,-2-2 0 0 0,-1 2 0 0 0,0-1 0 0 0,3-1 0 0 0,-3 4 0 0 0,3-4 0 0 0,0 1 0 0 0,1 2 0 0 0,1 0 0 0 0,0-1 0 0 0,-1-2 0 0 0,-2 3 0 0 0,-3 1 0 0 0,1-3 0 0 0,-3 2 0 0 0,2-1 0 0 0,-1 0 0 0 0,1-1 0 0 0,2 0 0 0 0,-1 2-16 0 0,4 1 16 0 0,-2-4 0 0 0,1 4-22 0 0,-5 0 22 0 0,0-1-16 0 0,-2-4 16 0 0,-2 3-16 0 0,3-3 16 0 0,1 4-16 0 0,3-4 16 0 0,-4 3 0 0 0,3-4 0 0 0,1 5 0 0 0,-2 0 0 0 0,-2-3 0 0 0,-1 2 0 0 0,-2-2 0 0 0,1 0 0 0 0,-1 2 0 0 0,3-4 0 0 0,-1 5-16 0 0,3 0 16 0 0,1-3 0 0 0,0 2 0 0 0,-2 2 0 0 0,-3-1 0 0 0,-1 0 0 0 0,-3-1 0 0 0,2 1 0 0 0,1-3 0 0 0,2 0 0 0 0,3 1 0 0 0,2-2 16 0 0,-4 3-16 0 0,2-3 0 0 0,-2 4 0 0 0,0 0 0 0 0,-5-3 0 0 0,2 1 16 0 0,0-4-16 0 0,2 3 16 0 0,0 0 0 0 0,1 2 0 0 0,2-6 0 0 0,3 5 0 0 0,-1 1 2 0 0,-4-1 2 0 0,0 0 0 0 0,-1 0 0 0 0,-1-4-20 0 0,1 1 24 0 0,1 2-24 0 0,3-2 24 0 0,-2 5-24 0 0,5-3 16 0 0,-2 0-16 0 0,2 1 16 0 0,-1 2-16 0 0,-5-2 0 0 0,0 2 0 0 0,2-2 0 0 0,1 2 0 0 0,-2 1 0 0 0,1 0 0 0 0,4 0 0 0 0,2 0 0 0 0,0-3 0 0 0,2 3 0 0 0,0 0 0 0 0,1 0 0 0 0,0 0 0 0 0,1-1 0 0 0,-2-2 0 0 0,-2 3 0 0 0,3 3 0 0 0,0-7 0 0 0,1 4 0 0 0,3 0 0 0 0,3 0 0 0 0,1 0 0 0 0,2 0 0 0 0,4-4 0 0 0,-1 1 0 0 0,-1 2 0 0 0,2 1 0 0 0,2 0 0 0 0,2 0 0 0 0,1-2 0 0 0,2 0 16 0 0,0 1-16 0 0,0 1 0 0 0,3 1 0 0 0,-1-1 0 0 0,1 2 0 0 0,0 0 0 0 0,-2 2 0 0 0,6 4 0 0 0,-2-3 0 0 0,4 3-18 0 0,-2 2 18 0 0,3 0 0 0 0,0-2-20 0 0,-5 5 20 0 0,6-5-16 0 0,-1 2 16 0 0,0 2 0 0 0,-4-1 0 0 0,2-2-16 0 0,-2 2 16 0 0,-1 0 0 0 0,4 2 0 0 0,-3-2 0 0 0,1 1-30 0 0,0-2 6 0 0,1 1 0 0 0,2 2-1344 0 0,2 0-270 0 0</inkml:trace>
   <inkml:trace contextRef="#ctx0" brushRef="#br1" timeOffset="204">12033 3088 2893 0 0,'0'0'128'0'0,"0"0"26"0"0,0 0-122 0 0,-9 0 118 0 0,9 0 24 0 0,0 0 4 0 0,0 0 2 0 0,0 0-82 0 0,0 0-16 0 0,0 0-2 0 0,0 0-2 0 0,0 0-40 0 0,0 0-8 0 0,0 0-2 0 0,0 0 0 0 0,-9 3-4 0 0,9-3-6 0 0,0 0-2 0 0,0 0 0 0 0,-6 5 16 0 0,2 3 0 0 0,4-8 2 0 0,-4 9 0 0 0,3 1 10 0 0,-1-1 2 0 0,0-1 0 0 0,0 3 0 0 0,1 1 8 0 0,0 0 2 0 0,-1 0 0 0 0,2 4 0 0 0,-4 1-16 0 0,4 3-4 0 0,4 2 0 0 0,-4 2 0 0 0,0 4-10 0 0,0 3-2 0 0,0 6 0 0 0,0 0 0 0 0,3 1-24 0 0,-3 5 18 0 0,0 2-18 0 0,1 6 16 0 0,1-5-16 0 0,0 4 0 0 0,-2 8 0 0 0,0 1 0 0 0,0 0 0 0 0,0 3 0 0 0,0 1 0 0 0,0 2 0 0 0,0 0 20 0 0,0 1-20 0 0,-2 2 24 0 0,0 3-24 0 0,1 0 0 0 0,1-3 0 0 0,0-7 0 0 0,0 1-24 0 0,0-7 24 0 0,-1 1 0 0 0,1-3 0 0 0,-2-3 0 0 0,2-6 0 0 0,-4-4 0 0 0,3-2 0 0 0,1-5 0 0 0,0-1 0 0 0,-1-5 0 0 0,-1-6 0 0 0,-2-3 0 0 0,3-2 0 0 0,1-4 0 0 0,-3-3 0 0 0,-1 3 0 0 0,2-6 16 0 0,-3 0-16 0 0,5-6 24 0 0,0 0-8 0 0,-6 5 0 0 0,-5-5-16 0 0,1 0 0 0 0,3 0 0 0 0,-7-5 0 0 0,4-3 16 0 0,-5 0-16 0 0,2-3 0 0 0,-2-2 0 0 0,-1-3 0 0 0,1-2 16 0 0,-2-1-16 0 0,-2-3 0 0 0,0-6 20 0 0,2 0-20 0 0,-2-3 16 0 0,2-2-16 0 0,0-1 0 0 0,-2 5 0 0 0,1-7 0 0 0,2 2 0 0 0,-2 1 0 0 0,2 1 0 0 0,2 4 0 0 0,-2-2 0 0 0,4 1 0 0 0,-4 1 0 0 0,3 0 0 0 0,1 2 0 0 0,2 1 0 0 0,-1 1 0 0 0,1 0 0 0 0,1 4 0 0 0,3 1 0 0 0,-2 3 0 0 0,4-2 0 0 0,0 3 0 0 0,1 1 0 0 0,2 2 0 0 0,-3 0 0 0 0,1 4 0 0 0,1 0 0 0 0,-1 0 0 0 0,2 0 0 0 0,1 8 18 0 0,0 0 2 0 0,0 0-2 0 0,0 0-2 0 0,6 10-16 0 0,1 1 16 0 0,-3 0-16 0 0,4 6 0 0 0,4 1 16 0 0,-2-1-16 0 0,3 3 16 0 0,-2-1-16 0 0,2 6 0 0 0,4 2 0 0 0,2 1 16 0 0,-4 3-16 0 0,5-3 0 0 0,1 7 0 0 0,2 1 0 0 0,-3 3 0 0 0,3 1 0 0 0,-6 1-16 0 0,7 2 16 0 0,-1-3-20 0 0,2 3 20 0 0,-2-2-26 0 0,0 2 10 0 0,1-4 16 0 0,-4 1-20 0 0,0-5 20 0 0,-1-3-20 0 0,-3 0 20 0 0,0-2 0 0 0,-4-1 0 0 0,1-4 0 0 0,-2-5 0 0 0,0-1 0 0 0,-2-3 0 0 0,1-2 0 0 0,-2-6 0 0 0,0 1 0 0 0,-2-2 0 0 0,4-2 0 0 0,0-5 0 0 0,-2-1 0 0 0,0-7 0 0 0,0-4 0 0 0,0-2 0 0 0,-5 0 0 0 0,5-2 0 0 0,-3-3 18 0 0,1-1-18 0 0,0-3 0 0 0,1 2 16 0 0,1-5-16 0 0,1 1 0 0 0,1-2 0 0 0,-2 0 0 0 0,1-3 0 0 0,-1-1 0 0 0,2-1 0 0 0,2-2 0 0 0,2 5 0 0 0,-2 1 0 0 0,2 1 0 0 0,2 0 0 0 0,-3 0 0 0 0,-1 5 0 0 0,3 2 0 0 0,-2-1 0 0 0,-2 5 0 0 0,0 2 0 0 0,1 2 0 0 0,-3-1 0 0 0,0 3 0 0 0,-3 2 0 0 0,1 4 0 0 0,-2-3 0 0 0,-5 7 20 0 0,0 0-4 0 0,-4-8-16 0 0,-5 0 16 0 0,-2 4-16 0 0,1-1 16 0 0,1-2-16 0 0,-3 2 16 0 0,1-3 14 0 0,-1 1 2 0 0,-4 2 0 0 0,-1-1 0 0 0,1-2 10 0 0,-4-1 4 0 0,-3 1 0 0 0,2 0 0 0 0,-2 1-14 0 0,-1-2-4 0 0,-3-2 0 0 0,-1 2 0 0 0,3-2-6 0 0,2 2-2 0 0,-8-6 0 0 0,4 6 0 0 0,1-4-20 0 0,-3 0 0 0 0,0 4 0 0 0,-3-2 0 0 0,2 3 0 0 0,-2-3 0 0 0,3 3 0 0 0,-5 0 0 0 0,3 0 0 0 0,1 3 0 0 0,0 0 0 0 0,-2-1 0 0 0,3 4 0 0 0,2-3 0 0 0,3 2 16 0 0,2 0-16 0 0,4 1 0 0 0,2 2 0 0 0,1 0 0 0 0,2 0 0 0 0,4 0 0 0 0,1 0-24 0 0,-2 0 0 0 0,10 0 2 0 0,0 0-24 0 0,0 0-4 0 0,-9 0-2 0 0,9 0 0 0 0,0 0-12 0 0,0 0-4 0 0,0 0 0 0 0,0 0 0 0 0,0 0-48 0 0,0 0-10 0 0,12 5-2 0 0,-5 3 0 0 0,1-6-196 0 0,0 6-40 0 0,0 2-8 0 0,0-2-1252 0 0</inkml:trace>
   <inkml:trace contextRef="#ctx0" brushRef="#br1" timeOffset="205">11622 4505 805 0 0,'6'-13'34'0'0,"0"4"10"0"0,0-3-44 0 0,-1-4 0 0 0,-1 1 0 0 0,3 0 0 0 0,-1 0 264 0 0,0 1 46 0 0,-1 0 8 0 0,2 0 2 0 0,-3 2-156 0 0,1 1-30 0 0,2-1-6 0 0,-3 4-2 0 0,-4 8-12 0 0,5-4-2 0 0,-5 4 0 0 0,0 0 0 0 0,0 0-42 0 0,0 0-10 0 0,0 0-2 0 0,0 0 0 0 0,2 9-30 0 0,-2 6-6 0 0,0 0-2 0 0,-6-1 0 0 0,2-2-20 0 0,-1 6 0 0 0,-3-1-24 0 0,0 2 24 0 0,0 2 0 0 0,0-3 0 0 0,-4 3 18 0 0,4 0-2 0 0,-2-6 32 0 0,2 3 8 0 0,-2-2 2 0 0,3 1 0 0 0,1-6 70 0 0,1-1 16 0 0,5-10 0 0 0,0 0 2 0 0,0 0-68 0 0,0 0-14 0 0,0 0-4 0 0,0 0 0 0 0,10-2-100 0 0,-1-6 8 0 0,4 0 0 0 0,-3-4 8 0 0,2-1 0 0 0,2-1 2 0 0,0-1 0 0 0,2 0 22 0 0,-1-1 0 0 0,-3 2-18 0 0,2-1 18 0 0,1 0 0 0 0,0 1 0 0 0,-1 1-18 0 0,1 0 18 0 0,-4 5 0 0 0,1-1 0 0 0,0 1 0 0 0,-1 2 0 0 0,-2 0 0 0 0,-1 0 0 0 0,0 4 0 0 0,-2-4 0 0 0,-6 6 16 0 0,2 14 0 0 0,-4 0-16 0 0,-3 1 24 0 0,-1 1 0 0 0,-2 2-2 0 0,-3 4 0 0 0,2 0 0 0 0,-4 0-22 0 0,-1 0 16 0 0,-1-1-16 0 0,4-1 16 0 0,-2-5-16 0 0,4 4 24 0 0,-1-2-24 0 0,2-6 24 0 0,4-2-24 0 0,4-9 24 0 0,0 0 0 0 0,0 0-56 0 0,10 2 10 0 0,0-4 2 0 0,0-3 0 0 0,3-2 20 0 0,-2 0 0 0 0,2-1-18 0 0,1 0 18 0 0,-4-1 0 0 0,4 0 0 0 0,-1-1 0 0 0,-1 4 0 0 0,0-2 0 0 0,-2 3 0 0 0,-1 2 0 0 0,-3 0 0 0 0,2 9 0 0 0,-8 7 0 0 0,-1-1 0 0 0,-4 6 0 0 0,-3 2 0 0 0,-1-4 0 0 0,-5 3-18 0 0,1 1 18 0 0,-2 3 0 0 0,-1 1 0 0 0,-4 0 16 0 0,1-1-16 0 0,3-2 32 0 0,3-2-8 0 0,-1-3 0 0 0,4-1 0 0 0,-1-5-6 0 0,-1 4-2 0 0,5-4 0 0 0,1-3 0 0 0,0 0-16 0 0,6-7-22 0 0,8-7 4 0 0,0 0 0 0 0,2-2 0 0 0,2 0 0 0 0,-2-2 18 0 0,2 2 0 0 0,3-2 0 0 0,1-2 0 0 0,-5-2 0 0 0,2 2 0 0 0,2 1 0 0 0,0 4 0 0 0,1-5 0 0 0,-3 5 0 0 0,-2 2 0 0 0,2 2 0 0 0,-6-2 0 0 0,-2 5 0 0 0,-2 10 16 0 0,-9 4 2 0 0,1 0 2 0 0,-3 3 0 0 0,-1 3 0 0 0,-5-3 4 0 0,4 0 2 0 0,-2 4 0 0 0,0-3 0 0 0,-3 2 12 0 0,3-3 2 0 0,1 1 0 0 0,3-5 0 0 0,1 1-6 0 0,2-5 0 0 0,5-8 0 0 0,0 0 0 0 0,12-3-34 0 0,2-4-34 0 0,-4-2 4 0 0,5-1 2 0 0,0-2 0 0 0,1-4 28 0 0,1 2 0 0 0,-2 0-20 0 0,2-1 20 0 0,1-1 0 0 0,-2 3 0 0 0,0-3 0 0 0,1 1 0 0 0,-1-1 0 0 0,0 3 0 0 0,-1 3 0 0 0,0 1 0 0 0,-5 1 0 0 0,-2 1 0 0 0,0 2 0 0 0,-4 16 0 0 0,-2-1 16 0 0,-4 3 14 0 0,-2 0 2 0 0,-4 4 0 0 0,2 2 0 0 0,-5 1 0 0 0,0-3 0 0 0,-1 1 0 0 0,2 1 0 0 0,0-1 2 0 0,-1 2 0 0 0,3-3 0 0 0,0-3-6 0 0,4-3-2 0 0,4-11 0 0 0,-5 12 0 0 0,5-12-10 0 0,0 0-46 0 0,9 0 6 0 0,4-5 2 0 0,-3-3-14 0 0,4 0-4 0 0,2-5 0 0 0,-2 0 0 0 0,0-2 24 0 0,0 2 16 0 0,2-3-24 0 0,2 2 24 0 0,-2-2-22 0 0,2 6 22 0 0,0-3-20 0 0,-5 0 20 0 0,-1 4 0 0 0,-1 1 0 0 0,-5 3-16 0 0,-8 18 16 0 0,-6-1 0 0 0,-3 5 0 0 0,-3 5 0 0 0,-5 2 0 0 0,0 5 0 0 0,-2 2 0 0 0,-3 0 16 0 0,0-2-16 0 0,0 2 32 0 0,2-5-2 0 0,2-1 0 0 0,4-2 0 0 0,0-2 10 0 0,4-3 0 0 0,0-4 2 0 0,5-2 0 0 0,2-4-42 0 0,5-8-32 0 0,6-1-14 0 0,4-3-2 0 0,1-6-2 0 0,-1-4-14 0 0,6-1 0 0 0,-1 0-2 0 0,2-3 0 0 0,1-1 42 0 0,1-1 24 0 0,1-2-24 0 0,1-2 24 0 0,2 0 0 0 0,1-2-16 0 0,0 2 16 0 0,-3 1 0 0 0,0 0 0 0 0,1 3 0 0 0,-3 2 0 0 0,-2 2 0 0 0,1 1 0 0 0,-6 2 0 0 0,-3-1 0 0 0,-1 6 0 0 0,0 0 0 0 0,-3 5 0 0 0,-5 3 24 0 0,0 0-6 0 0,0 0-2 0 0,0 0 0 0 0,-8-1 16 0 0,-2 2 0 0 0,-2 4 2 0 0,1 1 0 0 0,-1 2-12 0 0,-1 1-4 0 0,-2 2 0 0 0,-1-4 0 0 0,0 0-2 0 0,-2 1 0 0 0,4 3 0 0 0,-1 0 0 0 0,-3-4 0 0 0,2 1-16 0 0,2-2 24 0 0,0 1-8 0 0,1-3-16 0 0,1 3 20 0 0,-1-5-20 0 0,6 5 20 0 0,-6-6-20 0 0,3 3 0 0 0,-1-4 18 0 0,2 0-18 0 0,1 0 0 0 0,-4 0 0 0 0,3 0 0 0 0,9 0-26 0 0,-8-4 4 0 0,8 4 2 0 0,-7-1 0 0 0,7 1-36 0 0,-7-7-6 0 0,7 7-2 0 0,0 0 0 0 0,-6-8 22 0 0,3 0 2 0 0,0 0 2 0 0,3 0 0 0 0,0-1 22 0 0,6-2 16 0 0,-6 2-24 0 0,2-1 24 0 0,2-2-18 0 0,-2 2 18 0 0,0-5 0 0 0,2 0-18 0 0,-1 2 18 0 0,0 0 0 0 0,2 0 0 0 0,-4 0 0 0 0,5 1 0 0 0,-4 1 0 0 0,1-1 0 0 0,1 2 0 0 0,-4 2 0 0 0,0 0 0 0 0,1 0 0 0 0,-1 8 24 0 0,0 0-2 0 0,0-6-2 0 0,0 6 0 0 0,-1-5 2 0 0,1 5 0 0 0,0 0 0 0 0,0 0 0 0 0,-7-1 8 0 0,-1-1 2 0 0,2 4 0 0 0,-1-1 0 0 0,7-1-8 0 0,-12 5-2 0 0,4-2 0 0 0,-1 0 0 0 0,1 3-22 0 0,-2-2 0 0 0,2 0 0 0 0,8-4 16 0 0,-9 0-16 0 0,1-1 0 0 0,7-8 0 0 0,1 1-22 0 0,1 0 6 0 0,4-2 0 0 0,-2-2 16 0 0,4 5 0 0 0,-1-6-18 0 0,2 4 18 0 0,-4-6 0 0 0,1 7 0 0 0,0-5 0 0 0,-5 5 0 0 0,0 0 0 0 0,0-2 0 0 0,0 1 0 0 0,-5 1 0 0 0,-1 2 18 0 0,-4 1-18 0 0,1 0 20 0 0,-4 2-20 0 0,-1 0 20 0 0,0-2-20 0 0,-2 4 20 0 0,-3-3-20 0 0,-1 0-154 0 0,1 1-44 0 0,-4-2-8 0 0</inkml:trace>
+</inkml:ink>
+</file>
+
+<file path=word/ink/ink7.xml><?xml version="1.0" encoding="utf-8"?>
+<inkml:ink xmlns:inkml="http://www.w3.org/2003/InkML">
+  <inkml:definitions>
+    <inkml:context xml:id="ctx0">
+      <inkml:inkSource xml:id="inkSrc0">
+        <inkml:traceFormat>
+          <inkml:channel name="X" type="integer" min="-2.14748E9" max="2.14748E9" units="cm"/>
+          <inkml:channel name="Y" type="integer" min="-2.14748E9" max="2.14748E9" units="cm"/>
+          <inkml:channel name="F" type="integer" max="32767" units="dev"/>
+          <inkml:channel name="OA" type="integer" max="360" units="deg"/>
+          <inkml:channel name="OE" type="integer" max="90" units="deg"/>
+        </inkml:traceFormat>
+        <inkml:channelProperties>
+          <inkml:channelProperty channel="X" name="resolution" value="1000" units="1/cm"/>
+          <inkml:channelProperty channel="Y" name="resolution" value="1000" units="1/cm"/>
+          <inkml:channelProperty channel="F" name="resolution" value="0" units="1/dev"/>
+          <inkml:channelProperty channel="OA" name="resolution" value="1000" units="1/deg"/>
+          <inkml:channelProperty channel="OE" name="resolution" value="1000" units="1/deg"/>
+        </inkml:channelProperties>
+      </inkml:inkSource>
+      <inkml:timestamp xml:id="ts0" timeString="2021-08-16T13:51:08.520"/>
+    </inkml:context>
+    <inkml:brush xml:id="br0">
+      <inkml:brushProperty name="width" value="0.05" units="cm"/>
+      <inkml:brushProperty name="height" value="0.05" units="cm"/>
+    </inkml:brush>
+  </inkml:definitions>
+  <inkml:trace contextRef="#ctx0" brushRef="#br0">75 49 12895 0 0,'-16'-1'510'0'0,"0"-2"-1"0"0,-26-6 2464 0 0,141-11-1466 0 0,143 4-1143 0 0,2 20-94 0 0,-129-1-221 0 0,311 12 14 0 0,-173-4-6 0 0,-74-3 30 0 0,150 3 263 0 0,-18-8 255 0 0,222 4 371 0 0,-398-4-782 0 0,697 30 312 0 0,340 50-430 0 0,-365-45-148 0 0,184 21 352 0 0,-803-36-100 0 0,211 53 0 0 0,173 58 144 0 0,21-12-248 0 0,-386-89-17 0 0,249 5-1 0 0,-401-36-52 0 0,62-7 0 0 0,-94 3-40 0 0,1-2 0 0 0,-1 0-1 0 0,0-2 1 0 0,0 0-1 0 0,26-12 1 0 0,-39 14-161 0 0,-1-1 0 0 0,0 0 1 0 0,0-1-1 0 0,-1 0 1 0 0,1 0-1 0 0,-1-1 0 0 0,-1 0 1 0 0,1 0-1 0 0,-1-1 0 0 0,-1 0 1 0 0,1 0-1 0 0,-1-1 0 0 0,-1 1 1 0 0,0-1-1 0 0,0-1 0 0 0,0 1 1 0 0,-1-1-1 0 0,-1 1 0 0 0,0-1 1 0 0,0 0-1 0 0,-1-1 0 0 0,2-16 1 0 0,-2 0-1572 0 0</inkml:trace>
 </inkml:ink>
 </file>
 

</xml_diff>

<commit_message>
updated app.py / route
</commit_message>
<xml_diff>
--- a/Resources/Works Management Risk Project.docx
+++ b/Resources/Works Management Risk Project.docx
@@ -1,6 +1,11 @@
 
 <file path=word/document.xml><?xml version="1.0" encoding="utf-8"?>
 <w:document xmlns:wpc="http://schemas.microsoft.com/office/word/2010/wordprocessingCanvas" xmlns:cx="http://schemas.microsoft.com/office/drawing/2014/chartex" xmlns:cx1="http://schemas.microsoft.com/office/drawing/2015/9/8/chartex" xmlns:cx2="http://schemas.microsoft.com/office/drawing/2015/10/21/chartex" xmlns:cx3="http://schemas.microsoft.com/office/drawing/2016/5/9/chartex" xmlns:cx4="http://schemas.microsoft.com/office/drawing/2016/5/10/chartex" xmlns:cx5="http://schemas.microsoft.com/office/drawing/2016/5/11/chartex" xmlns:cx6="http://schemas.microsoft.com/office/drawing/2016/5/12/chartex" xmlns:cx7="http://schemas.microsoft.com/office/drawing/2016/5/13/chartex" xmlns:cx8="http://schemas.microsoft.com/office/drawing/2016/5/14/chartex" xmlns:mc="http://schemas.openxmlformats.org/markup-compatibility/2006" xmlns:aink="http://schemas.microsoft.com/office/drawing/2016/ink" xmlns:am3d="http://schemas.microsoft.com/office/drawing/2017/model3d" xmlns:o="urn:schemas-microsoft-com:office:office" xmlns:r="http://schemas.openxmlformats.org/officeDocument/2006/relationships" xmlns:m="http://schemas.openxmlformats.org/officeDocument/2006/math" xmlns:v="urn:schemas-microsoft-com:vml" xmlns:wp14="http://schemas.microsoft.com/office/word/2010/wordprocessingDrawing" xmlns:wp="http://schemas.openxmlformats.org/drawingml/2006/wordprocessingDrawing" xmlns:w10="urn:schemas-microsoft-com:office:word" xmlns:w="http://schemas.openxmlformats.org/wordprocessingml/2006/main" xmlns:w14="http://schemas.microsoft.com/office/word/2010/wordml" xmlns:w15="http://schemas.microsoft.com/office/word/2012/wordml" xmlns:w16cex="http://schemas.microsoft.com/office/word/2018/wordml/cex" xmlns:w16cid="http://schemas.microsoft.com/office/word/2016/wordml/cid" xmlns:w16="http://schemas.microsoft.com/office/word/2018/wordml" xmlns:w16sdtdh="http://schemas.microsoft.com/office/word/2020/wordml/sdtdatahash" xmlns:w16se="http://schemas.microsoft.com/office/word/2015/wordml/symex" xmlns:wpg="http://schemas.microsoft.com/office/word/2010/wordprocessingGroup" xmlns:wpi="http://schemas.microsoft.com/office/word/2010/wordprocessingInk" xmlns:wne="http://schemas.microsoft.com/office/word/2006/wordml" xmlns:wps="http://schemas.microsoft.com/office/word/2010/wordprocessingShape" mc:Ignorable="w14 w15 w16se w16cid w16 w16cex w16sdtdh wp14">
+  <w:background w:color="FFFFCC">
+    <v:background id="_x0000_s1025" o:bwmode="white" fillcolor="#ffc">
+      <v:fill r:id="rId3" o:title="Parchment" type="tile"/>
+    </v:background>
+  </w:background>
   <w:body>
     <w:p>
       <w:pPr>
@@ -50,7 +55,7 @@
           <w:szCs w:val="24"/>
         </w:rPr>
         <w:sectPr>
-          <w:footerReference w:type="default" r:id="rId7"/>
+          <w:footerReference w:type="default" r:id="rId8"/>
           <w:pgSz w:w="12240" w:h="15840" w:code="1"/>
           <w:pgMar w:top="720" w:right="720" w:bottom="720" w:left="720" w:header="720" w:footer="864" w:gutter="0"/>
           <w:cols w:space="720"/>
@@ -75,7 +80,6 @@
     <w:p>
       <w:pPr>
         <w:ind w:left="-567" w:right="-720" w:firstLine="130"/>
-        <w:jc w:val="center"/>
         <w:rPr>
           <w:sz w:val="22"/>
           <w:szCs w:val="24"/>
@@ -193,7 +197,7 @@
                     <pic:cNvPicPr/>
                   </pic:nvPicPr>
                   <pic:blipFill>
-                    <a:blip r:embed="rId8" cstate="print">
+                    <a:blip r:embed="rId9" cstate="print">
                       <a:extLst>
                         <a:ext uri="{28A0092B-C50C-407E-A947-70E740481C1C}">
                           <a14:useLocalDpi xmlns:a14="http://schemas.microsoft.com/office/drawing/2010/main" val="0"/>
@@ -271,7 +275,7 @@
                 <wp:cNvGraphicFramePr/>
                 <a:graphic xmlns:a="http://schemas.openxmlformats.org/drawingml/2006/main">
                   <a:graphicData uri="http://schemas.microsoft.com/office/word/2010/wordprocessingInk">
-                    <w14:contentPart bwMode="auto" r:id="rId9">
+                    <w14:contentPart bwMode="auto" r:id="rId10">
                       <w14:nvContentPartPr>
                         <w14:cNvContentPartPr/>
                       </w14:nvContentPartPr>
@@ -310,7 +314,7 @@
                 <o:lock v:ext="edit" aspectratio="t"/>
               </v:shapetype>
               <v:shape id="Ink 37" o:spid="_x0000_s1026" type="#_x0000_t75" style="position:absolute;margin-left:256.55pt;margin-top:325.8pt;width:59.6pt;height:26.5pt;z-index:251686912;visibility:visible;mso-wrap-style:square;mso-height-percent:0;mso-wrap-distance-left:9pt;mso-wrap-distance-top:0;mso-wrap-distance-right:9pt;mso-wrap-distance-bottom:0;mso-position-horizontal:absolute;mso-position-horizontal-relative:text;mso-position-vertical:absolute;mso-position-vertical-relative:text;mso-height-percent:0;mso-height-relative:margin" o:gfxdata="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">
-                <v:imagedata r:id="rId10" o:title=""/>
+                <v:imagedata r:id="rId11" o:title=""/>
               </v:shape>
             </w:pict>
           </mc:Fallback>
@@ -338,7 +342,7 @@
                 <wp:cNvGraphicFramePr/>
                 <a:graphic xmlns:a="http://schemas.openxmlformats.org/drawingml/2006/main">
                   <a:graphicData uri="http://schemas.microsoft.com/office/word/2010/wordprocessingInk">
-                    <w14:contentPart bwMode="auto" r:id="rId11">
+                    <w14:contentPart bwMode="auto" r:id="rId12">
                       <w14:nvContentPartPr>
                         <w14:cNvContentPartPr/>
                       </w14:nvContentPartPr>
@@ -355,7 +359,7 @@
           <mc:Fallback>
             <w:pict>
               <v:shape w14:anchorId="36E1D2C6" id="Ink 38" o:spid="_x0000_s1026" type="#_x0000_t75" style="position:absolute;margin-left:154.95pt;margin-top:306.15pt;width:90.1pt;height:54.35pt;z-index:251687936;visibility:visible;mso-wrap-style:square;mso-wrap-distance-left:9pt;mso-wrap-distance-top:0;mso-wrap-distance-right:9pt;mso-wrap-distance-bottom:0;mso-position-horizontal:absolute;mso-position-horizontal-relative:text;mso-position-vertical:absolute;mso-position-vertical-relative:text" o:gfxdata="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">
-                <v:imagedata r:id="rId12" o:title=""/>
+                <v:imagedata r:id="rId13" o:title=""/>
               </v:shape>
             </w:pict>
           </mc:Fallback>
@@ -383,7 +387,7 @@
                 <wp:cNvGraphicFramePr/>
                 <a:graphic xmlns:a="http://schemas.openxmlformats.org/drawingml/2006/main">
                   <a:graphicData uri="http://schemas.microsoft.com/office/word/2010/wordprocessingInk">
-                    <w14:contentPart bwMode="auto" r:id="rId13">
+                    <w14:contentPart bwMode="auto" r:id="rId14">
                       <w14:nvContentPartPr>
                         <w14:cNvContentPartPr/>
                       </w14:nvContentPartPr>
@@ -400,7 +404,7 @@
           <mc:Fallback>
             <w:pict>
               <v:shape w14:anchorId="128127ED" id="Ink 23" o:spid="_x0000_s1026" type="#_x0000_t75" style="position:absolute;margin-left:81.7pt;margin-top:296.8pt;width:67pt;height:56.7pt;z-index:251672576;visibility:visible;mso-wrap-style:square;mso-wrap-distance-left:9pt;mso-wrap-distance-top:0;mso-wrap-distance-right:9pt;mso-wrap-distance-bottom:0;mso-position-horizontal:absolute;mso-position-horizontal-relative:text;mso-position-vertical:absolute;mso-position-vertical-relative:text" o:gfxdata="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">
-                <v:imagedata r:id="rId14" o:title=""/>
+                <v:imagedata r:id="rId15" o:title=""/>
               </v:shape>
             </w:pict>
           </mc:Fallback>
@@ -428,7 +432,7 @@
                 <wp:cNvGraphicFramePr/>
                 <a:graphic xmlns:a="http://schemas.openxmlformats.org/drawingml/2006/main">
                   <a:graphicData uri="http://schemas.microsoft.com/office/word/2010/wordprocessingInk">
-                    <w14:contentPart bwMode="auto" r:id="rId15">
+                    <w14:contentPart bwMode="auto" r:id="rId16">
                       <w14:nvContentPartPr>
                         <w14:cNvContentPartPr/>
                       </w14:nvContentPartPr>
@@ -445,7 +449,7 @@
           <mc:Fallback>
             <w:pict>
               <v:shape w14:anchorId="70FB4457" id="Ink 15" o:spid="_x0000_s1026" type="#_x0000_t75" style="position:absolute;margin-left:-8.35pt;margin-top:295.65pt;width:74.85pt;height:45.6pt;z-index:251664384;visibility:visible;mso-wrap-style:square;mso-wrap-distance-left:9pt;mso-wrap-distance-top:0;mso-wrap-distance-right:9pt;mso-wrap-distance-bottom:0;mso-position-horizontal:absolute;mso-position-horizontal-relative:text;mso-position-vertical:absolute;mso-position-vertical-relative:text" o:gfxdata="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">
-                <v:imagedata r:id="rId16" o:title=""/>
+                <v:imagedata r:id="rId17" o:title=""/>
               </v:shape>
             </w:pict>
           </mc:Fallback>
@@ -473,7 +477,7 @@
                 <wp:cNvGraphicFramePr/>
                 <a:graphic xmlns:a="http://schemas.openxmlformats.org/drawingml/2006/main">
                   <a:graphicData uri="http://schemas.microsoft.com/office/word/2010/wordprocessingInk">
-                    <w14:contentPart bwMode="auto" r:id="rId17">
+                    <w14:contentPart bwMode="auto" r:id="rId18">
                       <w14:nvContentPartPr>
                         <w14:cNvContentPartPr/>
                       </w14:nvContentPartPr>
@@ -490,7 +494,7 @@
           <mc:Fallback>
             <w:pict>
               <v:shape w14:anchorId="49DB15F6" id="Ink 40" o:spid="_x0000_s1026" type="#_x0000_t75" style="position:absolute;margin-left:378.35pt;margin-top:432.15pt;width:2.85pt;height:2.55pt;z-index:251689984;visibility:visible;mso-wrap-style:square;mso-wrap-distance-left:9pt;mso-wrap-distance-top:0;mso-wrap-distance-right:9pt;mso-wrap-distance-bottom:0;mso-position-horizontal:absolute;mso-position-horizontal-relative:text;mso-position-vertical:absolute;mso-position-vertical-relative:text" o:gfxdata="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">
-                <v:imagedata r:id="rId18" o:title=""/>
+                <v:imagedata r:id="rId19" o:title=""/>
               </v:shape>
             </w:pict>
           </mc:Fallback>
@@ -510,7 +514,7 @@
                 <wp:cNvGraphicFramePr/>
                 <a:graphic xmlns:a="http://schemas.openxmlformats.org/drawingml/2006/main">
                   <a:graphicData uri="http://schemas.microsoft.com/office/word/2010/wordprocessingInk">
-                    <w14:contentPart bwMode="auto" r:id="rId19">
+                    <w14:contentPart bwMode="auto" r:id="rId20">
                       <w14:nvContentPartPr>
                         <w14:cNvContentPartPr/>
                       </w14:nvContentPartPr>
@@ -527,7 +531,7 @@
           <mc:Fallback>
             <w:pict>
               <v:shape w14:anchorId="7FB9F6CD" id="Ink 9" o:spid="_x0000_i1025" type="#_x0000_t75" style="width:472.3pt;height:320.25pt;visibility:visible;mso-wrap-style:square" o:gfxdata="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">
-                <v:imagedata r:id="rId20" o:title=""/>
+                <v:imagedata r:id="rId21" o:title=""/>
               </v:shape>
             </w:pict>
           </mc:Fallback>
@@ -564,7 +568,7 @@
                 <wp:cNvGraphicFramePr/>
                 <a:graphic xmlns:a="http://schemas.openxmlformats.org/drawingml/2006/main">
                   <a:graphicData uri="http://schemas.microsoft.com/office/word/2010/wordprocessingInk">
-                    <w14:contentPart bwMode="auto" r:id="rId21">
+                    <w14:contentPart bwMode="auto" r:id="rId22">
                       <w14:nvContentPartPr>
                         <w14:cNvContentPartPr/>
                       </w14:nvContentPartPr>
@@ -581,7 +585,7 @@
           <mc:Fallback>
             <w:pict>
               <v:shape w14:anchorId="3D063EB3" id="Ink 39" o:spid="_x0000_s1026" type="#_x0000_t75" style="position:absolute;margin-left:13.25pt;margin-top:10.1pt;width:272.5pt;height:21.4pt;z-index:251688960;visibility:visible;mso-wrap-style:square;mso-wrap-distance-left:9pt;mso-wrap-distance-top:0;mso-wrap-distance-right:9pt;mso-wrap-distance-bottom:0;mso-position-horizontal:absolute;mso-position-horizontal-relative:text;mso-position-vertical:absolute;mso-position-vertical-relative:text" o:gfxdata="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">
-                <v:imagedata r:id="rId22" o:title=""/>
+                <v:imagedata r:id="rId23" o:title=""/>
               </v:shape>
             </w:pict>
           </mc:Fallback>
@@ -624,110 +628,62 @@
           <w:sz w:val="24"/>
           <w:szCs w:val="24"/>
         </w:rPr>
-        <w:t xml:space="preserve">On any given day, there are over 400 contractor employees working on my job site, performing </w:t>
-      </w:r>
+        <w:t xml:space="preserve">On any given day, there are over 400 contractor employees working on my job site, performing varying tasks such as welding, high voltage electrical work, civil, facility cleaning, High Pressure blasting to name a few. Each of these tasks require an Authority </w:t>
+      </w:r>
+      <w:proofErr w:type="gramStart"/>
       <w:r>
         <w:rPr>
           <w:sz w:val="24"/>
           <w:szCs w:val="24"/>
         </w:rPr>
-        <w:t>varying</w:t>
-      </w:r>
+        <w:t>To</w:t>
+      </w:r>
+      <w:proofErr w:type="gramEnd"/>
       <w:r>
         <w:rPr>
           <w:sz w:val="24"/>
           <w:szCs w:val="24"/>
         </w:rPr>
-        <w:t xml:space="preserve"> tasks such as welding, high voltage electrical work, civil, facility cleaning, High Pressure blasting to name a few. Each of these tasks require an Authority </w:t>
-      </w:r>
-      <w:proofErr w:type="gramStart"/>
+        <w:t xml:space="preserve"> Work authorisation prior to starting work and are risk classified </w:t>
+      </w:r>
       <w:r>
         <w:rPr>
           <w:sz w:val="24"/>
           <w:szCs w:val="24"/>
         </w:rPr>
-        <w:t>To</w:t>
-      </w:r>
-      <w:proofErr w:type="gramEnd"/>
+        <w:lastRenderedPageBreak/>
+        <w:t xml:space="preserve">appropriately based on the exposure to the business and the workers. For every job, a company representative is required to visit the job site with the contractor representative to ensure that there are no new </w:t>
+      </w:r>
+      <w:proofErr w:type="gramStart"/>
       <w:r>
         <w:rPr>
           <w:sz w:val="24"/>
           <w:szCs w:val="24"/>
         </w:rPr>
-        <w:t xml:space="preserve"> Work authorisation prior to starting work and are risk classified </w:t>
-      </w:r>
+        <w:t>hazards</w:t>
+      </w:r>
+      <w:proofErr w:type="gramEnd"/>
       <w:r>
         <w:rPr>
           <w:sz w:val="24"/>
           <w:szCs w:val="24"/>
         </w:rPr>
-        <w:t>appropriately</w:t>
-      </w:r>
-      <w:r>
+        <w:t xml:space="preserve"> and the area is safe to start work using the existing approved controls.</w:t>
+      </w:r>
+    </w:p>
+    <w:p>
+      <w:pPr>
         <w:rPr>
           <w:sz w:val="24"/>
           <w:szCs w:val="24"/>
         </w:rPr>
-        <w:t xml:space="preserve"> based on the exposure to the business and the workers. For every job, a company representative is required to visit the job site with the contractor representative to ensure that there are no new </w:t>
-      </w:r>
-      <w:proofErr w:type="gramStart"/>
+      </w:pPr>
       <w:r>
         <w:rPr>
           <w:sz w:val="24"/>
           <w:szCs w:val="24"/>
         </w:rPr>
-        <w:t>hazards</w:t>
-      </w:r>
-      <w:proofErr w:type="gramEnd"/>
-      <w:r>
-        <w:rPr>
-          <w:sz w:val="24"/>
-          <w:szCs w:val="24"/>
-        </w:rPr>
-        <w:t xml:space="preserve"> and the area is safe to start work using the existing </w:t>
-      </w:r>
-      <w:r>
-        <w:rPr>
-          <w:sz w:val="24"/>
-          <w:szCs w:val="24"/>
-        </w:rPr>
-        <w:t>approved</w:t>
-      </w:r>
-      <w:r>
-        <w:rPr>
-          <w:sz w:val="24"/>
-          <w:szCs w:val="24"/>
-        </w:rPr>
-        <w:t xml:space="preserve"> controls.</w:t>
-      </w:r>
-    </w:p>
-    <w:p>
-      <w:pPr>
-        <w:rPr>
-          <w:sz w:val="24"/>
-          <w:szCs w:val="24"/>
-        </w:rPr>
-      </w:pPr>
-      <w:r>
-        <w:rPr>
-          <w:sz w:val="24"/>
-          <w:szCs w:val="24"/>
-        </w:rPr>
-        <w:t xml:space="preserve">The company representatives have identified that they are time poor with managing their own work crews let alone contractors and subsequently do not complete all tasks required of them with regards to both crew management (coaching, job checks, people management </w:t>
-      </w:r>
-      <w:r>
-        <w:rPr>
-          <w:sz w:val="24"/>
-          <w:szCs w:val="24"/>
-        </w:rPr>
-        <w:t>etc.</w:t>
-      </w:r>
-      <w:r>
-        <w:rPr>
-          <w:sz w:val="24"/>
-          <w:szCs w:val="24"/>
-        </w:rPr>
-        <w:t xml:space="preserve">) and Authority </w:t>
+        <w:t xml:space="preserve">The company representatives have identified that they are time poor with managing their own work crews let alone contractors and subsequently do not complete all tasks required of them with regards to both crew management (coaching, job checks, people management etc.) and Authority </w:t>
       </w:r>
       <w:proofErr w:type="gramStart"/>
       <w:r>
@@ -846,6 +802,9 @@
     </w:p>
     <w:p>
       <w:r>
+        <w:rPr>
+          <w:noProof/>
+        </w:rPr>
         <w:drawing>
           <wp:inline distT="0" distB="0" distL="0" distR="0" wp14:anchorId="73D0B6FF" wp14:editId="2909372B">
             <wp:extent cx="3096057" cy="1629002"/>
@@ -862,7 +821,7 @@
                     <pic:cNvPicPr/>
                   </pic:nvPicPr>
                   <pic:blipFill>
-                    <a:blip r:embed="rId23"/>
+                    <a:blip r:embed="rId24"/>
                     <a:stretch>
                       <a:fillRect/>
                     </a:stretch>
@@ -917,6 +876,10 @@
     </w:p>
     <w:p>
       <w:r>
+        <w:rPr>
+          <w:noProof/>
+        </w:rPr>
+        <w:lastRenderedPageBreak/>
         <w:drawing>
           <wp:inline distT="0" distB="0" distL="0" distR="0" wp14:anchorId="4934C018" wp14:editId="23F4AD2B">
             <wp:extent cx="5943600" cy="3974465"/>
@@ -933,7 +896,7 @@
                     <pic:cNvPicPr/>
                   </pic:nvPicPr>
                   <pic:blipFill>
-                    <a:blip r:embed="rId24"/>
+                    <a:blip r:embed="rId25"/>
                     <a:stretch>
                       <a:fillRect/>
                     </a:stretch>
@@ -1030,6 +993,9 @@
     </w:p>
     <w:p>
       <w:r>
+        <w:rPr>
+          <w:noProof/>
+        </w:rPr>
         <w:drawing>
           <wp:inline distT="0" distB="0" distL="0" distR="0" wp14:anchorId="38616B28" wp14:editId="74D61148">
             <wp:extent cx="5943600" cy="1564640"/>
@@ -1046,7 +1012,7 @@
                     <pic:cNvPicPr/>
                   </pic:nvPicPr>
                   <pic:blipFill>
-                    <a:blip r:embed="rId25"/>
+                    <a:blip r:embed="rId26"/>
                     <a:stretch>
                       <a:fillRect/>
                     </a:stretch>
@@ -1109,7 +1075,7 @@
       <w:r>
         <w:t xml:space="preserve"> </w:t>
       </w:r>
-      <w:hyperlink r:id="rId26" w:history="1">
+      <w:hyperlink r:id="rId27" w:history="1">
         <w:proofErr w:type="spellStart"/>
         <w:r>
           <w:rPr>
@@ -1143,6 +1109,10 @@
     </w:p>
     <w:p>
       <w:r>
+        <w:rPr>
+          <w:noProof/>
+        </w:rPr>
+        <w:lastRenderedPageBreak/>
         <w:drawing>
           <wp:inline distT="0" distB="0" distL="0" distR="0" wp14:anchorId="5456E31B" wp14:editId="60DF13F2">
             <wp:extent cx="5943600" cy="1795145"/>
@@ -1159,7 +1129,7 @@
                     <pic:cNvPicPr/>
                   </pic:nvPicPr>
                   <pic:blipFill>
-                    <a:blip r:embed="rId27"/>
+                    <a:blip r:embed="rId28"/>
                     <a:stretch>
                       <a:fillRect/>
                     </a:stretch>
@@ -1205,6 +1175,9 @@
     </w:p>
     <w:p>
       <w:r>
+        <w:rPr>
+          <w:noProof/>
+        </w:rPr>
         <w:drawing>
           <wp:inline distT="0" distB="0" distL="0" distR="0" wp14:anchorId="5CC269F1" wp14:editId="01B10457">
             <wp:extent cx="5943600" cy="3150870"/>
@@ -1221,7 +1194,7 @@
                     <pic:cNvPicPr/>
                   </pic:nvPicPr>
                   <pic:blipFill>
-                    <a:blip r:embed="rId28"/>
+                    <a:blip r:embed="rId29"/>
                     <a:stretch>
                       <a:fillRect/>
                     </a:stretch>
@@ -1272,6 +1245,10 @@
     </w:p>
     <w:p>
       <w:r>
+        <w:rPr>
+          <w:noProof/>
+        </w:rPr>
+        <w:lastRenderedPageBreak/>
         <w:drawing>
           <wp:inline distT="0" distB="0" distL="0" distR="0" wp14:anchorId="5F367A90" wp14:editId="434443C6">
             <wp:extent cx="5943600" cy="2532380"/>
@@ -1288,7 +1265,7 @@
                     <pic:cNvPicPr/>
                   </pic:nvPicPr>
                   <pic:blipFill>
-                    <a:blip r:embed="rId29"/>
+                    <a:blip r:embed="rId30"/>
                     <a:stretch>
                       <a:fillRect/>
                     </a:stretch>
@@ -1367,6 +1344,9 @@
         <w:t>weld.</w:t>
       </w:r>
       <w:r>
+        <w:rPr>
+          <w:noProof/>
+        </w:rPr>
         <w:drawing>
           <wp:inline distT="0" distB="0" distL="0" distR="0" wp14:anchorId="7411067D" wp14:editId="1E884066">
             <wp:extent cx="5943600" cy="2858135"/>
@@ -1383,7 +1363,7 @@
                     <pic:cNvPicPr/>
                   </pic:nvPicPr>
                   <pic:blipFill>
-                    <a:blip r:embed="rId30"/>
+                    <a:blip r:embed="rId31"/>
                     <a:stretch>
                       <a:fillRect/>
                     </a:stretch>
@@ -1406,6 +1386,10 @@
     </w:p>
     <w:p>
       <w:r>
+        <w:rPr>
+          <w:noProof/>
+        </w:rPr>
+        <w:lastRenderedPageBreak/>
         <w:drawing>
           <wp:inline distT="0" distB="0" distL="0" distR="0" wp14:anchorId="295C056B" wp14:editId="3A873750">
             <wp:extent cx="5943600" cy="1826895"/>
@@ -1422,7 +1406,7 @@
                     <pic:cNvPicPr/>
                   </pic:nvPicPr>
                   <pic:blipFill>
-                    <a:blip r:embed="rId31"/>
+                    <a:blip r:embed="rId32"/>
                     <a:stretch>
                       <a:fillRect/>
                     </a:stretch>
@@ -1472,6 +1456,9 @@
     </w:p>
     <w:p>
       <w:r>
+        <w:rPr>
+          <w:noProof/>
+        </w:rPr>
         <w:drawing>
           <wp:inline distT="0" distB="0" distL="0" distR="0" wp14:anchorId="182273C0" wp14:editId="228A31BE">
             <wp:extent cx="5943600" cy="1718945"/>
@@ -1488,7 +1475,7 @@
                     <pic:cNvPicPr/>
                   </pic:nvPicPr>
                   <pic:blipFill>
-                    <a:blip r:embed="rId32"/>
+                    <a:blip r:embed="rId33"/>
                     <a:stretch>
                       <a:fillRect/>
                     </a:stretch>
@@ -1559,84 +1546,14 @@
     </w:p>
     <w:p>
       <w:r>
+        <w:rPr>
+          <w:noProof/>
+        </w:rPr>
         <w:drawing>
           <wp:inline distT="0" distB="0" distL="0" distR="0" wp14:anchorId="2646A834" wp14:editId="050170C9">
             <wp:extent cx="5943600" cy="393700"/>
             <wp:effectExtent l="0" t="0" r="0" b="6350"/>
             <wp:docPr id="14" name="Picture 14"/>
-            <wp:cNvGraphicFramePr>
-              <a:graphicFrameLocks xmlns:a="http://schemas.openxmlformats.org/drawingml/2006/main" noChangeAspect="1"/>
-            </wp:cNvGraphicFramePr>
-            <a:graphic xmlns:a="http://schemas.openxmlformats.org/drawingml/2006/main">
-              <a:graphicData uri="http://schemas.openxmlformats.org/drawingml/2006/picture">
-                <pic:pic xmlns:pic="http://schemas.openxmlformats.org/drawingml/2006/picture">
-                  <pic:nvPicPr>
-                    <pic:cNvPr id="1" name=""/>
-                    <pic:cNvPicPr/>
-                  </pic:nvPicPr>
-                  <pic:blipFill>
-                    <a:blip r:embed="rId33"/>
-                    <a:stretch>
-                      <a:fillRect/>
-                    </a:stretch>
-                  </pic:blipFill>
-                  <pic:spPr>
-                    <a:xfrm>
-                      <a:off x="0" y="0"/>
-                      <a:ext cx="5943600" cy="393700"/>
-                    </a:xfrm>
-                    <a:prstGeom prst="rect">
-                      <a:avLst/>
-                    </a:prstGeom>
-                  </pic:spPr>
-                </pic:pic>
-              </a:graphicData>
-            </a:graphic>
-          </wp:inline>
-        </w:drawing>
-      </w:r>
-    </w:p>
-    <w:p>
-      <w:r>
-        <w:t>Split</w:t>
-      </w:r>
-      <w:r>
-        <w:t xml:space="preserve"> our data into train and test sets</w:t>
-      </w:r>
-      <w:r>
-        <w:t xml:space="preserve"> and use</w:t>
-      </w:r>
-      <w:r>
-        <w:t xml:space="preserve"> the</w:t>
-      </w:r>
-      <w:r>
-        <w:t xml:space="preserve"> stratify parameter of </w:t>
-      </w:r>
-      <w:proofErr w:type="spellStart"/>
-      <w:r>
-        <w:t>train_test_split</w:t>
-      </w:r>
-      <w:proofErr w:type="spellEnd"/>
-      <w:r>
-        <w:t xml:space="preserve"> since our data is unbalanced</w:t>
-      </w:r>
-      <w:r>
-        <w:t xml:space="preserve"> (</w:t>
-      </w:r>
-      <w:r>
-        <w:t>more observations in one specific class than the others</w:t>
-      </w:r>
-      <w:r>
-        <w:t>).</w:t>
-      </w:r>
-    </w:p>
-    <w:p>
-      <w:r>
-        <w:drawing>
-          <wp:inline distT="0" distB="0" distL="0" distR="0" wp14:anchorId="25B79219" wp14:editId="36B48966">
-            <wp:extent cx="5943600" cy="192405"/>
-            <wp:effectExtent l="0" t="0" r="0" b="0"/>
-            <wp:docPr id="16" name="Picture 16"/>
             <wp:cNvGraphicFramePr>
               <a:graphicFrameLocks xmlns:a="http://schemas.openxmlformats.org/drawingml/2006/main" noChangeAspect="1"/>
             </wp:cNvGraphicFramePr>
@@ -1656,6 +1573,82 @@
                   <pic:spPr>
                     <a:xfrm>
                       <a:off x="0" y="0"/>
+                      <a:ext cx="5943600" cy="393700"/>
+                    </a:xfrm>
+                    <a:prstGeom prst="rect">
+                      <a:avLst/>
+                    </a:prstGeom>
+                  </pic:spPr>
+                </pic:pic>
+              </a:graphicData>
+            </a:graphic>
+          </wp:inline>
+        </w:drawing>
+      </w:r>
+    </w:p>
+    <w:p>
+      <w:r>
+        <w:t>Split</w:t>
+      </w:r>
+      <w:r>
+        <w:t xml:space="preserve"> our data into train and test sets</w:t>
+      </w:r>
+      <w:r>
+        <w:t xml:space="preserve"> and use</w:t>
+      </w:r>
+      <w:r>
+        <w:t xml:space="preserve"> the</w:t>
+      </w:r>
+      <w:r>
+        <w:t xml:space="preserve"> stratify parameter of </w:t>
+      </w:r>
+      <w:proofErr w:type="spellStart"/>
+      <w:r>
+        <w:t>train_test_split</w:t>
+      </w:r>
+      <w:proofErr w:type="spellEnd"/>
+      <w:r>
+        <w:t xml:space="preserve"> since our data is unbalanced</w:t>
+      </w:r>
+      <w:r>
+        <w:t xml:space="preserve"> (</w:t>
+      </w:r>
+      <w:r>
+        <w:t>more observations in one specific class than the others</w:t>
+      </w:r>
+      <w:r>
+        <w:t>).</w:t>
+      </w:r>
+    </w:p>
+    <w:p>
+      <w:r>
+        <w:rPr>
+          <w:noProof/>
+        </w:rPr>
+        <w:drawing>
+          <wp:inline distT="0" distB="0" distL="0" distR="0" wp14:anchorId="25B79219" wp14:editId="36B48966">
+            <wp:extent cx="5943600" cy="192405"/>
+            <wp:effectExtent l="0" t="0" r="0" b="0"/>
+            <wp:docPr id="16" name="Picture 16"/>
+            <wp:cNvGraphicFramePr>
+              <a:graphicFrameLocks xmlns:a="http://schemas.openxmlformats.org/drawingml/2006/main" noChangeAspect="1"/>
+            </wp:cNvGraphicFramePr>
+            <a:graphic xmlns:a="http://schemas.openxmlformats.org/drawingml/2006/main">
+              <a:graphicData uri="http://schemas.openxmlformats.org/drawingml/2006/picture">
+                <pic:pic xmlns:pic="http://schemas.openxmlformats.org/drawingml/2006/picture">
+                  <pic:nvPicPr>
+                    <pic:cNvPr id="1" name=""/>
+                    <pic:cNvPicPr/>
+                  </pic:nvPicPr>
+                  <pic:blipFill>
+                    <a:blip r:embed="rId35"/>
+                    <a:stretch>
+                      <a:fillRect/>
+                    </a:stretch>
+                  </pic:blipFill>
+                  <pic:spPr>
+                    <a:xfrm>
+                      <a:off x="0" y="0"/>
                       <a:ext cx="5943600" cy="192405"/>
                     </a:xfrm>
                     <a:prstGeom prst="rect">
@@ -1704,6 +1697,9 @@
     </w:p>
     <w:p>
       <w:r>
+        <w:rPr>
+          <w:noProof/>
+        </w:rPr>
         <w:drawing>
           <wp:inline distT="0" distB="0" distL="0" distR="0" wp14:anchorId="30FFFB6A" wp14:editId="5B2CA078">
             <wp:extent cx="5943600" cy="889000"/>
@@ -1720,7 +1716,7 @@
                     <pic:cNvPicPr/>
                   </pic:nvPicPr>
                   <pic:blipFill>
-                    <a:blip r:embed="rId35"/>
+                    <a:blip r:embed="rId36"/>
                     <a:stretch>
                       <a:fillRect/>
                     </a:stretch>
@@ -1743,6 +1739,7 @@
     </w:p>
     <w:p>
       <w:r>
+        <w:lastRenderedPageBreak/>
         <w:t>The final build step to our machine learning model</w:t>
       </w:r>
       <w:r>
@@ -1763,6 +1760,9 @@
     </w:p>
     <w:p>
       <w:r>
+        <w:rPr>
+          <w:noProof/>
+        </w:rPr>
         <w:drawing>
           <wp:inline distT="0" distB="0" distL="0" distR="0" wp14:anchorId="1A64B7F3" wp14:editId="031A0AC4">
             <wp:extent cx="5943600" cy="996315"/>
@@ -1779,7 +1779,7 @@
                     <pic:cNvPicPr/>
                   </pic:nvPicPr>
                   <pic:blipFill>
-                    <a:blip r:embed="rId36"/>
+                    <a:blip r:embed="rId37"/>
                     <a:stretch>
                       <a:fillRect/>
                     </a:stretch>
@@ -1831,6 +1831,9 @@
     </w:p>
     <w:p>
       <w:r>
+        <w:rPr>
+          <w:noProof/>
+        </w:rPr>
         <w:drawing>
           <wp:inline distT="0" distB="0" distL="0" distR="0" wp14:anchorId="7613677B" wp14:editId="1521D8D8">
             <wp:extent cx="5943600" cy="3590290"/>
@@ -1847,7 +1850,7 @@
                     <pic:cNvPicPr/>
                   </pic:nvPicPr>
                   <pic:blipFill>
-                    <a:blip r:embed="rId37"/>
+                    <a:blip r:embed="rId38"/>
                     <a:stretch>
                       <a:fillRect/>
                     </a:stretch>
@@ -1896,6 +1899,10 @@
     </w:p>
     <w:p>
       <w:r>
+        <w:rPr>
+          <w:noProof/>
+        </w:rPr>
+        <w:lastRenderedPageBreak/>
         <w:drawing>
           <wp:inline distT="0" distB="0" distL="0" distR="0" wp14:anchorId="3A6E17CF" wp14:editId="4F67BDFB">
             <wp:extent cx="5943600" cy="1934845"/>
@@ -1912,7 +1919,7 @@
                     <pic:cNvPicPr/>
                   </pic:nvPicPr>
                   <pic:blipFill>
-                    <a:blip r:embed="rId38"/>
+                    <a:blip r:embed="rId39"/>
                     <a:stretch>
                       <a:fillRect/>
                     </a:stretch>
@@ -5184,7 +5191,7 @@
   <inkml:trace contextRef="#ctx0" brushRef="#br0" timeOffset="374.79">825 631 6911 0 0,'0'0'528'0'0,"-9"-4"2631"0"0,6 4-2840 0 0,0 0-1 0 0,-1 1 1 0 0,1-1-1 0 0,0 1 1 0 0,0-1 0 0 0,0 1-1 0 0,0 0 1 0 0,0 0 0 0 0,0 1-1 0 0,0-1 1 0 0,0 1-1 0 0,0-1 1 0 0,0 1 0 0 0,1 0-1 0 0,-1 0 1 0 0,-3 3 0 0 0,2 0-250 0 0,0 0 0 0 0,0 0 1 0 0,0 0-1 0 0,1 1 1 0 0,0-1-1 0 0,0 1 0 0 0,-4 11 1 0 0,-3 12-203 0 0,1 0 0 0 0,1 1 0 0 0,2 0 0 0 0,-4 38 0 0 0,9-59 101 0 0,-3 59-124 0 0,4-60 137 0 0,1 1-1 0 0,0-1 1 0 0,0 0-1 0 0,0 1 1 0 0,1-1-1 0 0,3 8 1 0 0,-4-12 10 0 0,-1-3 8 0 0,0 0 0 0 0,1 0 1 0 0,-1 0-1 0 0,0 0 0 0 0,1 0 0 0 0,-1 0 0 0 0,1 0 1 0 0,-1 0-1 0 0,1 0 0 0 0,0 0 0 0 0,0 0 0 0 0,-1-1 0 0 0,1 1 1 0 0,0 0-1 0 0,0 0 0 0 0,0-1 0 0 0,0 1 0 0 0,1 0 1 0 0,-1 1-8 0 0,1-1 0 0 0,-1 0 0 0 0,0 0 0 0 0,1 1 0 0 0,0-1 0 0 0,-1 0 1 0 0,1-1-1 0 0,0 1 0 0 0,-1 0 0 0 0,1 0 0 0 0,0-1 0 0 0,0 1 0 0 0,-1-1 0 0 0,1 1 1 0 0,0-1-1 0 0,0 0 0 0 0,0 0 0 0 0,0 0 0 0 0,0 0 0 0 0,2 0 0 0 0,-2-1-12 0 0,1 0-1 0 0,-1 1 1 0 0,0-1-1 0 0,1-1 1 0 0,-1 1-1 0 0,0 0 0 0 0,0-1 1 0 0,1 1-1 0 0,-1-1 1 0 0,-1 1-1 0 0,1-1 1 0 0,0 0-1 0 0,2-2 0 0 0,1-2-34 0 0,-1-1-1 0 0,1 0 0 0 0,-1 0 0 0 0,-1 0 0 0 0,1 0 0 0 0,-1-1 0 0 0,0 1 0 0 0,2-13 1 0 0,-3 7 53 0 0,-1 1 0 0 0,0-1 1 0 0,-1 1-1 0 0,0-1 0 0 0,-1 1 0 0 0,-1-1 1 0 0,-3-15-1 0 0,-3-1-30 0 0,-20-53 0 0 0,16 54 6 0 0,-2 1 0 0 0,0 0-1 0 0,-22-28 1 0 0,24 42-904 0 0,9 15-1062 0 0,3 7 262 0 0,1 9-2005 0 0</inkml:trace>
   <inkml:trace contextRef="#ctx0" brushRef="#br0" timeOffset="1040.56">1039 703 10511 0 0,'0'2'480'0'0,"-4"6"-69"0"0,3-6-386 0 0,-1 0-1 0 0,1 1 1 0 0,0-1-1 0 0,0 1 1 0 0,0-1-1 0 0,1 1 1 0 0,-1 0-1 0 0,0-1 1 0 0,1 1 0 0 0,0 0-1 0 0,0 4 1 0 0,0 23 478 0 0,1-1 0 0 0,10 55 0 0 0,-4-39-502 0 0,-1-9-101 0 0,-9-59 402 0 0,2 17-250 0 0,1 1-1 0 0,-1-1 1 0 0,2-10-1 0 0,2-47 193 0 0,-2 38-246 0 0,7-45 0 0 0,-6 62-31 0 0,-1-1-1 0 0,2 1 0 0 0,-1 0 1 0 0,9-16-1 0 0,-11 22-54 0 0,2 3-11 0 0,-1-1 88 0 0,1 0 0 0 0,-1 1 0 0 0,0-1 0 0 0,1 1 0 0 0,-1-1 0 0 0,0 1 0 0 0,1 0 0 0 0,-1 0 0 0 0,0-1 0 0 0,0 1 0 0 0,0 0 0 0 0,0 0 0 0 0,1 0 0 0 0,-2 0 0 0 0,1 0 0 0 0,0 0 0 0 0,1 2 0 0 0,13 24-9 0 0,-4-2 187 0 0,-2 2-1 0 0,11 49 1 0 0,-13-45-67 0 0,1 1 1 0 0,2-2-1 0 0,16 36 0 0 0,-19-55-100 0 0,3-4 0 0 0,-6-6 0 0 0,-1 0 0 0 0,1-1 0 0 0,-1 1 0 0 0,1-1 0 0 0,-1 0 0 0 0,1 0 0 0 0,0 0 0 0 0,6-1 0 0 0,-8 1 0 0 0,0 0 0 0 0,-1-1 0 0 0,1 1 0 0 0,0-1 0 0 0,0 1 0 0 0,0-1 0 0 0,0 0 0 0 0,0 0 0 0 0,0 0 0 0 0,-1 0 0 0 0,1 0 0 0 0,0 0 0 0 0,-1 0 0 0 0,1-1 0 0 0,-1 1 0 0 0,1 0 0 0 0,-1-1 0 0 0,0 1 0 0 0,0-1 0 0 0,1 0 0 0 0,-1 1 0 0 0,0-1 0 0 0,-1 0 0 0 0,1 0 0 0 0,0 0 0 0 0,0 1 0 0 0,-1-1 0 0 0,1-3 0 0 0,0 2 0 0 0,9-29-11 0 0,-2-1-1 0 0,4-38 0 0 0,8-35-169 0 0,22-28-480 0 0,-39 125 632 0 0,1 1-1 0 0,0 0 1 0 0,6-8 0 0 0,-8 13-14 0 0,-1 3 44 0 0,-1 0 1 0 0,1-1-1 0 0,-1 1 0 0 0,0 0 0 0 0,1-1 1 0 0,-1 1-1 0 0,1 0 0 0 0,-1 0 1 0 0,1-1-1 0 0,-1 1 0 0 0,1 0 0 0 0,-1 0 1 0 0,1 0-1 0 0,-1 0 0 0 0,1-1 1 0 0,-1 1-1 0 0,1 0 0 0 0,-1 0 0 0 0,1 0 1 0 0,-1 0-1 0 0,1 0 0 0 0,-1 1 1 0 0,1-1-1 0 0,-1 0 0 0 0,1 0 0 0 0,-1 0 1 0 0,1 0-1 0 0,-1 0 0 0 0,1 1 1 0 0,-1-1-1 0 0,1 0 0 0 0,-1 0 0 0 0,1 1 1 0 0,-1-1-1 0 0,0 0 0 0 0,1 1 1 0 0,0 0-1 0 0,-1 0 6 0 0,3 1 70 0 0,0 1 0 0 0,0-1 0 0 0,0 1 0 0 0,-1 0-1 0 0,1 0 1 0 0,-1 0 0 0 0,0 0 0 0 0,0 0 0 0 0,0 0 0 0 0,0 1 0 0 0,2 6 0 0 0,1 5 365 0 0,4 24 1 0 0,-5-21-295 0 0,17 57 386 0 0,-9-34-466 0 0,10 62 1 0 0,-22-101-293 0 0</inkml:trace>
   <inkml:trace contextRef="#ctx0" brushRef="#br0" timeOffset="1523.95">1746 559 6911 0 0,'0'0'528'0'0,"-2"1"-341"0"0,-2 0 273 0 0,0 1-1 0 0,0 1 1 0 0,0-1 0 0 0,1 0-1 0 0,-1 1 1 0 0,1 0-1 0 0,-1 0 1 0 0,1 0 0 0 0,0 0-1 0 0,0 0 1 0 0,0 1 0 0 0,1 0-1 0 0,-1-1 1 0 0,1 1-1 0 0,-4 7 1 0 0,2-1-118 0 0,1 1 1 0 0,0 0-1 0 0,0 0 0 0 0,-1 14 1 0 0,4-23-336 0 0,-6 40 62 0 0,1 1-1 0 0,3 76 0 0 0,2-102-86 0 0,2 1-1 0 0,0 0 0 0 0,2-1 0 0 0,-1 0 0 0 0,2 1 1 0 0,1-2-1 0 0,0 1 0 0 0,1 0 0 0 0,13 22 1 0 0,-18-35 5 0 0,1 0 1 0 0,0 0-1 0 0,0-1 1 0 0,0 1 0 0 0,0-1-1 0 0,1 0 1 0 0,-1 0-1 0 0,1 0 1 0 0,-1 0 0 0 0,1-1-1 0 0,0 1 1 0 0,0-1 0 0 0,1 0-1 0 0,-1 0 1 0 0,0-1-1 0 0,8 3 1 0 0,-8-4-21 0 0,-1 1-1 0 0,1-1 1 0 0,0 0 0 0 0,-1 0 0 0 0,1 0-1 0 0,0 0 1 0 0,0-1 0 0 0,-1 1 0 0 0,1-1-1 0 0,-1 0 1 0 0,1 0 0 0 0,-1-1-1 0 0,1 1 1 0 0,-1-1 0 0 0,1 1 0 0 0,-1-1-1 0 0,0 0 1 0 0,0 0 0 0 0,0-1-1 0 0,0 1 1 0 0,2-4 0 0 0,5-4 13 0 0,-1-2 0 0 0,0 1 0 0 0,-1-1 0 0 0,0 0 0 0 0,-1-1 0 0 0,-1 0 0 0 0,0 0 0 0 0,-1 0 0 0 0,0-1 0 0 0,-1 0 0 0 0,0 0 0 0 0,3-27 0 0 0,-4 9-16 0 0,-1 0 0 0 0,-2 0 1 0 0,-1 0-1 0 0,-9-55 0 0 0,7 69 36 0 0,-1 0 0 0 0,-1 0 0 0 0,0 1 0 0 0,-12-27 0 0 0,12 35 0 0 0,1 0 0 0 0,-1 1 0 0 0,-1 0 0 0 0,1 0 0 0 0,-1 0 0 0 0,0 1 0 0 0,-1 0 0 0 0,0 0 0 0 0,0 0 0 0 0,-11-6 0 0 0,16 11 6 0 0,0 1 0 0 0,0-1 0 0 0,0 1 0 0 0,0 0 0 0 0,0 0 0 0 0,-1 0-1 0 0,1 0 1 0 0,-1 0 0 0 0,1 0 0 0 0,0 0 0 0 0,-1 1 0 0 0,1-1 0 0 0,-1 1 0 0 0,0 0 0 0 0,1 0-1 0 0,-1 0 1 0 0,1 0 0 0 0,-1 0 0 0 0,1 1 0 0 0,-1-1 0 0 0,1 1 0 0 0,-1-1 0 0 0,1 1 0 0 0,-1 0-1 0 0,1 0 1 0 0,0 0 0 0 0,-1 0 0 0 0,1 1 0 0 0,0-1 0 0 0,0 1 0 0 0,0-1 0 0 0,0 1 0 0 0,0 0-1 0 0,0-1 1 0 0,1 1 0 0 0,-1 0 0 0 0,0 0 0 0 0,1 0 0 0 0,0 1 0 0 0,-3 3 0 0 0,-4 11 29 0 0,0-1 1 0 0,1 2-1 0 0,1-1 1 0 0,0 1-1 0 0,2 0 1 0 0,-4 25-1 0 0,-6 116 204 0 0,13-133-232 0 0,-3 96-337 0 0,5-1 0 0 0,25 189 0 0 0,-10-226-1170 0 0,-7-48 630 0 0</inkml:trace>
-  <inkml:trace contextRef="#ctx0" brushRef="#br0" timeOffset="2047.67">2250 774 10591 0 0,'0'0'819'0'0,"-10"-6"445"0"0,7 4-837 0 0,1 0 0 0 0,-1-1 0 0 0,0 0 0 0 0,-4-6 1 0 0,4 5-297 0 0,0 1 1 0 0,0-1-1 0 0,0 1 1 0 0,-7-6-1 0 0,5 6-159 0 0,1 0 1 0 0,-1 1-1 0 0,1-1 0 0 0,-1 1 0 0 0,0 0 0 0 0,0 0 0 0 0,0 1 0 0 0,-1-1 1 0 0,1 1-1 0 0,0 0 0 0 0,0 1 0 0 0,-1-1 0 0 0,1 1 0 0 0,0 0 0 0 0,0 1 1 0 0,-1-1-1 0 0,1 1 0 0 0,0 0 0 0 0,0 0 0 0 0,-1 1 0 0 0,1-1 0 0 0,0 1 0 0 0,1 0 1 0 0,-1 1-1 0 0,0-1 0 0 0,1 1 0 0 0,-1 0 0 0 0,1 0 0 0 0,0 0 0 0 0,0 1 1 0 0,0-1-1 0 0,0 1 0 0 0,0 0 0 0 0,1 0 0 0 0,0 0 0 0 0,0 1 0 0 0,-5 9 1 0 0,3-4 38 0 0,0 1 1 0 0,1 0-1 0 0,1 1 1 0 0,-1-1 0 0 0,2 1-1 0 0,-2 13 1 0 0,1-1 67 0 0,2 0 0 0 0,2 26 0 0 0,-1-42-69 0 0,1 1 0 0 0,0-1 0 0 0,1 0 0 0 0,0 0-1 0 0,0 0 1 0 0,1 1 0 0 0,0-2 0 0 0,0 1 0 0 0,6 10 0 0 0,-7-15-21 0 0,-1-1 0 0 0,1 0 1 0 0,-1 0-1 0 0,1 0 0 0 0,0 0 1 0 0,0 0-1 0 0,0 0 1 0 0,0-1-1 0 0,0 1 0 0 0,0-1 1 0 0,0 1-1 0 0,0-1 1 0 0,1 0-1 0 0,-1 0 0 0 0,1 0 1 0 0,-1 0-1 0 0,1 0 0 0 0,-1 0 1 0 0,1-1-1 0 0,-1 1 1 0 0,1-1-1 0 0,0 0 0 0 0,-1 0 1 0 0,1 0-1 0 0,0 0 1 0 0,-1 0-1 0 0,1-1 0 0 0,-1 1 1 0 0,1-1-1 0 0,-1 1 0 0 0,1-1 1 0 0,-1 0-1 0 0,5-2 1 0 0,-3 1-30 0 0,1-1 0 0 0,-1 0 0 0 0,1 0 0 0 0,-1 0 1 0 0,0 0-1 0 0,-1 0 0 0 0,1-1 0 0 0,0 0 0 0 0,-1 0 1 0 0,0 0-1 0 0,0 0 0 0 0,4-7 0 0 0,2-7-118 0 0,14-35 0 0 0,-13 28 38 0 0,23-77-452 0 0,-25 71 211 0 0,1 1 0 0 0,14-30-1 0 0,-13 39 253 0 0,-10 21 130 0 0,1 0 0 0 0,-1 0 0 0 0,1 0 0 0 0,-1 0 0 0 0,1 0 0 0 0,-1 0 0 0 0,0 0 0 0 0,1 0 0 0 0,-1 0 0 0 0,1 0 0 0 0,-1 0 0 0 0,1 0 0 0 0,-1 0 0 0 0,1 1 0 0 0,-1-1 0 0 0,1 0 0 0 0,-1 0 0 0 0,1 0 0 0 0,-1 1 0 0 0,0-1 0 0 0,1 0 0 0 0,-1 1-1 0 0,1-1 1 0 0,-1 0 0 0 0,0 1 0 0 0,1-1 0 0 0,-1 0 0 0 0,0 1 0 0 0,1 0 0 0 0,4 11 329 0 0,0 0 0 0 0,-1 1-1 0 0,-1-1 1 0 0,5 27 0 0 0,1 58 698 0 0,-7-70-939 0 0,1 12-45 0 0,5 112-111 0 0,-8-149-74 0 0</inkml:trace>
+  <inkml:trace contextRef="#ctx0" brushRef="#br0" timeOffset="2047.66">2250 774 10591 0 0,'0'0'819'0'0,"-10"-6"445"0"0,7 4-837 0 0,1 0 0 0 0,-1-1 0 0 0,0 0 0 0 0,-4-6 1 0 0,4 5-297 0 0,0 1 1 0 0,0-1-1 0 0,0 1 1 0 0,-7-6-1 0 0,5 6-159 0 0,1 0 1 0 0,-1 1-1 0 0,1-1 0 0 0,-1 1 0 0 0,0 0 0 0 0,0 0 0 0 0,0 1 0 0 0,-1-1 1 0 0,1 1-1 0 0,0 0 0 0 0,0 1 0 0 0,-1-1 0 0 0,1 1 0 0 0,0 0 0 0 0,0 1 1 0 0,-1-1-1 0 0,1 1 0 0 0,0 0 0 0 0,0 0 0 0 0,-1 1 0 0 0,1-1 0 0 0,0 1 0 0 0,1 0 1 0 0,-1 1-1 0 0,0-1 0 0 0,1 1 0 0 0,-1 0 0 0 0,1 0 0 0 0,0 0 0 0 0,0 1 1 0 0,0-1-1 0 0,0 1 0 0 0,0 0 0 0 0,1 0 0 0 0,0 0 0 0 0,0 1 0 0 0,-5 9 1 0 0,3-4 38 0 0,0 1 1 0 0,1 0-1 0 0,1 1 1 0 0,-1-1 0 0 0,2 1-1 0 0,-2 13 1 0 0,1-1 67 0 0,2 0 0 0 0,2 26 0 0 0,-1-42-69 0 0,1 1 0 0 0,0-1 0 0 0,1 0 0 0 0,0 0-1 0 0,0 0 1 0 0,1 1 0 0 0,0-2 0 0 0,0 1 0 0 0,6 10 0 0 0,-7-15-21 0 0,-1-1 0 0 0,1 0 1 0 0,-1 0-1 0 0,1 0 0 0 0,0 0 1 0 0,0 0-1 0 0,0 0 1 0 0,0-1-1 0 0,0 1 0 0 0,0-1 1 0 0,0 1-1 0 0,0-1 1 0 0,1 0-1 0 0,-1 0 0 0 0,1 0 1 0 0,-1 0-1 0 0,1 0 0 0 0,-1 0 1 0 0,1-1-1 0 0,-1 1 1 0 0,1-1-1 0 0,0 0 0 0 0,-1 0 1 0 0,1 0-1 0 0,0 0 1 0 0,-1 0-1 0 0,1-1 0 0 0,-1 1 1 0 0,1-1-1 0 0,-1 1 0 0 0,1-1 1 0 0,-1 0-1 0 0,5-2 1 0 0,-3 1-30 0 0,1-1 0 0 0,-1 0 0 0 0,1 0 0 0 0,-1 0 1 0 0,0 0-1 0 0,-1 0 0 0 0,1-1 0 0 0,0 0 0 0 0,-1 0 1 0 0,0 0-1 0 0,0 0 0 0 0,4-7 0 0 0,2-7-118 0 0,14-35 0 0 0,-13 28 38 0 0,23-77-452 0 0,-25 71 211 0 0,1 1 0 0 0,14-30-1 0 0,-13 39 253 0 0,-10 21 130 0 0,1 0 0 0 0,-1 0 0 0 0,1 0 0 0 0,-1 0 0 0 0,1 0 0 0 0,-1 0 0 0 0,0 0 0 0 0,1 0 0 0 0,-1 0 0 0 0,1 0 0 0 0,-1 0 0 0 0,1 0 0 0 0,-1 0 0 0 0,1 1 0 0 0,-1-1 0 0 0,1 0 0 0 0,-1 0 0 0 0,1 0 0 0 0,-1 1 0 0 0,0-1 0 0 0,1 0 0 0 0,-1 1-1 0 0,1-1 1 0 0,-1 0 0 0 0,0 1 0 0 0,1-1 0 0 0,-1 0 0 0 0,0 1 0 0 0,1 0 0 0 0,4 11 329 0 0,0 0 0 0 0,-1 1-1 0 0,-1-1 1 0 0,5 27 0 0 0,1 58 698 0 0,-7-70-939 0 0,1 12-45 0 0,5 112-111 0 0,-8-149-74 0 0</inkml:trace>
   <inkml:trace contextRef="#ctx0" brushRef="#br0" timeOffset="2428.25">2454 684 11519 0 0,'-9'86'1683'0'0,"-3"0"0"0"0,-37 133-1 0 0,45-208-1671 0 0,4-9 42 0 0,0-10-46 0 0,1 0-1 0 0,0 0 0 0 0,0 0 1 0 0,1 0-1 0 0,0 0 0 0 0,5-12 1 0 0,24-44 12 0 0,-23 50-19 0 0,-6 11-3 0 0,0-1 0 0 0,0 1 0 0 0,0 0 0 0 0,0 0 0 0 0,0 0 0 0 0,1 0 0 0 0,0 0 0 0 0,-1 1-1 0 0,1-1 1 0 0,0 1 0 0 0,0 0 0 0 0,0 0 0 0 0,1 0 0 0 0,-1 0 0 0 0,1 0 0 0 0,-1 1 0 0 0,1-1 0 0 0,-1 1 0 0 0,1 0-1 0 0,0 0 1 0 0,7 0 0 0 0,-7 1 0 0 0,0 0-1 0 0,0 0 1 0 0,0 0 0 0 0,0 1-1 0 0,1 0 1 0 0,-1 0-1 0 0,0 0 1 0 0,0 0 0 0 0,0 1-1 0 0,-1-1 1 0 0,1 1-1 0 0,0 0 1 0 0,-1 1 0 0 0,1-1-1 0 0,-1 0 1 0 0,1 1-1 0 0,-1 0 1 0 0,0 0 0 0 0,4 5-1 0 0,2 4 19 0 0,0 0 1 0 0,-1 1-1 0 0,-1 0 0 0 0,0 0 0 0 0,8 25 0 0 0,17 73-462 0 0,-27-87-4250 0 0</inkml:trace>
   <inkml:trace contextRef="#ctx0" brushRef="#br0" timeOffset="2816.85">2809 660 11719 0 0,'-1'2'532'0'0,"-3"20"76"0"0,1 0 0 0 0,1 0 1 0 0,1 0-1 0 0,1 0 0 0 0,1 0 0 0 0,1 0 0 0 0,6 30 0 0 0,5 4-282 0 0,34 90-1 0 0,-34-109-672 0 0,22 55-332 0 0,-31-82 493 0 0,1-1-1 0 0,0 0 0 0 0,1 0 0 0 0,0-1 1 0 0,0 0-1 0 0,1 0 0 0 0,9 9 0 0 0,-11-13 14 0 0,1-1 0 0 0,-1 1 0 0 0,1-1 0 0 0,7 3-1 0 0,-11-6 124 0 0,-1 1 26 0 0,0-1 0 0 0,0 0 0 0 0,0 1 0 0 0,0-1 0 0 0,1 0 0 0 0,-1 0 0 0 0,0 0 0 0 0,0 0 0 0 0,0 0 0 0 0,0 0 0 0 0,0 0 0 0 0,0-1 0 0 0,1 1 0 0 0,-1 0 0 0 0,0-1 0 0 0,0 1 0 0 0,0-1 0 0 0,0 1 0 0 0,0-1 0 0 0,0 1 0 0 0,0-1 0 0 0,0 0 0 0 0,1-1 0 0 0,16-17-145 0 0,-9 6 152 0 0,-1-1-1 0 0,-1 1 1 0 0,0-1-1 0 0,-1-1 1 0 0,8-26-1 0 0,-5 5 249 0 0,6-48 1440 0 0,-16 84-1607 0 0,1 1 0 0 0,-1-1-1 0 0,0 1 1 0 0,0 0 0 0 0,0-1-1 0 0,0 1 1 0 0,1-1-1 0 0,-1 1 1 0 0,0 0 0 0 0,1 0-1 0 0,-1-1 1 0 0,0 1 0 0 0,1 0-1 0 0,-1 0 1 0 0,1 0 0 0 0,-1 1-1 0 0,-1 1 87 0 0,-12 22 195 0 0,1 1-1 0 0,1 0 1 0 0,-16 52-1 0 0,10-28-195 0 0,-16 47-608 0 0,3 1 0 0 0,5 2 0 0 0,-24 183 0 0 0,48-256-640 0 0</inkml:trace>
 </inkml:ink>

</xml_diff>

<commit_message>
Updating html with link to home page
</commit_message>
<xml_diff>
--- a/Resources/Works Management Risk Project.docx
+++ b/Resources/Works Management Risk Project.docx
@@ -628,109 +628,37 @@
           <w:sz w:val="24"/>
           <w:szCs w:val="24"/>
         </w:rPr>
-        <w:t xml:space="preserve">On any given day, there are over 400 contractor employees working on my job site, performing varying tasks such as welding, high voltage electrical work, civil, facility cleaning, High Pressure blasting to name a few. Each of these tasks require an Authority </w:t>
-      </w:r>
-      <w:proofErr w:type="gramStart"/>
-      <w:r>
+        <w:t>On any given day, there are over 400 contractor employees working on my job site, performing varying tasks such as welding, high voltage electrical work, civil, facility cleaning, High Pressure blasting to name a few. Each of these tasks require an Authority To Work authorisation prior to starting work and are risk classified appropriately based on the exposure to the business and the workers. For every job, a company representative is required to visit the job site with the contractor representative to ensure that there are no new hazards and the area is safe to start work using the existing approved controls.</w:t>
+      </w:r>
+    </w:p>
+    <w:p>
+      <w:pPr>
         <w:rPr>
           <w:sz w:val="24"/>
           <w:szCs w:val="24"/>
         </w:rPr>
-        <w:t>To</w:t>
-      </w:r>
-      <w:proofErr w:type="gramEnd"/>
+      </w:pPr>
       <w:r>
         <w:rPr>
           <w:sz w:val="24"/>
           <w:szCs w:val="24"/>
         </w:rPr>
-        <w:t xml:space="preserve"> Work authorisation prior to starting work and are risk classified </w:t>
-      </w:r>
-      <w:r>
+        <w:t>The company representatives have identified that they are time poor with managing their own work crews let alone contractors and subsequently do not complete all tasks required of them with regards to both crew management (coaching, job checks, people management etc.) and Authority To Work requirements (field verifications, job front sign off).</w:t>
+      </w:r>
+    </w:p>
+    <w:p>
+      <w:pPr>
         <w:rPr>
           <w:sz w:val="24"/>
           <w:szCs w:val="24"/>
         </w:rPr>
-        <w:lastRenderedPageBreak/>
-        <w:t xml:space="preserve">appropriately based on the exposure to the business and the workers. For every job, a company representative is required to visit the job site with the contractor representative to ensure that there are no new </w:t>
-      </w:r>
-      <w:proofErr w:type="gramStart"/>
+      </w:pPr>
       <w:r>
         <w:rPr>
           <w:sz w:val="24"/>
           <w:szCs w:val="24"/>
         </w:rPr>
-        <w:t>hazards</w:t>
-      </w:r>
-      <w:proofErr w:type="gramEnd"/>
-      <w:r>
-        <w:rPr>
-          <w:sz w:val="24"/>
-          <w:szCs w:val="24"/>
-        </w:rPr>
-        <w:t xml:space="preserve"> and the area is safe to start work using the existing approved controls.</w:t>
-      </w:r>
-    </w:p>
-    <w:p>
-      <w:pPr>
-        <w:rPr>
-          <w:sz w:val="24"/>
-          <w:szCs w:val="24"/>
-        </w:rPr>
-      </w:pPr>
-      <w:r>
-        <w:rPr>
-          <w:sz w:val="24"/>
-          <w:szCs w:val="24"/>
-        </w:rPr>
-        <w:t xml:space="preserve">The company representatives have identified that they are time poor with managing their own work crews let alone contractors and subsequently do not complete all tasks required of them with regards to both crew management (coaching, job checks, people management etc.) and Authority </w:t>
-      </w:r>
-      <w:proofErr w:type="gramStart"/>
-      <w:r>
-        <w:rPr>
-          <w:sz w:val="24"/>
-          <w:szCs w:val="24"/>
-        </w:rPr>
-        <w:t>To</w:t>
-      </w:r>
-      <w:proofErr w:type="gramEnd"/>
-      <w:r>
-        <w:rPr>
-          <w:sz w:val="24"/>
-          <w:szCs w:val="24"/>
-        </w:rPr>
-        <w:t xml:space="preserve"> Work requirements (field verifications, job front sign off).</w:t>
-      </w:r>
-    </w:p>
-    <w:p>
-      <w:pPr>
-        <w:rPr>
-          <w:sz w:val="24"/>
-          <w:szCs w:val="24"/>
-        </w:rPr>
-      </w:pPr>
-      <w:r>
-        <w:rPr>
-          <w:sz w:val="24"/>
-          <w:szCs w:val="24"/>
-        </w:rPr>
-        <w:t xml:space="preserve">In light of this concern, I employed a worker to come onsite and complete a Health Status audit on the Authority </w:t>
-      </w:r>
-      <w:proofErr w:type="gramStart"/>
-      <w:r>
-        <w:rPr>
-          <w:sz w:val="24"/>
-          <w:szCs w:val="24"/>
-        </w:rPr>
-        <w:t>To</w:t>
-      </w:r>
-      <w:proofErr w:type="gramEnd"/>
-      <w:r>
-        <w:rPr>
-          <w:sz w:val="24"/>
-          <w:szCs w:val="24"/>
-        </w:rPr>
-        <w:t xml:space="preserve"> Work process, where a contact was made with 386 work fronts to collect specific data based on the job and the Authority To Work form.</w:t>
+        <w:t>In light of this concern, I employed a worker to come onsite and complete a Health Status audit on the Authority To Work process, where a contact was made with 386 work fronts to collect specific data based on the job and the Authority To Work form.</w:t>
       </w:r>
     </w:p>
     <w:p>
@@ -879,7 +807,6 @@
         <w:rPr>
           <w:noProof/>
         </w:rPr>
-        <w:lastRenderedPageBreak/>
         <w:drawing>
           <wp:inline distT="0" distB="0" distL="0" distR="0" wp14:anchorId="4934C018" wp14:editId="23F4AD2B">
             <wp:extent cx="5943600" cy="3974465"/>
@@ -930,21 +857,11 @@
       </w:r>
     </w:p>
     <w:p>
-      <w:proofErr w:type="spellStart"/>
-      <w:proofErr w:type="gramStart"/>
       <w:r>
         <w:t>d</w:t>
       </w:r>
       <w:r>
-        <w:t>ropna</w:t>
-      </w:r>
-      <w:proofErr w:type="spellEnd"/>
-      <w:r>
-        <w:t>(</w:t>
-      </w:r>
-      <w:proofErr w:type="gramEnd"/>
-      <w:r>
-        <w:t>)</w:t>
+        <w:t>ropna()</w:t>
       </w:r>
       <w:r>
         <w:t xml:space="preserve"> is used</w:t>
@@ -971,18 +888,10 @@
         <w:t>ied is</w:t>
       </w:r>
       <w:r>
-        <w:t xml:space="preserve"> </w:t>
-      </w:r>
-      <w:proofErr w:type="spellStart"/>
-      <w:r>
-        <w:t>a</w:t>
-      </w:r>
-      <w:r>
-        <w:t>.str.lower</w:t>
-      </w:r>
-      <w:proofErr w:type="spellEnd"/>
-      <w:r>
-        <w:t xml:space="preserve">() function to lowercase all </w:t>
+        <w:t xml:space="preserve"> a</w:t>
+      </w:r>
+      <w:r>
+        <w:t xml:space="preserve">.str.lower() function to lowercase all </w:t>
       </w:r>
       <w:r>
         <w:t>characters</w:t>
@@ -1065,25 +974,15 @@
         <w:t>.</w:t>
       </w:r>
       <w:r>
-        <w:t xml:space="preserve"> We use the </w:t>
-      </w:r>
-      <w:proofErr w:type="spellStart"/>
-      <w:r>
-        <w:t>nlkt</w:t>
-      </w:r>
-      <w:proofErr w:type="spellEnd"/>
-      <w:r>
-        <w:t xml:space="preserve"> </w:t>
+        <w:t xml:space="preserve"> We use the nlkt </w:t>
       </w:r>
       <w:hyperlink r:id="rId27" w:history="1">
-        <w:proofErr w:type="spellStart"/>
         <w:r>
           <w:rPr>
             <w:rStyle w:val="Hyperlink"/>
           </w:rPr>
           <w:t>word_tokenize</w:t>
         </w:r>
-        <w:proofErr w:type="spellEnd"/>
       </w:hyperlink>
       <w:r>
         <w:t>.</w:t>
@@ -1091,17 +990,7 @@
     </w:p>
     <w:p>
       <w:r>
-        <w:t xml:space="preserve">Also applied here is the </w:t>
-      </w:r>
-      <w:proofErr w:type="spellStart"/>
-      <w:proofErr w:type="gramStart"/>
-      <w:r>
-        <w:t>str.lower</w:t>
-      </w:r>
-      <w:proofErr w:type="spellEnd"/>
-      <w:proofErr w:type="gramEnd"/>
-      <w:r>
-        <w:t>() function to lowercase all characters in the new data frame</w:t>
+        <w:t>Also applied here is the str.lower() function to lowercase all characters in the new data frame</w:t>
       </w:r>
       <w:r>
         <w:t>.</w:t>
@@ -1112,7 +1001,6 @@
         <w:rPr>
           <w:noProof/>
         </w:rPr>
-        <w:lastRenderedPageBreak/>
         <w:drawing>
           <wp:inline distT="0" distB="0" distL="0" distR="0" wp14:anchorId="5456E31B" wp14:editId="60DF13F2">
             <wp:extent cx="5943600" cy="1795145"/>
@@ -1232,13 +1120,8 @@
         <w:t xml:space="preserve">To increase the accuracy of the predict model, it is required to remove all STOP words that are not important in terms of </w:t>
       </w:r>
       <w:r>
-        <w:t>the context, such as “the”</w:t>
-      </w:r>
-      <w:proofErr w:type="gramStart"/>
-      <w:r>
-        <w:t>, ”of</w:t>
-      </w:r>
-      <w:proofErr w:type="gramEnd"/>
+        <w:t>the context, such as “the”, ”of</w:t>
+      </w:r>
       <w:r>
         <w:t>”, “at”.</w:t>
       </w:r>
@@ -1248,7 +1131,6 @@
         <w:rPr>
           <w:noProof/>
         </w:rPr>
-        <w:lastRenderedPageBreak/>
         <w:drawing>
           <wp:inline distT="0" distB="0" distL="0" distR="0" wp14:anchorId="5F367A90" wp14:editId="434443C6">
             <wp:extent cx="5943600" cy="2532380"/>
@@ -1330,19 +1212,13 @@
         <w:t>weld, welding, welds</w:t>
       </w:r>
       <w:r>
-        <w:t xml:space="preserve"> are different in terms of Python. We </w:t>
-      </w:r>
-      <w:proofErr w:type="spellStart"/>
-      <w:r>
-        <w:t>lemmatiza</w:t>
-      </w:r>
-      <w:proofErr w:type="spellEnd"/>
-      <w:r>
-        <w:t xml:space="preserve"> the word to get </w:t>
+        <w:t xml:space="preserve"> are different in terms of Python. We lemmatiza the word to get </w:t>
       </w:r>
       <w:r>
         <w:t>weld.</w:t>
       </w:r>
+    </w:p>
+    <w:p>
       <w:r>
         <w:rPr>
           <w:noProof/>
@@ -1389,7 +1265,6 @@
         <w:rPr>
           <w:noProof/>
         </w:rPr>
-        <w:lastRenderedPageBreak/>
         <w:drawing>
           <wp:inline distT="0" distB="0" distL="0" distR="0" wp14:anchorId="295C056B" wp14:editId="3A873750">
             <wp:extent cx="5943600" cy="1826895"/>
@@ -1516,15 +1391,7 @@
         <w:t xml:space="preserve"> (</w:t>
       </w:r>
       <w:r>
-        <w:t xml:space="preserve">Authority </w:t>
-      </w:r>
-      <w:proofErr w:type="gramStart"/>
-      <w:r>
-        <w:t>To</w:t>
-      </w:r>
-      <w:proofErr w:type="gramEnd"/>
-      <w:r>
-        <w:t xml:space="preserve"> Proceed Description)</w:t>
+        <w:t>Authority To Proceed Description)</w:t>
       </w:r>
       <w:r>
         <w:t xml:space="preserve"> and the target</w:t>
@@ -1532,13 +1399,8 @@
       <w:r>
         <w:t xml:space="preserve"> (</w:t>
       </w:r>
-      <w:proofErr w:type="spellStart"/>
-      <w:r>
-        <w:t>risk_encoded</w:t>
-      </w:r>
-      <w:proofErr w:type="spellEnd"/>
-      <w:r>
-        <w:t>)</w:t>
+      <w:r>
+        <w:t>risk_encoded)</w:t>
       </w:r>
       <w:r>
         <w:t>.</w:t>
@@ -1600,15 +1462,7 @@
         <w:t xml:space="preserve"> the</w:t>
       </w:r>
       <w:r>
-        <w:t xml:space="preserve"> stratify parameter of </w:t>
-      </w:r>
-      <w:proofErr w:type="spellStart"/>
-      <w:r>
-        <w:t>train_test_split</w:t>
-      </w:r>
-      <w:proofErr w:type="spellEnd"/>
-      <w:r>
-        <w:t xml:space="preserve"> since our data is unbalanced</w:t>
+        <w:t xml:space="preserve"> stratify parameter of train_test_split since our data is unbalanced</w:t>
       </w:r>
       <w:r>
         <w:t xml:space="preserve"> (</w:t>
@@ -1667,23 +1521,7 @@
         <w:t>We can now get</w:t>
       </w:r>
       <w:r>
-        <w:t xml:space="preserve"> the </w:t>
-      </w:r>
-      <w:proofErr w:type="spellStart"/>
-      <w:r>
-        <w:t>tf-idf</w:t>
-      </w:r>
-      <w:proofErr w:type="spellEnd"/>
-      <w:r>
-        <w:t xml:space="preserve"> by using scikit-learn's </w:t>
-      </w:r>
-      <w:proofErr w:type="spellStart"/>
-      <w:r>
-        <w:t>TfidfVectorizer</w:t>
-      </w:r>
-      <w:proofErr w:type="spellEnd"/>
-      <w:r>
-        <w:t xml:space="preserve">. </w:t>
+        <w:t xml:space="preserve"> the tf-idf by using scikit-learn's TfidfVectorizer. </w:t>
       </w:r>
       <w:r>
         <w:t xml:space="preserve">This determines the most important </w:t>
@@ -1739,7 +1577,6 @@
     </w:p>
     <w:p>
       <w:r>
-        <w:lastRenderedPageBreak/>
         <w:t>The final build step to our machine learning model</w:t>
       </w:r>
       <w:r>
@@ -1894,7 +1731,7 @@
         <w:t>model and vectorizer files for</w:t>
       </w:r>
       <w:r>
-        <w:t xml:space="preserve"> use when deploying form Heroku.</w:t>
+        <w:t xml:space="preserve"> use when deploying form.</w:t>
       </w:r>
     </w:p>
     <w:p>
@@ -1902,7 +1739,6 @@
         <w:rPr>
           <w:noProof/>
         </w:rPr>
-        <w:lastRenderedPageBreak/>
         <w:drawing>
           <wp:inline distT="0" distB="0" distL="0" distR="0" wp14:anchorId="3A6E17CF" wp14:editId="4F67BDFB">
             <wp:extent cx="5943600" cy="1934845"/>
@@ -4596,7 +4432,7 @@
     <w:charset w:val="00"/>
     <w:family w:val="roman"/>
     <w:pitch w:val="variable"/>
-    <w:sig w:usb0="E0002AFF" w:usb1="C0007843" w:usb2="00000009" w:usb3="00000000" w:csb0="000001FF" w:csb1="00000000"/>
+    <w:sig w:usb0="E0002EFF" w:usb1="C000785B" w:usb2="00000009" w:usb3="00000000" w:csb0="000001FF" w:csb1="00000000"/>
   </w:font>
   <w:font w:name="Courier New">
     <w:panose1 w:val="02070309020205020404"/>
@@ -4617,7 +4453,7 @@
     <w:charset w:val="00"/>
     <w:family w:val="swiss"/>
     <w:pitch w:val="variable"/>
-    <w:sig w:usb0="E0002AFF" w:usb1="C0007843" w:usb2="00000009" w:usb3="00000000" w:csb0="000001FF" w:csb1="00000000"/>
+    <w:sig w:usb0="E0002EFF" w:usb1="C000785B" w:usb2="00000009" w:usb3="00000000" w:csb0="000001FF" w:csb1="00000000"/>
   </w:font>
   <w:font w:name="Arial Black">
     <w:panose1 w:val="020B0A04020102020204"/>
@@ -4631,14 +4467,14 @@
     <w:charset w:val="00"/>
     <w:family w:val="swiss"/>
     <w:pitch w:val="variable"/>
-    <w:sig w:usb0="E0002AFF" w:usb1="4000ACFF" w:usb2="00000001" w:usb3="00000000" w:csb0="000001FF" w:csb1="00000000"/>
+    <w:sig w:usb0="E4002EFF" w:usb1="C000247B" w:usb2="00000009" w:usb3="00000000" w:csb0="000001FF" w:csb1="00000000"/>
   </w:font>
   <w:font w:name="Calibri Light">
     <w:panose1 w:val="020F0302020204030204"/>
     <w:charset w:val="00"/>
     <w:family w:val="swiss"/>
     <w:pitch w:val="variable"/>
-    <w:sig w:usb0="A0002AEF" w:usb1="4000207B" w:usb2="00000000" w:usb3="00000000" w:csb0="000001FF" w:csb1="00000000"/>
+    <w:sig w:usb0="E4002EFF" w:usb1="C000247B" w:usb2="00000009" w:usb3="00000000" w:csb0="000001FF" w:csb1="00000000"/>
   </w:font>
 </w:fonts>
 </file>

</xml_diff>